<commit_message>
Se termina el tema 4 de Despliegue.
</commit_message>
<xml_diff>
--- a/DESPLIEGUE APPS WEB/T04. Instal y administración de servidores FTP/PREGUNTAS/Preguntas Tema 4 Web.docx
+++ b/DESPLIEGUE APPS WEB/T04. Instal y administración de servidores FTP/PREGUNTAS/Preguntas Tema 4 Web.docx
@@ -4,7 +4,7 @@
   <w:body>
     <w:p>
       <w:pPr>
-        <w:pStyle w:val="13"/>
+        <w:pStyle w:val="680"/>
         <w:pBdr/>
         <w:spacing/>
         <w:ind/>
@@ -19,6 +19,18 @@
         </w:rPr>
       </w:r>
       <w:r/>
+    </w:p>
+    <w:p>
+      <w:pPr>
+        <w:pBdr/>
+        <w:spacing/>
+        <w:ind/>
+        <w:rPr/>
+      </w:pPr>
+      <w:r/>
+      <w:r>
+        <w:t xml:space="preserve">https://www.daypo.com/daw-daw04.html#test</w:t>
+      </w:r>
       <w:r/>
       <w:r/>
     </w:p>
@@ -29,7 +41,6 @@
         <w:ind/>
         <w:rPr/>
       </w:pPr>
-      <w:r/>
       <w:r>
         <mc:AlternateContent>
           <mc:Choice Requires="wpg">
@@ -100,12 +111,10 @@
         </mc:AlternateContent>
       </w:r>
       <w:r/>
-      <w:r/>
-      <w:r/>
     </w:p>
     <w:p>
       <w:pPr>
-        <w:pStyle w:val="13"/>
+        <w:pStyle w:val="680"/>
         <w:pBdr/>
         <w:spacing/>
         <w:ind/>
@@ -134,7 +143,7 @@
                       </pic:nvPicPr>
                       <pic:blipFill>
                         <a:blip r:embed="rId11"/>
-                        <a:srcRect l="13472" t="0" r="16157" b="0"/>
+                        <a:srcRect l="13472" t="0" r="16156" b="0"/>
                         <a:stretch/>
                       </pic:blipFill>
                       <pic:spPr bwMode="auto">
@@ -249,6 +258,85 @@
         </mc:AlternateContent>
       </w:r>
       <w:r/>
+    </w:p>
+    <w:p>
+      <w:pPr>
+        <w:pBdr/>
+        <w:spacing/>
+        <w:ind/>
+        <w:rPr/>
+      </w:pPr>
+      <w:r/>
+      <w:r>
+        <mc:AlternateContent>
+          <mc:Choice Requires="wpg">
+            <w:drawing>
+              <wp:inline xmlns:wp="http://schemas.openxmlformats.org/drawingml/2006/wordprocessingDrawing" distT="0" distB="0" distL="0" distR="0">
+                <wp:extent cx="6645910" cy="2844359"/>
+                <wp:effectExtent l="0" t="0" r="0" b="0"/>
+                <wp:docPr id="4" name=""/>
+                <wp:cNvGraphicFramePr>
+                  <a:graphicFrameLocks xmlns:a="http://schemas.openxmlformats.org/drawingml/2006/main" noChangeAspect="1"/>
+                </wp:cNvGraphicFramePr>
+                <a:graphic xmlns:a="http://schemas.openxmlformats.org/drawingml/2006/main">
+                  <a:graphicData uri="http://schemas.openxmlformats.org/drawingml/2006/picture">
+                    <pic:pic xmlns:pic="http://schemas.openxmlformats.org/drawingml/2006/picture">
+                      <pic:nvPicPr>
+                        <pic:cNvPr id="386650176" name=""/>
+                        <pic:cNvPicPr>
+                          <a:picLocks noChangeAspect="1"/>
+                        </pic:cNvPicPr>
+                        <pic:nvPr/>
+                      </pic:nvPicPr>
+                      <pic:blipFill>
+                        <a:blip r:embed="rId13"/>
+                        <a:stretch/>
+                      </pic:blipFill>
+                      <pic:spPr bwMode="auto">
+                        <a:xfrm>
+                          <a:off x="0" y="0"/>
+                          <a:ext cx="6645909" cy="2844358"/>
+                        </a:xfrm>
+                        <a:prstGeom prst="rect">
+                          <a:avLst/>
+                        </a:prstGeom>
+                      </pic:spPr>
+                    </pic:pic>
+                  </a:graphicData>
+                </a:graphic>
+              </wp:inline>
+            </w:drawing>
+          </mc:Choice>
+          <mc:Fallback>
+            <w:pict>
+              <v:shapetype id="_x0000_t75" coordsize="21600,21600" o:spt="75" o:preferrelative="t" path="m@4@5l@4@11@9@11@9@5xe" filled="f" stroked="f">
+                <v:stroke joinstyle="miter"/>
+                <v:formulas>
+                  <v:f eqn="if lineDrawn pixelLineWidth 0"/>
+                  <v:f eqn="sum @0 1 0"/>
+                  <v:f eqn="sum 0 0 @1"/>
+                  <v:f eqn="prod @2 1 2"/>
+                  <v:f eqn="prod @3 21600 pixelWidth"/>
+                  <v:f eqn="prod @3 21600 pixelHeight"/>
+                  <v:f eqn="sum @0 0 1"/>
+                  <v:f eqn="prod @6 1 2"/>
+                  <v:f eqn="prod @7 21600 pixelWidth"/>
+                  <v:f eqn="sum @8 21600 0"/>
+                  <v:f eqn="prod @7 21600 pixelHeight"/>
+                  <v:f eqn="sum @10 21600 0"/>
+                </v:formulas>
+                <v:path o:extrusionok="f" gradientshapeok="t" o:connecttype="rect"/>
+                <o:lock v:ext="edit" aspectratio="t"/>
+              </v:shapetype>
+              <v:shape id="_x0000_i3" o:spid="_x0000_s3" type="#_x0000_t75" style="width:523.30pt;height:223.97pt;mso-wrap-distance-left:0.00pt;mso-wrap-distance-top:0.00pt;mso-wrap-distance-right:0.00pt;mso-wrap-distance-bottom:0.00pt;z-index:1;" stroked="false">
+                <v:imagedata r:id="rId13" o:title=""/>
+                <o:lock v:ext="edit" rotation="t"/>
+              </v:shape>
+            </w:pict>
+          </mc:Fallback>
+        </mc:AlternateContent>
+      </w:r>
+      <w:r/>
       <w:r/>
     </w:p>
     <w:sectPr>
@@ -275,7 +363,6 @@
         <w:ind/>
         <w:rPr/>
       </w:pPr>
-      <w:r/>
       <w:r>
         <w:separator/>
       </w:r>
@@ -290,7 +377,6 @@
         <w:ind/>
         <w:rPr/>
       </w:pPr>
-      <w:r/>
       <w:r>
         <w:continuationSeparator/>
       </w:r>
@@ -304,7 +390,7 @@
 <w:ftr xmlns:wpc="http://schemas.microsoft.com/office/word/2010/wordprocessingCanvas" xmlns:mc="http://schemas.openxmlformats.org/markup-compatibility/2006" xmlns:o="urn:schemas-microsoft-com:office:office" xmlns:r="http://schemas.openxmlformats.org/officeDocument/2006/relationships" xmlns:m="http://schemas.openxmlformats.org/officeDocument/2006/math" xmlns:v="urn:schemas-microsoft-com:vml" xmlns:wp14="http://schemas.microsoft.com/office/word/2010/wordprocessingDrawing" xmlns:wp="http://schemas.openxmlformats.org/drawingml/2006/wordprocessingDrawing" xmlns:w10="urn:schemas-microsoft-com:office:word" xmlns:w="http://schemas.openxmlformats.org/wordprocessingml/2006/main" xmlns:w14="http://schemas.microsoft.com/office/word/2010/wordml" xmlns:w15="http://schemas.microsoft.com/office/word/2012/wordml" xmlns:wpg="http://schemas.microsoft.com/office/word/2010/wordprocessingGroup" xmlns:wpi="http://schemas.microsoft.com/office/word/2010/wordprocessingInk" xmlns:wne="http://schemas.microsoft.com/office/word/2006/wordml" xmlns:a="http://schemas.openxmlformats.org/drawingml/2006/main" xmlns:wps="http://schemas.microsoft.com/office/word/2010/wordprocessingShape" mc:Ignorable="w14 w15 wp14">
   <w:p>
     <w:pPr>
-      <w:pStyle w:val="44"/>
+      <w:pStyle w:val="708"/>
       <w:pBdr/>
       <w:spacing/>
       <w:ind/>
@@ -321,12 +407,13 @@
   </w:p>
   <w:p>
     <w:pPr>
-      <w:pStyle w:val="44"/>
+      <w:pStyle w:val="708"/>
       <w:pBdr/>
       <w:spacing/>
       <w:ind/>
       <w:rPr/>
     </w:pPr>
+    <w:r/>
     <w:r/>
   </w:p>
 </w:ftr>
@@ -342,7 +429,6 @@
         <w:ind/>
         <w:rPr/>
       </w:pPr>
-      <w:r/>
       <w:r>
         <w:separator/>
       </w:r>
@@ -357,7 +443,6 @@
         <w:ind/>
         <w:rPr/>
       </w:pPr>
-      <w:r/>
       <w:r>
         <w:continuationSeparator/>
       </w:r>
@@ -371,7 +456,7 @@
 <w:hdr xmlns:wpc="http://schemas.microsoft.com/office/word/2010/wordprocessingCanvas" xmlns:mc="http://schemas.openxmlformats.org/markup-compatibility/2006" xmlns:o="urn:schemas-microsoft-com:office:office" xmlns:r="http://schemas.openxmlformats.org/officeDocument/2006/relationships" xmlns:m="http://schemas.openxmlformats.org/officeDocument/2006/math" xmlns:v="urn:schemas-microsoft-com:vml" xmlns:wp14="http://schemas.microsoft.com/office/word/2010/wordprocessingDrawing" xmlns:wp="http://schemas.openxmlformats.org/drawingml/2006/wordprocessingDrawing" xmlns:w10="urn:schemas-microsoft-com:office:word" xmlns:w="http://schemas.openxmlformats.org/wordprocessingml/2006/main" xmlns:w14="http://schemas.microsoft.com/office/word/2010/wordml" xmlns:w15="http://schemas.microsoft.com/office/word/2012/wordml" xmlns:wpg="http://schemas.microsoft.com/office/word/2010/wordprocessingGroup" xmlns:wpi="http://schemas.microsoft.com/office/word/2010/wordprocessingInk" xmlns:wne="http://schemas.microsoft.com/office/word/2006/wordml" xmlns:a="http://schemas.openxmlformats.org/drawingml/2006/main" xmlns:wps="http://schemas.microsoft.com/office/word/2010/wordprocessingShape" mc:Ignorable="w14 w15 wp14">
   <w:p>
     <w:pPr>
-      <w:pStyle w:val="42"/>
+      <w:pStyle w:val="706"/>
       <w:pBdr/>
       <w:spacing/>
       <w:ind/>
@@ -541,11 +626,11 @@
     <w:lsdException w:name="Bibliography" w:uiPriority="37"/>
     <w:lsdException w:name="TOC Heading" w:uiPriority="39" w:qFormat="1"/>
   </w:latentStyles>
-  <w:style w:type="paragraph" w:styleId="13">
+  <w:style w:type="paragraph" w:styleId="680">
     <w:name w:val="Heading 1"/>
-    <w:basedOn w:val="617"/>
-    <w:next w:val="617"/>
-    <w:link w:val="14"/>
+    <w:basedOn w:val="856"/>
+    <w:next w:val="856"/>
+    <w:link w:val="681"/>
     <w:uiPriority w:val="9"/>
     <w:qFormat/>
     <w:pPr>
@@ -562,10 +647,9 @@
       <w:szCs w:val="40"/>
     </w:rPr>
   </w:style>
-  <w:style w:type="character" w:styleId="14">
+  <w:style w:type="character" w:styleId="681">
     <w:name w:val="Heading 1 Char"/>
-    <w:basedOn w:val="11"/>
-    <w:link w:val="13"/>
+    <w:link w:val="680"/>
     <w:uiPriority w:val="9"/>
     <w:pPr>
       <w:pBdr/>
@@ -578,11 +662,11 @@
       <w:szCs w:val="40"/>
     </w:rPr>
   </w:style>
-  <w:style w:type="paragraph" w:styleId="15">
+  <w:style w:type="paragraph" w:styleId="682">
     <w:name w:val="Heading 2"/>
-    <w:basedOn w:val="617"/>
-    <w:next w:val="617"/>
-    <w:link w:val="16"/>
+    <w:basedOn w:val="856"/>
+    <w:next w:val="856"/>
+    <w:link w:val="683"/>
     <w:uiPriority w:val="9"/>
     <w:unhideWhenUsed/>
     <w:qFormat/>
@@ -599,10 +683,9 @@
       <w:sz w:val="34"/>
     </w:rPr>
   </w:style>
-  <w:style w:type="character" w:styleId="16">
+  <w:style w:type="character" w:styleId="683">
     <w:name w:val="Heading 2 Char"/>
-    <w:basedOn w:val="11"/>
-    <w:link w:val="15"/>
+    <w:link w:val="682"/>
     <w:uiPriority w:val="9"/>
     <w:pPr>
       <w:pBdr/>
@@ -614,11 +697,11 @@
       <w:sz w:val="34"/>
     </w:rPr>
   </w:style>
-  <w:style w:type="paragraph" w:styleId="17">
+  <w:style w:type="paragraph" w:styleId="684">
     <w:name w:val="Heading 3"/>
-    <w:basedOn w:val="617"/>
-    <w:next w:val="617"/>
-    <w:link w:val="18"/>
+    <w:basedOn w:val="856"/>
+    <w:next w:val="856"/>
+    <w:link w:val="685"/>
     <w:uiPriority w:val="9"/>
     <w:unhideWhenUsed/>
     <w:qFormat/>
@@ -636,10 +719,9 @@
       <w:szCs w:val="30"/>
     </w:rPr>
   </w:style>
-  <w:style w:type="character" w:styleId="18">
+  <w:style w:type="character" w:styleId="685">
     <w:name w:val="Heading 3 Char"/>
-    <w:basedOn w:val="11"/>
-    <w:link w:val="17"/>
+    <w:link w:val="684"/>
     <w:uiPriority w:val="9"/>
     <w:pPr>
       <w:pBdr/>
@@ -652,11 +734,11 @@
       <w:szCs w:val="30"/>
     </w:rPr>
   </w:style>
-  <w:style w:type="paragraph" w:styleId="19">
+  <w:style w:type="paragraph" w:styleId="686">
     <w:name w:val="Heading 4"/>
-    <w:basedOn w:val="617"/>
-    <w:next w:val="617"/>
-    <w:link w:val="20"/>
+    <w:basedOn w:val="856"/>
+    <w:next w:val="856"/>
+    <w:link w:val="687"/>
     <w:uiPriority w:val="9"/>
     <w:unhideWhenUsed/>
     <w:qFormat/>
@@ -676,10 +758,9 @@
       <w:szCs w:val="26"/>
     </w:rPr>
   </w:style>
-  <w:style w:type="character" w:styleId="20">
+  <w:style w:type="character" w:styleId="687">
     <w:name w:val="Heading 4 Char"/>
-    <w:basedOn w:val="11"/>
-    <w:link w:val="19"/>
+    <w:link w:val="686"/>
     <w:uiPriority w:val="9"/>
     <w:pPr>
       <w:pBdr/>
@@ -694,11 +775,11 @@
       <w:szCs w:val="26"/>
     </w:rPr>
   </w:style>
-  <w:style w:type="paragraph" w:styleId="21">
+  <w:style w:type="paragraph" w:styleId="688">
     <w:name w:val="Heading 5"/>
-    <w:basedOn w:val="617"/>
-    <w:next w:val="617"/>
-    <w:link w:val="22"/>
+    <w:basedOn w:val="856"/>
+    <w:next w:val="856"/>
+    <w:link w:val="689"/>
     <w:uiPriority w:val="9"/>
     <w:unhideWhenUsed/>
     <w:qFormat/>
@@ -718,10 +799,9 @@
       <w:szCs w:val="24"/>
     </w:rPr>
   </w:style>
-  <w:style w:type="character" w:styleId="22">
+  <w:style w:type="character" w:styleId="689">
     <w:name w:val="Heading 5 Char"/>
-    <w:basedOn w:val="11"/>
-    <w:link w:val="21"/>
+    <w:link w:val="688"/>
     <w:uiPriority w:val="9"/>
     <w:pPr>
       <w:pBdr/>
@@ -736,11 +816,11 @@
       <w:szCs w:val="24"/>
     </w:rPr>
   </w:style>
-  <w:style w:type="paragraph" w:styleId="23">
+  <w:style w:type="paragraph" w:styleId="690">
     <w:name w:val="Heading 6"/>
-    <w:basedOn w:val="617"/>
-    <w:next w:val="617"/>
-    <w:link w:val="24"/>
+    <w:basedOn w:val="856"/>
+    <w:next w:val="856"/>
+    <w:link w:val="691"/>
     <w:uiPriority w:val="9"/>
     <w:unhideWhenUsed/>
     <w:qFormat/>
@@ -760,10 +840,9 @@
       <w:szCs w:val="22"/>
     </w:rPr>
   </w:style>
-  <w:style w:type="character" w:styleId="24">
+  <w:style w:type="character" w:styleId="691">
     <w:name w:val="Heading 6 Char"/>
-    <w:basedOn w:val="11"/>
-    <w:link w:val="23"/>
+    <w:link w:val="690"/>
     <w:uiPriority w:val="9"/>
     <w:pPr>
       <w:pBdr/>
@@ -778,11 +857,11 @@
       <w:szCs w:val="22"/>
     </w:rPr>
   </w:style>
-  <w:style w:type="paragraph" w:styleId="25">
+  <w:style w:type="paragraph" w:styleId="692">
     <w:name w:val="Heading 7"/>
-    <w:basedOn w:val="617"/>
-    <w:next w:val="617"/>
-    <w:link w:val="26"/>
+    <w:basedOn w:val="856"/>
+    <w:next w:val="856"/>
+    <w:link w:val="693"/>
     <w:uiPriority w:val="9"/>
     <w:unhideWhenUsed/>
     <w:qFormat/>
@@ -804,10 +883,9 @@
       <w:szCs w:val="22"/>
     </w:rPr>
   </w:style>
-  <w:style w:type="character" w:styleId="26">
+  <w:style w:type="character" w:styleId="693">
     <w:name w:val="Heading 7 Char"/>
-    <w:basedOn w:val="11"/>
-    <w:link w:val="25"/>
+    <w:link w:val="692"/>
     <w:uiPriority w:val="9"/>
     <w:pPr>
       <w:pBdr/>
@@ -824,11 +902,11 @@
       <w:szCs w:val="22"/>
     </w:rPr>
   </w:style>
-  <w:style w:type="paragraph" w:styleId="27">
+  <w:style w:type="paragraph" w:styleId="694">
     <w:name w:val="Heading 8"/>
-    <w:basedOn w:val="617"/>
-    <w:next w:val="617"/>
-    <w:link w:val="28"/>
+    <w:basedOn w:val="856"/>
+    <w:next w:val="856"/>
+    <w:link w:val="695"/>
     <w:uiPriority w:val="9"/>
     <w:unhideWhenUsed/>
     <w:qFormat/>
@@ -848,10 +926,9 @@
       <w:szCs w:val="22"/>
     </w:rPr>
   </w:style>
-  <w:style w:type="character" w:styleId="28">
+  <w:style w:type="character" w:styleId="695">
     <w:name w:val="Heading 8 Char"/>
-    <w:basedOn w:val="11"/>
-    <w:link w:val="27"/>
+    <w:link w:val="694"/>
     <w:uiPriority w:val="9"/>
     <w:pPr>
       <w:pBdr/>
@@ -866,11 +943,11 @@
       <w:szCs w:val="22"/>
     </w:rPr>
   </w:style>
-  <w:style w:type="paragraph" w:styleId="29">
+  <w:style w:type="paragraph" w:styleId="696">
     <w:name w:val="Heading 9"/>
-    <w:basedOn w:val="617"/>
-    <w:next w:val="617"/>
-    <w:link w:val="30"/>
+    <w:basedOn w:val="856"/>
+    <w:next w:val="856"/>
+    <w:link w:val="697"/>
     <w:uiPriority w:val="9"/>
     <w:unhideWhenUsed/>
     <w:qFormat/>
@@ -890,10 +967,9 @@
       <w:szCs w:val="21"/>
     </w:rPr>
   </w:style>
-  <w:style w:type="character" w:styleId="30">
+  <w:style w:type="character" w:styleId="697">
     <w:name w:val="Heading 9 Char"/>
-    <w:basedOn w:val="11"/>
-    <w:link w:val="29"/>
+    <w:link w:val="696"/>
     <w:uiPriority w:val="9"/>
     <w:pPr>
       <w:pBdr/>
@@ -908,11 +984,11 @@
       <w:szCs w:val="21"/>
     </w:rPr>
   </w:style>
-  <w:style w:type="paragraph" w:styleId="34">
+  <w:style w:type="paragraph" w:styleId="698">
     <w:name w:val="Title"/>
-    <w:basedOn w:val="617"/>
-    <w:next w:val="617"/>
-    <w:link w:val="35"/>
+    <w:basedOn w:val="856"/>
+    <w:next w:val="856"/>
+    <w:link w:val="699"/>
     <w:uiPriority w:val="10"/>
     <w:qFormat/>
     <w:pPr>
@@ -926,10 +1002,9 @@
       <w:szCs w:val="48"/>
     </w:rPr>
   </w:style>
-  <w:style w:type="character" w:styleId="35">
+  <w:style w:type="character" w:styleId="699">
     <w:name w:val="Title Char"/>
-    <w:basedOn w:val="11"/>
-    <w:link w:val="34"/>
+    <w:link w:val="698"/>
     <w:uiPriority w:val="10"/>
     <w:pPr>
       <w:pBdr/>
@@ -941,11 +1016,11 @@
       <w:szCs w:val="48"/>
     </w:rPr>
   </w:style>
-  <w:style w:type="paragraph" w:styleId="36">
+  <w:style w:type="paragraph" w:styleId="700">
     <w:name w:val="Subtitle"/>
-    <w:basedOn w:val="617"/>
-    <w:next w:val="617"/>
-    <w:link w:val="37"/>
+    <w:basedOn w:val="856"/>
+    <w:next w:val="856"/>
+    <w:link w:val="701"/>
     <w:uiPriority w:val="11"/>
     <w:qFormat/>
     <w:pPr>
@@ -958,10 +1033,9 @@
       <w:szCs w:val="24"/>
     </w:rPr>
   </w:style>
-  <w:style w:type="character" w:styleId="37">
+  <w:style w:type="character" w:styleId="701">
     <w:name w:val="Subtitle Char"/>
-    <w:basedOn w:val="11"/>
-    <w:link w:val="36"/>
+    <w:link w:val="700"/>
     <w:uiPriority w:val="11"/>
     <w:pPr>
       <w:pBdr/>
@@ -973,11 +1047,11 @@
       <w:szCs w:val="24"/>
     </w:rPr>
   </w:style>
-  <w:style w:type="paragraph" w:styleId="38">
+  <w:style w:type="paragraph" w:styleId="702">
     <w:name w:val="Quote"/>
-    <w:basedOn w:val="617"/>
-    <w:next w:val="617"/>
-    <w:link w:val="39"/>
+    <w:basedOn w:val="856"/>
+    <w:next w:val="856"/>
+    <w:link w:val="703"/>
     <w:uiPriority w:val="29"/>
     <w:qFormat/>
     <w:pPr>
@@ -989,9 +1063,9 @@
       <w:i/>
     </w:rPr>
   </w:style>
-  <w:style w:type="character" w:styleId="39">
+  <w:style w:type="character" w:styleId="703">
     <w:name w:val="Quote Char"/>
-    <w:link w:val="38"/>
+    <w:link w:val="702"/>
     <w:uiPriority w:val="29"/>
     <w:pPr>
       <w:pBdr/>
@@ -1002,11 +1076,11 @@
       <w:i/>
     </w:rPr>
   </w:style>
-  <w:style w:type="paragraph" w:styleId="40">
+  <w:style w:type="paragraph" w:styleId="704">
     <w:name w:val="Intense Quote"/>
-    <w:basedOn w:val="617"/>
-    <w:next w:val="617"/>
-    <w:link w:val="41"/>
+    <w:basedOn w:val="856"/>
+    <w:next w:val="856"/>
+    <w:link w:val="705"/>
     <w:uiPriority w:val="30"/>
     <w:qFormat/>
     <w:pPr>
@@ -1025,9 +1099,9 @@
       <w:i/>
     </w:rPr>
   </w:style>
-  <w:style w:type="character" w:styleId="41">
+  <w:style w:type="character" w:styleId="705">
     <w:name w:val="Intense Quote Char"/>
-    <w:link w:val="40"/>
+    <w:link w:val="704"/>
     <w:uiPriority w:val="30"/>
     <w:pPr>
       <w:pBdr/>
@@ -1038,10 +1112,10 @@
       <w:i/>
     </w:rPr>
   </w:style>
-  <w:style w:type="paragraph" w:styleId="42">
+  <w:style w:type="paragraph" w:styleId="706">
     <w:name w:val="Header"/>
-    <w:basedOn w:val="617"/>
-    <w:link w:val="43"/>
+    <w:basedOn w:val="856"/>
+    <w:link w:val="707"/>
     <w:uiPriority w:val="99"/>
     <w:unhideWhenUsed/>
     <w:pPr>
@@ -1054,10 +1128,9 @@
       <w:ind/>
     </w:pPr>
   </w:style>
-  <w:style w:type="character" w:styleId="43">
+  <w:style w:type="character" w:styleId="707">
     <w:name w:val="Header Char"/>
-    <w:basedOn w:val="11"/>
-    <w:link w:val="42"/>
+    <w:link w:val="706"/>
     <w:uiPriority w:val="99"/>
     <w:pPr>
       <w:pBdr/>
@@ -1065,10 +1138,10 @@
       <w:ind/>
     </w:pPr>
   </w:style>
-  <w:style w:type="paragraph" w:styleId="44">
+  <w:style w:type="paragraph" w:styleId="708">
     <w:name w:val="Footer"/>
-    <w:basedOn w:val="617"/>
-    <w:link w:val="47"/>
+    <w:basedOn w:val="856"/>
+    <w:link w:val="711"/>
     <w:uiPriority w:val="99"/>
     <w:unhideWhenUsed/>
     <w:pPr>
@@ -1081,10 +1154,9 @@
       <w:ind/>
     </w:pPr>
   </w:style>
-  <w:style w:type="character" w:styleId="45">
+  <w:style w:type="character" w:styleId="709">
     <w:name w:val="Footer Char"/>
-    <w:basedOn w:val="11"/>
-    <w:link w:val="44"/>
+    <w:link w:val="708"/>
     <w:uiPriority w:val="99"/>
     <w:pPr>
       <w:pBdr/>
@@ -1092,10 +1164,10 @@
       <w:ind/>
     </w:pPr>
   </w:style>
-  <w:style w:type="paragraph" w:styleId="46">
+  <w:style w:type="paragraph" w:styleId="710">
     <w:name w:val="Caption"/>
-    <w:basedOn w:val="617"/>
-    <w:next w:val="617"/>
+    <w:basedOn w:val="856"/>
+    <w:next w:val="856"/>
     <w:uiPriority w:val="35"/>
     <w:semiHidden/>
     <w:unhideWhenUsed/>
@@ -1113,10 +1185,10 @@
       <w:szCs w:val="18"/>
     </w:rPr>
   </w:style>
-  <w:style w:type="character" w:styleId="47">
+  <w:style w:type="character" w:styleId="711">
     <w:name w:val="Caption Char"/>
-    <w:basedOn w:val="46"/>
-    <w:link w:val="44"/>
+    <w:basedOn w:val="710"/>
+    <w:link w:val="708"/>
     <w:uiPriority w:val="99"/>
     <w:pPr>
       <w:pBdr/>
@@ -1124,9 +1196,9 @@
       <w:ind/>
     </w:pPr>
   </w:style>
-  <w:style w:type="table" w:styleId="48">
+  <w:style w:type="table" w:styleId="712">
     <w:name w:val="Table Grid"/>
-    <w:basedOn w:val="618"/>
+    <w:basedOn w:val="857"/>
     <w:uiPriority w:val="59"/>
     <w:pPr>
       <w:pBdr/>
@@ -1323,9 +1395,9 @@
       </w:tcPr>
     </w:tblStylePr>
   </w:style>
-  <w:style w:type="table" w:styleId="49">
+  <w:style w:type="table" w:styleId="713">
     <w:name w:val="Table Grid Light"/>
-    <w:basedOn w:val="618"/>
+    <w:basedOn w:val="857"/>
     <w:uiPriority w:val="59"/>
     <w:pPr>
       <w:pBdr/>
@@ -1522,9 +1594,9 @@
       </w:tcPr>
     </w:tblStylePr>
   </w:style>
-  <w:style w:type="table" w:styleId="50">
+  <w:style w:type="table" w:styleId="714">
     <w:name w:val="Plain Table 1"/>
-    <w:basedOn w:val="618"/>
+    <w:basedOn w:val="857"/>
     <w:uiPriority w:val="59"/>
     <w:pPr>
       <w:pBdr/>
@@ -1747,9 +1819,9 @@
       </w:tcPr>
     </w:tblStylePr>
   </w:style>
-  <w:style w:type="table" w:styleId="51">
+  <w:style w:type="table" w:styleId="715">
     <w:name w:val="Plain Table 2"/>
-    <w:basedOn w:val="618"/>
+    <w:basedOn w:val="857"/>
     <w:uiPriority w:val="59"/>
     <w:pPr>
       <w:pBdr/>
@@ -1980,9 +2052,9 @@
       </w:tcPr>
     </w:tblStylePr>
   </w:style>
-  <w:style w:type="table" w:styleId="52">
+  <w:style w:type="table" w:styleId="716">
     <w:name w:val="Plain Table 3"/>
-    <w:basedOn w:val="618"/>
+    <w:basedOn w:val="857"/>
     <w:uiPriority w:val="99"/>
     <w:pPr>
       <w:pBdr/>
@@ -2210,9 +2282,9 @@
       </w:tcPr>
     </w:tblStylePr>
   </w:style>
-  <w:style w:type="table" w:styleId="53">
+  <w:style w:type="table" w:styleId="717">
     <w:name w:val="Plain Table 4"/>
-    <w:basedOn w:val="618"/>
+    <w:basedOn w:val="857"/>
     <w:uiPriority w:val="99"/>
     <w:pPr>
       <w:pBdr/>
@@ -2426,9 +2498,9 @@
       </w:tcPr>
     </w:tblStylePr>
   </w:style>
-  <w:style w:type="table" w:styleId="54">
+  <w:style w:type="table" w:styleId="718">
     <w:name w:val="Plain Table 5"/>
-    <w:basedOn w:val="618"/>
+    <w:basedOn w:val="857"/>
     <w:uiPriority w:val="99"/>
     <w:pPr>
       <w:pBdr/>
@@ -2659,9 +2731,9 @@
       </w:tcPr>
     </w:tblStylePr>
   </w:style>
-  <w:style w:type="table" w:styleId="55">
+  <w:style w:type="table" w:styleId="719">
     <w:name w:val="Grid Table 1 Light"/>
-    <w:basedOn w:val="618"/>
+    <w:basedOn w:val="857"/>
     <w:uiPriority w:val="99"/>
     <w:pPr>
       <w:pBdr/>
@@ -2882,9 +2954,9 @@
       </w:tcPr>
     </w:tblStylePr>
   </w:style>
-  <w:style w:type="table" w:styleId="56">
+  <w:style w:type="table" w:styleId="720">
     <w:name w:val="Grid Table 1 Light - Accent 1"/>
-    <w:basedOn w:val="618"/>
+    <w:basedOn w:val="857"/>
     <w:uiPriority w:val="99"/>
     <w:pPr>
       <w:pBdr/>
@@ -3105,9 +3177,9 @@
       </w:tcPr>
     </w:tblStylePr>
   </w:style>
-  <w:style w:type="table" w:styleId="57">
+  <w:style w:type="table" w:styleId="721">
     <w:name w:val="Grid Table 1 Light - Accent 2"/>
-    <w:basedOn w:val="618"/>
+    <w:basedOn w:val="857"/>
     <w:uiPriority w:val="99"/>
     <w:pPr>
       <w:pBdr/>
@@ -3328,9 +3400,9 @@
       </w:tcPr>
     </w:tblStylePr>
   </w:style>
-  <w:style w:type="table" w:styleId="58">
+  <w:style w:type="table" w:styleId="722">
     <w:name w:val="Grid Table 1 Light - Accent 3"/>
-    <w:basedOn w:val="618"/>
+    <w:basedOn w:val="857"/>
     <w:uiPriority w:val="99"/>
     <w:pPr>
       <w:pBdr/>
@@ -3551,9 +3623,9 @@
       </w:tcPr>
     </w:tblStylePr>
   </w:style>
-  <w:style w:type="table" w:styleId="59">
+  <w:style w:type="table" w:styleId="723">
     <w:name w:val="Grid Table 1 Light - Accent 4"/>
-    <w:basedOn w:val="618"/>
+    <w:basedOn w:val="857"/>
     <w:uiPriority w:val="99"/>
     <w:pPr>
       <w:pBdr/>
@@ -3774,9 +3846,9 @@
       </w:tcPr>
     </w:tblStylePr>
   </w:style>
-  <w:style w:type="table" w:styleId="60">
+  <w:style w:type="table" w:styleId="724">
     <w:name w:val="Grid Table 1 Light - Accent 5"/>
-    <w:basedOn w:val="618"/>
+    <w:basedOn w:val="857"/>
     <w:uiPriority w:val="99"/>
     <w:pPr>
       <w:pBdr/>
@@ -3997,9 +4069,9 @@
       </w:tcPr>
     </w:tblStylePr>
   </w:style>
-  <w:style w:type="table" w:styleId="61">
+  <w:style w:type="table" w:styleId="725">
     <w:name w:val="Grid Table 1 Light - Accent 6"/>
-    <w:basedOn w:val="618"/>
+    <w:basedOn w:val="857"/>
     <w:uiPriority w:val="99"/>
     <w:pPr>
       <w:pBdr/>
@@ -4220,9 +4292,9 @@
       </w:tcPr>
     </w:tblStylePr>
   </w:style>
-  <w:style w:type="table" w:styleId="62">
+  <w:style w:type="table" w:styleId="726">
     <w:name w:val="Grid Table 2"/>
-    <w:basedOn w:val="618"/>
+    <w:basedOn w:val="857"/>
     <w:uiPriority w:val="99"/>
     <w:pPr>
       <w:pBdr/>
@@ -4452,9 +4524,9 @@
       </w:tcPr>
     </w:tblStylePr>
   </w:style>
-  <w:style w:type="table" w:styleId="63">
+  <w:style w:type="table" w:styleId="727">
     <w:name w:val="Grid Table 2 - Accent 1"/>
-    <w:basedOn w:val="618"/>
+    <w:basedOn w:val="857"/>
     <w:uiPriority w:val="99"/>
     <w:pPr>
       <w:pBdr/>
@@ -4684,9 +4756,9 @@
       </w:tcPr>
     </w:tblStylePr>
   </w:style>
-  <w:style w:type="table" w:styleId="64">
+  <w:style w:type="table" w:styleId="728">
     <w:name w:val="Grid Table 2 - Accent 2"/>
-    <w:basedOn w:val="618"/>
+    <w:basedOn w:val="857"/>
     <w:uiPriority w:val="99"/>
     <w:pPr>
       <w:pBdr/>
@@ -4916,9 +4988,9 @@
       </w:tcPr>
     </w:tblStylePr>
   </w:style>
-  <w:style w:type="table" w:styleId="65">
+  <w:style w:type="table" w:styleId="729">
     <w:name w:val="Grid Table 2 - Accent 3"/>
-    <w:basedOn w:val="618"/>
+    <w:basedOn w:val="857"/>
     <w:uiPriority w:val="99"/>
     <w:pPr>
       <w:pBdr/>
@@ -5148,9 +5220,9 @@
       </w:tcPr>
     </w:tblStylePr>
   </w:style>
-  <w:style w:type="table" w:styleId="66">
+  <w:style w:type="table" w:styleId="730">
     <w:name w:val="Grid Table 2 - Accent 4"/>
-    <w:basedOn w:val="618"/>
+    <w:basedOn w:val="857"/>
     <w:uiPriority w:val="99"/>
     <w:pPr>
       <w:pBdr/>
@@ -5380,9 +5452,9 @@
       </w:tcPr>
     </w:tblStylePr>
   </w:style>
-  <w:style w:type="table" w:styleId="67">
+  <w:style w:type="table" w:styleId="731">
     <w:name w:val="Grid Table 2 - Accent 5"/>
-    <w:basedOn w:val="618"/>
+    <w:basedOn w:val="857"/>
     <w:uiPriority w:val="99"/>
     <w:pPr>
       <w:pBdr/>
@@ -5612,9 +5684,9 @@
       </w:tcPr>
     </w:tblStylePr>
   </w:style>
-  <w:style w:type="table" w:styleId="68">
+  <w:style w:type="table" w:styleId="732">
     <w:name w:val="Grid Table 2 - Accent 6"/>
-    <w:basedOn w:val="618"/>
+    <w:basedOn w:val="857"/>
     <w:uiPriority w:val="99"/>
     <w:pPr>
       <w:pBdr/>
@@ -5844,9 +5916,9 @@
       </w:tcPr>
     </w:tblStylePr>
   </w:style>
-  <w:style w:type="table" w:styleId="69">
+  <w:style w:type="table" w:styleId="733">
     <w:name w:val="Grid Table 3"/>
-    <w:basedOn w:val="618"/>
+    <w:basedOn w:val="857"/>
     <w:uiPriority w:val="99"/>
     <w:pPr>
       <w:pBdr/>
@@ -5945,29 +6017,6 @@
         <w:tblBorders/>
       </w:tblPr>
       <w:tcPr>
-        <w:shd w:color="ffffff"/>
-        <w:tcBorders>
-          <w:top w:val="none" w:color="000000" w:sz="4" w:space="0"/>
-          <w:left w:val="none" w:color="000000" w:sz="4" w:space="0"/>
-          <w:bottom w:val="none" w:color="000000" w:sz="4" w:space="0"/>
-          <w:right w:val="none" w:color="000000" w:sz="4" w:space="0"/>
-        </w:tcBorders>
-      </w:tcPr>
-    </w:tblStylePr>
-    <w:tblStylePr w:type="firstRow">
-      <w:rPr>
-        <w:b/>
-        <w:color w:val="404040"/>
-      </w:rPr>
-      <w:pPr>
-        <w:pBdr/>
-        <w:spacing/>
-        <w:ind/>
-      </w:pPr>
-      <w:tblPr>
-        <w:tblBorders/>
-      </w:tblPr>
-      <w:tcPr>
         <w:shd w:val="clear" w:color="ffffff"/>
         <w:tcBorders>
           <w:top w:val="none" w:color="000000" w:sz="4" w:space="0"/>
@@ -5977,30 +6026,7 @@
         </w:tcBorders>
       </w:tcPr>
     </w:tblStylePr>
-    <w:tblStylePr w:type="lastCol">
-      <w:rPr>
-        <w:i/>
-        <w:color w:val="404040"/>
-      </w:rPr>
-      <w:pPr>
-        <w:pBdr/>
-        <w:spacing/>
-        <w:ind/>
-      </w:pPr>
-      <w:tblPr>
-        <w:tblBorders/>
-      </w:tblPr>
-      <w:tcPr>
-        <w:shd w:color="ffffff"/>
-        <w:tcBorders>
-          <w:top w:val="none" w:color="000000" w:sz="4" w:space="0"/>
-          <w:left w:val="none" w:color="000000" w:sz="4" w:space="0"/>
-          <w:bottom w:val="none" w:color="000000" w:sz="4" w:space="0"/>
-          <w:right w:val="none" w:color="000000" w:sz="4" w:space="0"/>
-        </w:tcBorders>
-      </w:tcPr>
-    </w:tblStylePr>
-    <w:tblStylePr w:type="lastRow">
+    <w:tblStylePr w:type="firstRow">
       <w:rPr>
         <w:b/>
         <w:color w:val="404040"/>
@@ -6023,6 +6049,52 @@
         </w:tcBorders>
       </w:tcPr>
     </w:tblStylePr>
+    <w:tblStylePr w:type="lastCol">
+      <w:rPr>
+        <w:i/>
+        <w:color w:val="404040"/>
+      </w:rPr>
+      <w:pPr>
+        <w:pBdr/>
+        <w:spacing/>
+        <w:ind/>
+      </w:pPr>
+      <w:tblPr>
+        <w:tblBorders/>
+      </w:tblPr>
+      <w:tcPr>
+        <w:shd w:val="clear" w:color="ffffff"/>
+        <w:tcBorders>
+          <w:top w:val="none" w:color="000000" w:sz="4" w:space="0"/>
+          <w:left w:val="none" w:color="000000" w:sz="4" w:space="0"/>
+          <w:bottom w:val="none" w:color="000000" w:sz="4" w:space="0"/>
+          <w:right w:val="none" w:color="000000" w:sz="4" w:space="0"/>
+        </w:tcBorders>
+      </w:tcPr>
+    </w:tblStylePr>
+    <w:tblStylePr w:type="lastRow">
+      <w:rPr>
+        <w:b/>
+        <w:color w:val="404040"/>
+      </w:rPr>
+      <w:pPr>
+        <w:pBdr/>
+        <w:spacing/>
+        <w:ind/>
+      </w:pPr>
+      <w:tblPr>
+        <w:tblBorders/>
+      </w:tblPr>
+      <w:tcPr>
+        <w:shd w:val="clear" w:color="ffffff"/>
+        <w:tcBorders>
+          <w:top w:val="none" w:color="000000" w:sz="4" w:space="0"/>
+          <w:left w:val="none" w:color="000000" w:sz="4" w:space="0"/>
+          <w:bottom w:val="none" w:color="000000" w:sz="4" w:space="0"/>
+          <w:right w:val="none" w:color="000000" w:sz="4" w:space="0"/>
+        </w:tcBorders>
+      </w:tcPr>
+    </w:tblStylePr>
     <w:tblStylePr w:type="nwCell">
       <w:pPr>
         <w:pBdr/>
@@ -6089,9 +6161,9 @@
       </w:tcPr>
     </w:tblStylePr>
   </w:style>
-  <w:style w:type="table" w:styleId="70">
+  <w:style w:type="table" w:styleId="734">
     <w:name w:val="Grid Table 3 - Accent 1"/>
-    <w:basedOn w:val="618"/>
+    <w:basedOn w:val="857"/>
     <w:uiPriority w:val="99"/>
     <w:pPr>
       <w:pBdr/>
@@ -6190,29 +6262,6 @@
         <w:tblBorders/>
       </w:tblPr>
       <w:tcPr>
-        <w:shd w:color="ffffff"/>
-        <w:tcBorders>
-          <w:top w:val="none" w:color="000000" w:sz="4" w:space="0"/>
-          <w:left w:val="none" w:color="000000" w:sz="4" w:space="0"/>
-          <w:bottom w:val="none" w:color="000000" w:sz="4" w:space="0"/>
-          <w:right w:val="none" w:color="000000" w:sz="4" w:space="0"/>
-        </w:tcBorders>
-      </w:tcPr>
-    </w:tblStylePr>
-    <w:tblStylePr w:type="firstRow">
-      <w:rPr>
-        <w:b/>
-        <w:color w:val="404040"/>
-      </w:rPr>
-      <w:pPr>
-        <w:pBdr/>
-        <w:spacing/>
-        <w:ind/>
-      </w:pPr>
-      <w:tblPr>
-        <w:tblBorders/>
-      </w:tblPr>
-      <w:tcPr>
         <w:shd w:val="clear" w:color="ffffff"/>
         <w:tcBorders>
           <w:top w:val="none" w:color="000000" w:sz="4" w:space="0"/>
@@ -6222,30 +6271,7 @@
         </w:tcBorders>
       </w:tcPr>
     </w:tblStylePr>
-    <w:tblStylePr w:type="lastCol">
-      <w:rPr>
-        <w:i/>
-        <w:color w:val="404040"/>
-      </w:rPr>
-      <w:pPr>
-        <w:pBdr/>
-        <w:spacing/>
-        <w:ind/>
-      </w:pPr>
-      <w:tblPr>
-        <w:tblBorders/>
-      </w:tblPr>
-      <w:tcPr>
-        <w:shd w:color="ffffff"/>
-        <w:tcBorders>
-          <w:top w:val="none" w:color="000000" w:sz="4" w:space="0"/>
-          <w:left w:val="none" w:color="000000" w:sz="4" w:space="0"/>
-          <w:bottom w:val="none" w:color="000000" w:sz="4" w:space="0"/>
-          <w:right w:val="none" w:color="000000" w:sz="4" w:space="0"/>
-        </w:tcBorders>
-      </w:tcPr>
-    </w:tblStylePr>
-    <w:tblStylePr w:type="lastRow">
+    <w:tblStylePr w:type="firstRow">
       <w:rPr>
         <w:b/>
         <w:color w:val="404040"/>
@@ -6268,6 +6294,52 @@
         </w:tcBorders>
       </w:tcPr>
     </w:tblStylePr>
+    <w:tblStylePr w:type="lastCol">
+      <w:rPr>
+        <w:i/>
+        <w:color w:val="404040"/>
+      </w:rPr>
+      <w:pPr>
+        <w:pBdr/>
+        <w:spacing/>
+        <w:ind/>
+      </w:pPr>
+      <w:tblPr>
+        <w:tblBorders/>
+      </w:tblPr>
+      <w:tcPr>
+        <w:shd w:val="clear" w:color="ffffff"/>
+        <w:tcBorders>
+          <w:top w:val="none" w:color="000000" w:sz="4" w:space="0"/>
+          <w:left w:val="none" w:color="000000" w:sz="4" w:space="0"/>
+          <w:bottom w:val="none" w:color="000000" w:sz="4" w:space="0"/>
+          <w:right w:val="none" w:color="000000" w:sz="4" w:space="0"/>
+        </w:tcBorders>
+      </w:tcPr>
+    </w:tblStylePr>
+    <w:tblStylePr w:type="lastRow">
+      <w:rPr>
+        <w:b/>
+        <w:color w:val="404040"/>
+      </w:rPr>
+      <w:pPr>
+        <w:pBdr/>
+        <w:spacing/>
+        <w:ind/>
+      </w:pPr>
+      <w:tblPr>
+        <w:tblBorders/>
+      </w:tblPr>
+      <w:tcPr>
+        <w:shd w:val="clear" w:color="ffffff"/>
+        <w:tcBorders>
+          <w:top w:val="none" w:color="000000" w:sz="4" w:space="0"/>
+          <w:left w:val="none" w:color="000000" w:sz="4" w:space="0"/>
+          <w:bottom w:val="none" w:color="000000" w:sz="4" w:space="0"/>
+          <w:right w:val="none" w:color="000000" w:sz="4" w:space="0"/>
+        </w:tcBorders>
+      </w:tcPr>
+    </w:tblStylePr>
     <w:tblStylePr w:type="nwCell">
       <w:pPr>
         <w:pBdr/>
@@ -6334,9 +6406,9 @@
       </w:tcPr>
     </w:tblStylePr>
   </w:style>
-  <w:style w:type="table" w:styleId="71">
+  <w:style w:type="table" w:styleId="735">
     <w:name w:val="Grid Table 3 - Accent 2"/>
-    <w:basedOn w:val="618"/>
+    <w:basedOn w:val="857"/>
     <w:uiPriority w:val="99"/>
     <w:pPr>
       <w:pBdr/>
@@ -6435,29 +6507,6 @@
         <w:tblBorders/>
       </w:tblPr>
       <w:tcPr>
-        <w:shd w:color="ffffff"/>
-        <w:tcBorders>
-          <w:top w:val="none" w:color="000000" w:sz="4" w:space="0"/>
-          <w:left w:val="none" w:color="000000" w:sz="4" w:space="0"/>
-          <w:bottom w:val="none" w:color="000000" w:sz="4" w:space="0"/>
-          <w:right w:val="none" w:color="000000" w:sz="4" w:space="0"/>
-        </w:tcBorders>
-      </w:tcPr>
-    </w:tblStylePr>
-    <w:tblStylePr w:type="firstRow">
-      <w:rPr>
-        <w:b/>
-        <w:color w:val="404040"/>
-      </w:rPr>
-      <w:pPr>
-        <w:pBdr/>
-        <w:spacing/>
-        <w:ind/>
-      </w:pPr>
-      <w:tblPr>
-        <w:tblBorders/>
-      </w:tblPr>
-      <w:tcPr>
         <w:shd w:val="clear" w:color="ffffff"/>
         <w:tcBorders>
           <w:top w:val="none" w:color="000000" w:sz="4" w:space="0"/>
@@ -6467,30 +6516,7 @@
         </w:tcBorders>
       </w:tcPr>
     </w:tblStylePr>
-    <w:tblStylePr w:type="lastCol">
-      <w:rPr>
-        <w:i/>
-        <w:color w:val="404040"/>
-      </w:rPr>
-      <w:pPr>
-        <w:pBdr/>
-        <w:spacing/>
-        <w:ind/>
-      </w:pPr>
-      <w:tblPr>
-        <w:tblBorders/>
-      </w:tblPr>
-      <w:tcPr>
-        <w:shd w:color="ffffff"/>
-        <w:tcBorders>
-          <w:top w:val="none" w:color="000000" w:sz="4" w:space="0"/>
-          <w:left w:val="none" w:color="000000" w:sz="4" w:space="0"/>
-          <w:bottom w:val="none" w:color="000000" w:sz="4" w:space="0"/>
-          <w:right w:val="none" w:color="000000" w:sz="4" w:space="0"/>
-        </w:tcBorders>
-      </w:tcPr>
-    </w:tblStylePr>
-    <w:tblStylePr w:type="lastRow">
+    <w:tblStylePr w:type="firstRow">
       <w:rPr>
         <w:b/>
         <w:color w:val="404040"/>
@@ -6513,6 +6539,52 @@
         </w:tcBorders>
       </w:tcPr>
     </w:tblStylePr>
+    <w:tblStylePr w:type="lastCol">
+      <w:rPr>
+        <w:i/>
+        <w:color w:val="404040"/>
+      </w:rPr>
+      <w:pPr>
+        <w:pBdr/>
+        <w:spacing/>
+        <w:ind/>
+      </w:pPr>
+      <w:tblPr>
+        <w:tblBorders/>
+      </w:tblPr>
+      <w:tcPr>
+        <w:shd w:val="clear" w:color="ffffff"/>
+        <w:tcBorders>
+          <w:top w:val="none" w:color="000000" w:sz="4" w:space="0"/>
+          <w:left w:val="none" w:color="000000" w:sz="4" w:space="0"/>
+          <w:bottom w:val="none" w:color="000000" w:sz="4" w:space="0"/>
+          <w:right w:val="none" w:color="000000" w:sz="4" w:space="0"/>
+        </w:tcBorders>
+      </w:tcPr>
+    </w:tblStylePr>
+    <w:tblStylePr w:type="lastRow">
+      <w:rPr>
+        <w:b/>
+        <w:color w:val="404040"/>
+      </w:rPr>
+      <w:pPr>
+        <w:pBdr/>
+        <w:spacing/>
+        <w:ind/>
+      </w:pPr>
+      <w:tblPr>
+        <w:tblBorders/>
+      </w:tblPr>
+      <w:tcPr>
+        <w:shd w:val="clear" w:color="ffffff"/>
+        <w:tcBorders>
+          <w:top w:val="none" w:color="000000" w:sz="4" w:space="0"/>
+          <w:left w:val="none" w:color="000000" w:sz="4" w:space="0"/>
+          <w:bottom w:val="none" w:color="000000" w:sz="4" w:space="0"/>
+          <w:right w:val="none" w:color="000000" w:sz="4" w:space="0"/>
+        </w:tcBorders>
+      </w:tcPr>
+    </w:tblStylePr>
     <w:tblStylePr w:type="nwCell">
       <w:pPr>
         <w:pBdr/>
@@ -6579,9 +6651,9 @@
       </w:tcPr>
     </w:tblStylePr>
   </w:style>
-  <w:style w:type="table" w:styleId="72">
+  <w:style w:type="table" w:styleId="736">
     <w:name w:val="Grid Table 3 - Accent 3"/>
-    <w:basedOn w:val="618"/>
+    <w:basedOn w:val="857"/>
     <w:uiPriority w:val="99"/>
     <w:pPr>
       <w:pBdr/>
@@ -6680,29 +6752,6 @@
         <w:tblBorders/>
       </w:tblPr>
       <w:tcPr>
-        <w:shd w:color="ffffff"/>
-        <w:tcBorders>
-          <w:top w:val="none" w:color="000000" w:sz="4" w:space="0"/>
-          <w:left w:val="none" w:color="000000" w:sz="4" w:space="0"/>
-          <w:bottom w:val="none" w:color="000000" w:sz="4" w:space="0"/>
-          <w:right w:val="none" w:color="000000" w:sz="4" w:space="0"/>
-        </w:tcBorders>
-      </w:tcPr>
-    </w:tblStylePr>
-    <w:tblStylePr w:type="firstRow">
-      <w:rPr>
-        <w:b/>
-        <w:color w:val="404040"/>
-      </w:rPr>
-      <w:pPr>
-        <w:pBdr/>
-        <w:spacing/>
-        <w:ind/>
-      </w:pPr>
-      <w:tblPr>
-        <w:tblBorders/>
-      </w:tblPr>
-      <w:tcPr>
         <w:shd w:val="clear" w:color="ffffff"/>
         <w:tcBorders>
           <w:top w:val="none" w:color="000000" w:sz="4" w:space="0"/>
@@ -6712,30 +6761,7 @@
         </w:tcBorders>
       </w:tcPr>
     </w:tblStylePr>
-    <w:tblStylePr w:type="lastCol">
-      <w:rPr>
-        <w:i/>
-        <w:color w:val="404040"/>
-      </w:rPr>
-      <w:pPr>
-        <w:pBdr/>
-        <w:spacing/>
-        <w:ind/>
-      </w:pPr>
-      <w:tblPr>
-        <w:tblBorders/>
-      </w:tblPr>
-      <w:tcPr>
-        <w:shd w:color="ffffff"/>
-        <w:tcBorders>
-          <w:top w:val="none" w:color="000000" w:sz="4" w:space="0"/>
-          <w:left w:val="none" w:color="000000" w:sz="4" w:space="0"/>
-          <w:bottom w:val="none" w:color="000000" w:sz="4" w:space="0"/>
-          <w:right w:val="none" w:color="000000" w:sz="4" w:space="0"/>
-        </w:tcBorders>
-      </w:tcPr>
-    </w:tblStylePr>
-    <w:tblStylePr w:type="lastRow">
+    <w:tblStylePr w:type="firstRow">
       <w:rPr>
         <w:b/>
         <w:color w:val="404040"/>
@@ -6758,6 +6784,52 @@
         </w:tcBorders>
       </w:tcPr>
     </w:tblStylePr>
+    <w:tblStylePr w:type="lastCol">
+      <w:rPr>
+        <w:i/>
+        <w:color w:val="404040"/>
+      </w:rPr>
+      <w:pPr>
+        <w:pBdr/>
+        <w:spacing/>
+        <w:ind/>
+      </w:pPr>
+      <w:tblPr>
+        <w:tblBorders/>
+      </w:tblPr>
+      <w:tcPr>
+        <w:shd w:val="clear" w:color="ffffff"/>
+        <w:tcBorders>
+          <w:top w:val="none" w:color="000000" w:sz="4" w:space="0"/>
+          <w:left w:val="none" w:color="000000" w:sz="4" w:space="0"/>
+          <w:bottom w:val="none" w:color="000000" w:sz="4" w:space="0"/>
+          <w:right w:val="none" w:color="000000" w:sz="4" w:space="0"/>
+        </w:tcBorders>
+      </w:tcPr>
+    </w:tblStylePr>
+    <w:tblStylePr w:type="lastRow">
+      <w:rPr>
+        <w:b/>
+        <w:color w:val="404040"/>
+      </w:rPr>
+      <w:pPr>
+        <w:pBdr/>
+        <w:spacing/>
+        <w:ind/>
+      </w:pPr>
+      <w:tblPr>
+        <w:tblBorders/>
+      </w:tblPr>
+      <w:tcPr>
+        <w:shd w:val="clear" w:color="ffffff"/>
+        <w:tcBorders>
+          <w:top w:val="none" w:color="000000" w:sz="4" w:space="0"/>
+          <w:left w:val="none" w:color="000000" w:sz="4" w:space="0"/>
+          <w:bottom w:val="none" w:color="000000" w:sz="4" w:space="0"/>
+          <w:right w:val="none" w:color="000000" w:sz="4" w:space="0"/>
+        </w:tcBorders>
+      </w:tcPr>
+    </w:tblStylePr>
     <w:tblStylePr w:type="nwCell">
       <w:pPr>
         <w:pBdr/>
@@ -6824,9 +6896,9 @@
       </w:tcPr>
     </w:tblStylePr>
   </w:style>
-  <w:style w:type="table" w:styleId="73">
+  <w:style w:type="table" w:styleId="737">
     <w:name w:val="Grid Table 3 - Accent 4"/>
-    <w:basedOn w:val="618"/>
+    <w:basedOn w:val="857"/>
     <w:uiPriority w:val="99"/>
     <w:pPr>
       <w:pBdr/>
@@ -6925,29 +6997,6 @@
         <w:tblBorders/>
       </w:tblPr>
       <w:tcPr>
-        <w:shd w:color="ffffff"/>
-        <w:tcBorders>
-          <w:top w:val="none" w:color="000000" w:sz="4" w:space="0"/>
-          <w:left w:val="none" w:color="000000" w:sz="4" w:space="0"/>
-          <w:bottom w:val="none" w:color="000000" w:sz="4" w:space="0"/>
-          <w:right w:val="none" w:color="000000" w:sz="4" w:space="0"/>
-        </w:tcBorders>
-      </w:tcPr>
-    </w:tblStylePr>
-    <w:tblStylePr w:type="firstRow">
-      <w:rPr>
-        <w:b/>
-        <w:color w:val="404040"/>
-      </w:rPr>
-      <w:pPr>
-        <w:pBdr/>
-        <w:spacing/>
-        <w:ind/>
-      </w:pPr>
-      <w:tblPr>
-        <w:tblBorders/>
-      </w:tblPr>
-      <w:tcPr>
         <w:shd w:val="clear" w:color="ffffff"/>
         <w:tcBorders>
           <w:top w:val="none" w:color="000000" w:sz="4" w:space="0"/>
@@ -6957,30 +7006,7 @@
         </w:tcBorders>
       </w:tcPr>
     </w:tblStylePr>
-    <w:tblStylePr w:type="lastCol">
-      <w:rPr>
-        <w:i/>
-        <w:color w:val="404040"/>
-      </w:rPr>
-      <w:pPr>
-        <w:pBdr/>
-        <w:spacing/>
-        <w:ind/>
-      </w:pPr>
-      <w:tblPr>
-        <w:tblBorders/>
-      </w:tblPr>
-      <w:tcPr>
-        <w:shd w:color="ffffff"/>
-        <w:tcBorders>
-          <w:top w:val="none" w:color="000000" w:sz="4" w:space="0"/>
-          <w:left w:val="none" w:color="000000" w:sz="4" w:space="0"/>
-          <w:bottom w:val="none" w:color="000000" w:sz="4" w:space="0"/>
-          <w:right w:val="none" w:color="000000" w:sz="4" w:space="0"/>
-        </w:tcBorders>
-      </w:tcPr>
-    </w:tblStylePr>
-    <w:tblStylePr w:type="lastRow">
+    <w:tblStylePr w:type="firstRow">
       <w:rPr>
         <w:b/>
         <w:color w:val="404040"/>
@@ -7003,6 +7029,52 @@
         </w:tcBorders>
       </w:tcPr>
     </w:tblStylePr>
+    <w:tblStylePr w:type="lastCol">
+      <w:rPr>
+        <w:i/>
+        <w:color w:val="404040"/>
+      </w:rPr>
+      <w:pPr>
+        <w:pBdr/>
+        <w:spacing/>
+        <w:ind/>
+      </w:pPr>
+      <w:tblPr>
+        <w:tblBorders/>
+      </w:tblPr>
+      <w:tcPr>
+        <w:shd w:val="clear" w:color="ffffff"/>
+        <w:tcBorders>
+          <w:top w:val="none" w:color="000000" w:sz="4" w:space="0"/>
+          <w:left w:val="none" w:color="000000" w:sz="4" w:space="0"/>
+          <w:bottom w:val="none" w:color="000000" w:sz="4" w:space="0"/>
+          <w:right w:val="none" w:color="000000" w:sz="4" w:space="0"/>
+        </w:tcBorders>
+      </w:tcPr>
+    </w:tblStylePr>
+    <w:tblStylePr w:type="lastRow">
+      <w:rPr>
+        <w:b/>
+        <w:color w:val="404040"/>
+      </w:rPr>
+      <w:pPr>
+        <w:pBdr/>
+        <w:spacing/>
+        <w:ind/>
+      </w:pPr>
+      <w:tblPr>
+        <w:tblBorders/>
+      </w:tblPr>
+      <w:tcPr>
+        <w:shd w:val="clear" w:color="ffffff"/>
+        <w:tcBorders>
+          <w:top w:val="none" w:color="000000" w:sz="4" w:space="0"/>
+          <w:left w:val="none" w:color="000000" w:sz="4" w:space="0"/>
+          <w:bottom w:val="none" w:color="000000" w:sz="4" w:space="0"/>
+          <w:right w:val="none" w:color="000000" w:sz="4" w:space="0"/>
+        </w:tcBorders>
+      </w:tcPr>
+    </w:tblStylePr>
     <w:tblStylePr w:type="nwCell">
       <w:pPr>
         <w:pBdr/>
@@ -7069,9 +7141,9 @@
       </w:tcPr>
     </w:tblStylePr>
   </w:style>
-  <w:style w:type="table" w:styleId="74">
+  <w:style w:type="table" w:styleId="738">
     <w:name w:val="Grid Table 3 - Accent 5"/>
-    <w:basedOn w:val="618"/>
+    <w:basedOn w:val="857"/>
     <w:uiPriority w:val="99"/>
     <w:pPr>
       <w:pBdr/>
@@ -7170,29 +7242,6 @@
         <w:tblBorders/>
       </w:tblPr>
       <w:tcPr>
-        <w:shd w:color="ffffff"/>
-        <w:tcBorders>
-          <w:top w:val="none" w:color="000000" w:sz="4" w:space="0"/>
-          <w:left w:val="none" w:color="000000" w:sz="4" w:space="0"/>
-          <w:bottom w:val="none" w:color="000000" w:sz="4" w:space="0"/>
-          <w:right w:val="none" w:color="000000" w:sz="4" w:space="0"/>
-        </w:tcBorders>
-      </w:tcPr>
-    </w:tblStylePr>
-    <w:tblStylePr w:type="firstRow">
-      <w:rPr>
-        <w:b/>
-        <w:color w:val="404040"/>
-      </w:rPr>
-      <w:pPr>
-        <w:pBdr/>
-        <w:spacing/>
-        <w:ind/>
-      </w:pPr>
-      <w:tblPr>
-        <w:tblBorders/>
-      </w:tblPr>
-      <w:tcPr>
         <w:shd w:val="clear" w:color="ffffff"/>
         <w:tcBorders>
           <w:top w:val="none" w:color="000000" w:sz="4" w:space="0"/>
@@ -7202,30 +7251,7 @@
         </w:tcBorders>
       </w:tcPr>
     </w:tblStylePr>
-    <w:tblStylePr w:type="lastCol">
-      <w:rPr>
-        <w:i/>
-        <w:color w:val="404040"/>
-      </w:rPr>
-      <w:pPr>
-        <w:pBdr/>
-        <w:spacing/>
-        <w:ind/>
-      </w:pPr>
-      <w:tblPr>
-        <w:tblBorders/>
-      </w:tblPr>
-      <w:tcPr>
-        <w:shd w:color="ffffff"/>
-        <w:tcBorders>
-          <w:top w:val="none" w:color="000000" w:sz="4" w:space="0"/>
-          <w:left w:val="none" w:color="000000" w:sz="4" w:space="0"/>
-          <w:bottom w:val="none" w:color="000000" w:sz="4" w:space="0"/>
-          <w:right w:val="none" w:color="000000" w:sz="4" w:space="0"/>
-        </w:tcBorders>
-      </w:tcPr>
-    </w:tblStylePr>
-    <w:tblStylePr w:type="lastRow">
+    <w:tblStylePr w:type="firstRow">
       <w:rPr>
         <w:b/>
         <w:color w:val="404040"/>
@@ -7248,6 +7274,52 @@
         </w:tcBorders>
       </w:tcPr>
     </w:tblStylePr>
+    <w:tblStylePr w:type="lastCol">
+      <w:rPr>
+        <w:i/>
+        <w:color w:val="404040"/>
+      </w:rPr>
+      <w:pPr>
+        <w:pBdr/>
+        <w:spacing/>
+        <w:ind/>
+      </w:pPr>
+      <w:tblPr>
+        <w:tblBorders/>
+      </w:tblPr>
+      <w:tcPr>
+        <w:shd w:val="clear" w:color="ffffff"/>
+        <w:tcBorders>
+          <w:top w:val="none" w:color="000000" w:sz="4" w:space="0"/>
+          <w:left w:val="none" w:color="000000" w:sz="4" w:space="0"/>
+          <w:bottom w:val="none" w:color="000000" w:sz="4" w:space="0"/>
+          <w:right w:val="none" w:color="000000" w:sz="4" w:space="0"/>
+        </w:tcBorders>
+      </w:tcPr>
+    </w:tblStylePr>
+    <w:tblStylePr w:type="lastRow">
+      <w:rPr>
+        <w:b/>
+        <w:color w:val="404040"/>
+      </w:rPr>
+      <w:pPr>
+        <w:pBdr/>
+        <w:spacing/>
+        <w:ind/>
+      </w:pPr>
+      <w:tblPr>
+        <w:tblBorders/>
+      </w:tblPr>
+      <w:tcPr>
+        <w:shd w:val="clear" w:color="ffffff"/>
+        <w:tcBorders>
+          <w:top w:val="none" w:color="000000" w:sz="4" w:space="0"/>
+          <w:left w:val="none" w:color="000000" w:sz="4" w:space="0"/>
+          <w:bottom w:val="none" w:color="000000" w:sz="4" w:space="0"/>
+          <w:right w:val="none" w:color="000000" w:sz="4" w:space="0"/>
+        </w:tcBorders>
+      </w:tcPr>
+    </w:tblStylePr>
     <w:tblStylePr w:type="nwCell">
       <w:pPr>
         <w:pBdr/>
@@ -7314,9 +7386,9 @@
       </w:tcPr>
     </w:tblStylePr>
   </w:style>
-  <w:style w:type="table" w:styleId="75">
+  <w:style w:type="table" w:styleId="739">
     <w:name w:val="Grid Table 3 - Accent 6"/>
-    <w:basedOn w:val="618"/>
+    <w:basedOn w:val="857"/>
     <w:uiPriority w:val="99"/>
     <w:pPr>
       <w:pBdr/>
@@ -7415,29 +7487,6 @@
         <w:tblBorders/>
       </w:tblPr>
       <w:tcPr>
-        <w:shd w:color="ffffff"/>
-        <w:tcBorders>
-          <w:top w:val="none" w:color="000000" w:sz="4" w:space="0"/>
-          <w:left w:val="none" w:color="000000" w:sz="4" w:space="0"/>
-          <w:bottom w:val="none" w:color="000000" w:sz="4" w:space="0"/>
-          <w:right w:val="none" w:color="000000" w:sz="4" w:space="0"/>
-        </w:tcBorders>
-      </w:tcPr>
-    </w:tblStylePr>
-    <w:tblStylePr w:type="firstRow">
-      <w:rPr>
-        <w:b/>
-        <w:color w:val="404040"/>
-      </w:rPr>
-      <w:pPr>
-        <w:pBdr/>
-        <w:spacing/>
-        <w:ind/>
-      </w:pPr>
-      <w:tblPr>
-        <w:tblBorders/>
-      </w:tblPr>
-      <w:tcPr>
         <w:shd w:val="clear" w:color="ffffff"/>
         <w:tcBorders>
           <w:top w:val="none" w:color="000000" w:sz="4" w:space="0"/>
@@ -7447,30 +7496,7 @@
         </w:tcBorders>
       </w:tcPr>
     </w:tblStylePr>
-    <w:tblStylePr w:type="lastCol">
-      <w:rPr>
-        <w:i/>
-        <w:color w:val="404040"/>
-      </w:rPr>
-      <w:pPr>
-        <w:pBdr/>
-        <w:spacing/>
-        <w:ind/>
-      </w:pPr>
-      <w:tblPr>
-        <w:tblBorders/>
-      </w:tblPr>
-      <w:tcPr>
-        <w:shd w:color="ffffff"/>
-        <w:tcBorders>
-          <w:top w:val="none" w:color="000000" w:sz="4" w:space="0"/>
-          <w:left w:val="none" w:color="000000" w:sz="4" w:space="0"/>
-          <w:bottom w:val="none" w:color="000000" w:sz="4" w:space="0"/>
-          <w:right w:val="none" w:color="000000" w:sz="4" w:space="0"/>
-        </w:tcBorders>
-      </w:tcPr>
-    </w:tblStylePr>
-    <w:tblStylePr w:type="lastRow">
+    <w:tblStylePr w:type="firstRow">
       <w:rPr>
         <w:b/>
         <w:color w:val="404040"/>
@@ -7493,6 +7519,52 @@
         </w:tcBorders>
       </w:tcPr>
     </w:tblStylePr>
+    <w:tblStylePr w:type="lastCol">
+      <w:rPr>
+        <w:i/>
+        <w:color w:val="404040"/>
+      </w:rPr>
+      <w:pPr>
+        <w:pBdr/>
+        <w:spacing/>
+        <w:ind/>
+      </w:pPr>
+      <w:tblPr>
+        <w:tblBorders/>
+      </w:tblPr>
+      <w:tcPr>
+        <w:shd w:val="clear" w:color="ffffff"/>
+        <w:tcBorders>
+          <w:top w:val="none" w:color="000000" w:sz="4" w:space="0"/>
+          <w:left w:val="none" w:color="000000" w:sz="4" w:space="0"/>
+          <w:bottom w:val="none" w:color="000000" w:sz="4" w:space="0"/>
+          <w:right w:val="none" w:color="000000" w:sz="4" w:space="0"/>
+        </w:tcBorders>
+      </w:tcPr>
+    </w:tblStylePr>
+    <w:tblStylePr w:type="lastRow">
+      <w:rPr>
+        <w:b/>
+        <w:color w:val="404040"/>
+      </w:rPr>
+      <w:pPr>
+        <w:pBdr/>
+        <w:spacing/>
+        <w:ind/>
+      </w:pPr>
+      <w:tblPr>
+        <w:tblBorders/>
+      </w:tblPr>
+      <w:tcPr>
+        <w:shd w:val="clear" w:color="ffffff"/>
+        <w:tcBorders>
+          <w:top w:val="none" w:color="000000" w:sz="4" w:space="0"/>
+          <w:left w:val="none" w:color="000000" w:sz="4" w:space="0"/>
+          <w:bottom w:val="none" w:color="000000" w:sz="4" w:space="0"/>
+          <w:right w:val="none" w:color="000000" w:sz="4" w:space="0"/>
+        </w:tcBorders>
+      </w:tcPr>
+    </w:tblStylePr>
     <w:tblStylePr w:type="nwCell">
       <w:pPr>
         <w:pBdr/>
@@ -7559,9 +7631,9 @@
       </w:tcPr>
     </w:tblStylePr>
   </w:style>
-  <w:style w:type="table" w:styleId="76">
+  <w:style w:type="table" w:styleId="740">
     <w:name w:val="Grid Table 4"/>
-    <w:basedOn w:val="618"/>
+    <w:basedOn w:val="857"/>
     <w:uiPriority w:val="59"/>
     <w:pPr>
       <w:pBdr/>
@@ -7792,9 +7864,9 @@
       </w:tcPr>
     </w:tblStylePr>
   </w:style>
-  <w:style w:type="table" w:styleId="77">
+  <w:style w:type="table" w:styleId="741">
     <w:name w:val="Grid Table 4 - Accent 1"/>
-    <w:basedOn w:val="618"/>
+    <w:basedOn w:val="857"/>
     <w:uiPriority w:val="59"/>
     <w:pPr>
       <w:pBdr/>
@@ -8025,9 +8097,9 @@
       </w:tcPr>
     </w:tblStylePr>
   </w:style>
-  <w:style w:type="table" w:styleId="78">
+  <w:style w:type="table" w:styleId="742">
     <w:name w:val="Grid Table 4 - Accent 2"/>
-    <w:basedOn w:val="618"/>
+    <w:basedOn w:val="857"/>
     <w:uiPriority w:val="59"/>
     <w:pPr>
       <w:pBdr/>
@@ -8258,9 +8330,9 @@
       </w:tcPr>
     </w:tblStylePr>
   </w:style>
-  <w:style w:type="table" w:styleId="79">
+  <w:style w:type="table" w:styleId="743">
     <w:name w:val="Grid Table 4 - Accent 3"/>
-    <w:basedOn w:val="618"/>
+    <w:basedOn w:val="857"/>
     <w:uiPriority w:val="59"/>
     <w:pPr>
       <w:pBdr/>
@@ -8491,9 +8563,9 @@
       </w:tcPr>
     </w:tblStylePr>
   </w:style>
-  <w:style w:type="table" w:styleId="80">
+  <w:style w:type="table" w:styleId="744">
     <w:name w:val="Grid Table 4 - Accent 4"/>
-    <w:basedOn w:val="618"/>
+    <w:basedOn w:val="857"/>
     <w:uiPriority w:val="59"/>
     <w:pPr>
       <w:pBdr/>
@@ -8724,9 +8796,9 @@
       </w:tcPr>
     </w:tblStylePr>
   </w:style>
-  <w:style w:type="table" w:styleId="81">
+  <w:style w:type="table" w:styleId="745">
     <w:name w:val="Grid Table 4 - Accent 5"/>
-    <w:basedOn w:val="618"/>
+    <w:basedOn w:val="857"/>
     <w:uiPriority w:val="59"/>
     <w:pPr>
       <w:pBdr/>
@@ -8957,9 +9029,9 @@
       </w:tcPr>
     </w:tblStylePr>
   </w:style>
-  <w:style w:type="table" w:styleId="82">
+  <w:style w:type="table" w:styleId="746">
     <w:name w:val="Grid Table 4 - Accent 6"/>
-    <w:basedOn w:val="618"/>
+    <w:basedOn w:val="857"/>
     <w:uiPriority w:val="59"/>
     <w:pPr>
       <w:pBdr/>
@@ -9190,9 +9262,9 @@
       </w:tcPr>
     </w:tblStylePr>
   </w:style>
-  <w:style w:type="table" w:styleId="83">
+  <w:style w:type="table" w:styleId="747">
     <w:name w:val="Grid Table 5 Dark"/>
-    <w:basedOn w:val="618"/>
+    <w:basedOn w:val="857"/>
     <w:uiPriority w:val="99"/>
     <w:pPr>
       <w:pBdr/>
@@ -9418,9 +9490,9 @@
       </w:tcPr>
     </w:tblStylePr>
   </w:style>
-  <w:style w:type="table" w:styleId="84">
+  <w:style w:type="table" w:styleId="748">
     <w:name w:val="Grid Table 5 Dark- Accent 1"/>
-    <w:basedOn w:val="618"/>
+    <w:basedOn w:val="857"/>
     <w:uiPriority w:val="99"/>
     <w:pPr>
       <w:pBdr/>
@@ -9646,9 +9718,9 @@
       </w:tcPr>
     </w:tblStylePr>
   </w:style>
-  <w:style w:type="table" w:styleId="85">
+  <w:style w:type="table" w:styleId="749">
     <w:name w:val="Grid Table 5 Dark - Accent 2"/>
-    <w:basedOn w:val="618"/>
+    <w:basedOn w:val="857"/>
     <w:uiPriority w:val="99"/>
     <w:pPr>
       <w:pBdr/>
@@ -9874,9 +9946,9 @@
       </w:tcPr>
     </w:tblStylePr>
   </w:style>
-  <w:style w:type="table" w:styleId="86">
+  <w:style w:type="table" w:styleId="750">
     <w:name w:val="Grid Table 5 Dark - Accent 3"/>
-    <w:basedOn w:val="618"/>
+    <w:basedOn w:val="857"/>
     <w:uiPriority w:val="99"/>
     <w:pPr>
       <w:pBdr/>
@@ -10102,9 +10174,9 @@
       </w:tcPr>
     </w:tblStylePr>
   </w:style>
-  <w:style w:type="table" w:styleId="87">
+  <w:style w:type="table" w:styleId="751">
     <w:name w:val="Grid Table 5 Dark- Accent 4"/>
-    <w:basedOn w:val="618"/>
+    <w:basedOn w:val="857"/>
     <w:uiPriority w:val="99"/>
     <w:pPr>
       <w:pBdr/>
@@ -10330,9 +10402,9 @@
       </w:tcPr>
     </w:tblStylePr>
   </w:style>
-  <w:style w:type="table" w:styleId="88">
+  <w:style w:type="table" w:styleId="752">
     <w:name w:val="Grid Table 5 Dark - Accent 5"/>
-    <w:basedOn w:val="618"/>
+    <w:basedOn w:val="857"/>
     <w:uiPriority w:val="99"/>
     <w:pPr>
       <w:pBdr/>
@@ -10558,9 +10630,9 @@
       </w:tcPr>
     </w:tblStylePr>
   </w:style>
-  <w:style w:type="table" w:styleId="89">
+  <w:style w:type="table" w:styleId="753">
     <w:name w:val="Grid Table 5 Dark - Accent 6"/>
-    <w:basedOn w:val="618"/>
+    <w:basedOn w:val="857"/>
     <w:uiPriority w:val="99"/>
     <w:pPr>
       <w:pBdr/>
@@ -10786,9 +10858,9 @@
       </w:tcPr>
     </w:tblStylePr>
   </w:style>
-  <w:style w:type="table" w:styleId="90">
+  <w:style w:type="table" w:styleId="754">
     <w:name w:val="Grid Table 6 Colorful"/>
-    <w:basedOn w:val="618"/>
+    <w:basedOn w:val="857"/>
     <w:uiPriority w:val="99"/>
     <w:pPr>
       <w:pBdr/>
@@ -11016,9 +11088,9 @@
       </w:tcPr>
     </w:tblStylePr>
   </w:style>
-  <w:style w:type="table" w:styleId="91">
+  <w:style w:type="table" w:styleId="755">
     <w:name w:val="Grid Table 6 Colorful - Accent 1"/>
-    <w:basedOn w:val="618"/>
+    <w:basedOn w:val="857"/>
     <w:uiPriority w:val="99"/>
     <w:pPr>
       <w:pBdr/>
@@ -11246,9 +11318,9 @@
       </w:tcPr>
     </w:tblStylePr>
   </w:style>
-  <w:style w:type="table" w:styleId="92">
+  <w:style w:type="table" w:styleId="756">
     <w:name w:val="Grid Table 6 Colorful - Accent 2"/>
-    <w:basedOn w:val="618"/>
+    <w:basedOn w:val="857"/>
     <w:uiPriority w:val="99"/>
     <w:pPr>
       <w:pBdr/>
@@ -11476,9 +11548,9 @@
       </w:tcPr>
     </w:tblStylePr>
   </w:style>
-  <w:style w:type="table" w:styleId="93">
+  <w:style w:type="table" w:styleId="757">
     <w:name w:val="Grid Table 6 Colorful - Accent 3"/>
-    <w:basedOn w:val="618"/>
+    <w:basedOn w:val="857"/>
     <w:uiPriority w:val="99"/>
     <w:pPr>
       <w:pBdr/>
@@ -11706,9 +11778,9 @@
       </w:tcPr>
     </w:tblStylePr>
   </w:style>
-  <w:style w:type="table" w:styleId="94">
+  <w:style w:type="table" w:styleId="758">
     <w:name w:val="Grid Table 6 Colorful - Accent 4"/>
-    <w:basedOn w:val="618"/>
+    <w:basedOn w:val="857"/>
     <w:uiPriority w:val="99"/>
     <w:pPr>
       <w:pBdr/>
@@ -11936,9 +12008,9 @@
       </w:tcPr>
     </w:tblStylePr>
   </w:style>
-  <w:style w:type="table" w:styleId="95">
+  <w:style w:type="table" w:styleId="759">
     <w:name w:val="Grid Table 6 Colorful - Accent 5"/>
-    <w:basedOn w:val="618"/>
+    <w:basedOn w:val="857"/>
     <w:uiPriority w:val="99"/>
     <w:pPr>
       <w:pBdr/>
@@ -12166,9 +12238,9 @@
       </w:tcPr>
     </w:tblStylePr>
   </w:style>
-  <w:style w:type="table" w:styleId="96">
+  <w:style w:type="table" w:styleId="760">
     <w:name w:val="Grid Table 6 Colorful - Accent 6"/>
-    <w:basedOn w:val="618"/>
+    <w:basedOn w:val="857"/>
     <w:uiPriority w:val="99"/>
     <w:pPr>
       <w:pBdr/>
@@ -12396,9 +12468,9 @@
       </w:tcPr>
     </w:tblStylePr>
   </w:style>
-  <w:style w:type="table" w:styleId="97">
+  <w:style w:type="table" w:styleId="761">
     <w:name w:val="Grid Table 7 Colorful"/>
-    <w:basedOn w:val="618"/>
+    <w:basedOn w:val="857"/>
     <w:uiPriority w:val="99"/>
     <w:pPr>
       <w:pBdr/>
@@ -12500,11 +12572,11 @@
         <w:tblBorders/>
       </w:tblPr>
       <w:tcPr>
-        <w:shd w:color="ffffff"/>
+        <w:shd w:val="clear" w:color="ffffff"/>
         <w:tcBorders>
-          <w:top w:val="none"/>
-          <w:left w:val="none"/>
-          <w:bottom w:val="none"/>
+          <w:top w:val="none" w:color="000000" w:sz="4" w:space="0"/>
+          <w:left w:val="none" w:color="000000" w:sz="4" w:space="0"/>
+          <w:bottom w:val="none" w:color="000000" w:sz="4" w:space="0"/>
           <w:right w:val="single" w:color="000000" w:themeColor="text1" w:themeTint="80" w:sz="4" w:space="0"/>
         </w:tcBorders>
       </w:tcPr>
@@ -12527,10 +12599,10 @@
       <w:tcPr>
         <w:shd w:val="clear" w:color="ffffff" w:themeColor="light1" w:fill="ffffff" w:themeFill="light1"/>
         <w:tcBorders>
-          <w:top w:val="none"/>
-          <w:left w:val="none"/>
+          <w:top w:val="none" w:color="000000" w:sz="4" w:space="0"/>
+          <w:left w:val="none" w:color="000000" w:sz="4" w:space="0"/>
           <w:bottom w:val="single" w:color="000000" w:themeColor="text1" w:themeTint="80" w:sz="4" w:space="0"/>
-          <w:right w:val="none"/>
+          <w:right w:val="none" w:color="000000" w:sz="4" w:space="0"/>
         </w:tcBorders>
       </w:tcPr>
     </w:tblStylePr>
@@ -12550,12 +12622,12 @@
         <w:tblBorders/>
       </w:tblPr>
       <w:tcPr>
-        <w:shd w:color="ffffff"/>
+        <w:shd w:val="clear" w:color="ffffff"/>
         <w:tcBorders>
-          <w:top w:val="none"/>
+          <w:top w:val="none" w:color="000000" w:sz="4" w:space="0"/>
           <w:left w:val="single" w:color="000000" w:themeColor="text1" w:themeTint="80" w:sz="4" w:space="0"/>
-          <w:bottom w:val="none"/>
-          <w:right w:val="none"/>
+          <w:bottom w:val="none" w:color="000000" w:sz="4" w:space="0"/>
+          <w:right w:val="none" w:color="000000" w:sz="4" w:space="0"/>
         </w:tcBorders>
       </w:tcPr>
     </w:tblStylePr>
@@ -12578,9 +12650,9 @@
         <w:shd w:val="clear" w:color="ffffff" w:themeColor="light1" w:fill="ffffff" w:themeFill="light1"/>
         <w:tcBorders>
           <w:top w:val="single" w:color="000000" w:themeColor="text1" w:themeTint="80" w:sz="4" w:space="0"/>
-          <w:left w:val="none"/>
-          <w:bottom w:val="none"/>
-          <w:right w:val="none"/>
+          <w:left w:val="none" w:color="000000" w:sz="4" w:space="0"/>
+          <w:bottom w:val="none" w:color="000000" w:sz="4" w:space="0"/>
+          <w:right w:val="none" w:color="000000" w:sz="4" w:space="0"/>
         </w:tcBorders>
       </w:tcPr>
     </w:tblStylePr>
@@ -12650,9 +12722,9 @@
       </w:tcPr>
     </w:tblStylePr>
   </w:style>
-  <w:style w:type="table" w:styleId="98">
+  <w:style w:type="table" w:styleId="762">
     <w:name w:val="Grid Table 7 Colorful - Accent 1"/>
-    <w:basedOn w:val="618"/>
+    <w:basedOn w:val="857"/>
     <w:uiPriority w:val="99"/>
     <w:pPr>
       <w:pBdr/>
@@ -12754,11 +12826,11 @@
         <w:tblBorders/>
       </w:tblPr>
       <w:tcPr>
-        <w:shd w:color="ffffff"/>
+        <w:shd w:val="clear" w:color="ffffff"/>
         <w:tcBorders>
-          <w:top w:val="none"/>
-          <w:left w:val="none"/>
-          <w:bottom w:val="none"/>
+          <w:top w:val="none" w:color="000000" w:sz="4" w:space="0"/>
+          <w:left w:val="none" w:color="000000" w:sz="4" w:space="0"/>
+          <w:bottom w:val="none" w:color="000000" w:sz="4" w:space="0"/>
           <w:right w:val="single" w:color="000000" w:themeColor="accent1" w:themeTint="80" w:sz="4" w:space="0"/>
         </w:tcBorders>
       </w:tcPr>
@@ -12781,10 +12853,10 @@
       <w:tcPr>
         <w:shd w:val="clear" w:color="ffffff" w:themeColor="light1" w:fill="ffffff" w:themeFill="light1"/>
         <w:tcBorders>
-          <w:top w:val="none"/>
-          <w:left w:val="none"/>
+          <w:top w:val="none" w:color="000000" w:sz="4" w:space="0"/>
+          <w:left w:val="none" w:color="000000" w:sz="4" w:space="0"/>
           <w:bottom w:val="single" w:color="000000" w:themeColor="accent1" w:themeTint="80" w:sz="4" w:space="0"/>
-          <w:right w:val="none"/>
+          <w:right w:val="none" w:color="000000" w:sz="4" w:space="0"/>
         </w:tcBorders>
       </w:tcPr>
     </w:tblStylePr>
@@ -12804,12 +12876,12 @@
         <w:tblBorders/>
       </w:tblPr>
       <w:tcPr>
-        <w:shd w:color="ffffff"/>
+        <w:shd w:val="clear" w:color="ffffff"/>
         <w:tcBorders>
-          <w:top w:val="none"/>
+          <w:top w:val="none" w:color="000000" w:sz="4" w:space="0"/>
           <w:left w:val="single" w:color="000000" w:themeColor="accent1" w:themeTint="80" w:sz="4" w:space="0"/>
-          <w:bottom w:val="none"/>
-          <w:right w:val="none"/>
+          <w:bottom w:val="none" w:color="000000" w:sz="4" w:space="0"/>
+          <w:right w:val="none" w:color="000000" w:sz="4" w:space="0"/>
         </w:tcBorders>
       </w:tcPr>
     </w:tblStylePr>
@@ -12832,9 +12904,9 @@
         <w:shd w:val="clear" w:color="ffffff" w:themeColor="light1" w:fill="ffffff" w:themeFill="light1"/>
         <w:tcBorders>
           <w:top w:val="single" w:color="000000" w:themeColor="accent1" w:themeTint="80" w:sz="4" w:space="0"/>
-          <w:left w:val="none"/>
-          <w:bottom w:val="none"/>
-          <w:right w:val="none"/>
+          <w:left w:val="none" w:color="000000" w:sz="4" w:space="0"/>
+          <w:bottom w:val="none" w:color="000000" w:sz="4" w:space="0"/>
+          <w:right w:val="none" w:color="000000" w:sz="4" w:space="0"/>
         </w:tcBorders>
       </w:tcPr>
     </w:tblStylePr>
@@ -12904,9 +12976,9 @@
       </w:tcPr>
     </w:tblStylePr>
   </w:style>
-  <w:style w:type="table" w:styleId="99">
+  <w:style w:type="table" w:styleId="763">
     <w:name w:val="Grid Table 7 Colorful - Accent 2"/>
-    <w:basedOn w:val="618"/>
+    <w:basedOn w:val="857"/>
     <w:uiPriority w:val="99"/>
     <w:pPr>
       <w:pBdr/>
@@ -13008,11 +13080,11 @@
         <w:tblBorders/>
       </w:tblPr>
       <w:tcPr>
-        <w:shd w:color="ffffff"/>
+        <w:shd w:val="clear" w:color="ffffff"/>
         <w:tcBorders>
-          <w:top w:val="none"/>
-          <w:left w:val="none"/>
-          <w:bottom w:val="none"/>
+          <w:top w:val="none" w:color="000000" w:sz="4" w:space="0"/>
+          <w:left w:val="none" w:color="000000" w:sz="4" w:space="0"/>
+          <w:bottom w:val="none" w:color="000000" w:sz="4" w:space="0"/>
           <w:right w:val="single" w:color="000000" w:themeColor="accent2" w:themeTint="97" w:sz="4" w:space="0"/>
         </w:tcBorders>
       </w:tcPr>
@@ -13035,10 +13107,10 @@
       <w:tcPr>
         <w:shd w:val="clear" w:color="ffffff" w:themeColor="light1" w:fill="ffffff" w:themeFill="light1"/>
         <w:tcBorders>
-          <w:top w:val="none"/>
-          <w:left w:val="none"/>
+          <w:top w:val="none" w:color="000000" w:sz="4" w:space="0"/>
+          <w:left w:val="none" w:color="000000" w:sz="4" w:space="0"/>
           <w:bottom w:val="single" w:color="000000" w:themeColor="accent2" w:themeTint="97" w:sz="4" w:space="0"/>
-          <w:right w:val="none"/>
+          <w:right w:val="none" w:color="000000" w:sz="4" w:space="0"/>
         </w:tcBorders>
       </w:tcPr>
     </w:tblStylePr>
@@ -13058,12 +13130,12 @@
         <w:tblBorders/>
       </w:tblPr>
       <w:tcPr>
-        <w:shd w:color="ffffff"/>
+        <w:shd w:val="clear" w:color="ffffff"/>
         <w:tcBorders>
-          <w:top w:val="none"/>
+          <w:top w:val="none" w:color="000000" w:sz="4" w:space="0"/>
           <w:left w:val="single" w:color="000000" w:themeColor="accent2" w:themeTint="97" w:sz="4" w:space="0"/>
-          <w:bottom w:val="none"/>
-          <w:right w:val="none"/>
+          <w:bottom w:val="none" w:color="000000" w:sz="4" w:space="0"/>
+          <w:right w:val="none" w:color="000000" w:sz="4" w:space="0"/>
         </w:tcBorders>
       </w:tcPr>
     </w:tblStylePr>
@@ -13086,9 +13158,9 @@
         <w:shd w:val="clear" w:color="ffffff" w:themeColor="light1" w:fill="ffffff" w:themeFill="light1"/>
         <w:tcBorders>
           <w:top w:val="single" w:color="000000" w:themeColor="accent2" w:themeTint="97" w:sz="4" w:space="0"/>
-          <w:left w:val="none"/>
-          <w:bottom w:val="none"/>
-          <w:right w:val="none"/>
+          <w:left w:val="none" w:color="000000" w:sz="4" w:space="0"/>
+          <w:bottom w:val="none" w:color="000000" w:sz="4" w:space="0"/>
+          <w:right w:val="none" w:color="000000" w:sz="4" w:space="0"/>
         </w:tcBorders>
       </w:tcPr>
     </w:tblStylePr>
@@ -13158,9 +13230,9 @@
       </w:tcPr>
     </w:tblStylePr>
   </w:style>
-  <w:style w:type="table" w:styleId="100">
+  <w:style w:type="table" w:styleId="764">
     <w:name w:val="Grid Table 7 Colorful - Accent 3"/>
-    <w:basedOn w:val="618"/>
+    <w:basedOn w:val="857"/>
     <w:uiPriority w:val="99"/>
     <w:pPr>
       <w:pBdr/>
@@ -13262,11 +13334,11 @@
         <w:tblBorders/>
       </w:tblPr>
       <w:tcPr>
-        <w:shd w:color="ffffff"/>
+        <w:shd w:val="clear" w:color="ffffff"/>
         <w:tcBorders>
-          <w:top w:val="none"/>
-          <w:left w:val="none"/>
-          <w:bottom w:val="none"/>
+          <w:top w:val="none" w:color="000000" w:sz="4" w:space="0"/>
+          <w:left w:val="none" w:color="000000" w:sz="4" w:space="0"/>
+          <w:bottom w:val="none" w:color="000000" w:sz="4" w:space="0"/>
           <w:right w:val="single" w:color="000000" w:themeColor="accent3" w:themeTint="FE" w:sz="4" w:space="0"/>
         </w:tcBorders>
       </w:tcPr>
@@ -13289,10 +13361,10 @@
       <w:tcPr>
         <w:shd w:val="clear" w:color="ffffff" w:themeColor="light1" w:fill="ffffff" w:themeFill="light1"/>
         <w:tcBorders>
-          <w:top w:val="none"/>
-          <w:left w:val="none"/>
+          <w:top w:val="none" w:color="000000" w:sz="4" w:space="0"/>
+          <w:left w:val="none" w:color="000000" w:sz="4" w:space="0"/>
           <w:bottom w:val="single" w:color="000000" w:themeColor="accent3" w:themeTint="FE" w:sz="4" w:space="0"/>
-          <w:right w:val="none"/>
+          <w:right w:val="none" w:color="000000" w:sz="4" w:space="0"/>
         </w:tcBorders>
       </w:tcPr>
     </w:tblStylePr>
@@ -13312,12 +13384,12 @@
         <w:tblBorders/>
       </w:tblPr>
       <w:tcPr>
-        <w:shd w:color="ffffff"/>
+        <w:shd w:val="clear" w:color="ffffff"/>
         <w:tcBorders>
-          <w:top w:val="none"/>
+          <w:top w:val="none" w:color="000000" w:sz="4" w:space="0"/>
           <w:left w:val="single" w:color="000000" w:themeColor="accent3" w:themeTint="FE" w:sz="4" w:space="0"/>
-          <w:bottom w:val="none"/>
-          <w:right w:val="none"/>
+          <w:bottom w:val="none" w:color="000000" w:sz="4" w:space="0"/>
+          <w:right w:val="none" w:color="000000" w:sz="4" w:space="0"/>
         </w:tcBorders>
       </w:tcPr>
     </w:tblStylePr>
@@ -13340,9 +13412,9 @@
         <w:shd w:val="clear" w:color="ffffff" w:themeColor="light1" w:fill="ffffff" w:themeFill="light1"/>
         <w:tcBorders>
           <w:top w:val="single" w:color="000000" w:themeColor="accent3" w:themeTint="FE" w:sz="4" w:space="0"/>
-          <w:left w:val="none"/>
-          <w:bottom w:val="none"/>
-          <w:right w:val="none"/>
+          <w:left w:val="none" w:color="000000" w:sz="4" w:space="0"/>
+          <w:bottom w:val="none" w:color="000000" w:sz="4" w:space="0"/>
+          <w:right w:val="none" w:color="000000" w:sz="4" w:space="0"/>
         </w:tcBorders>
       </w:tcPr>
     </w:tblStylePr>
@@ -13412,9 +13484,9 @@
       </w:tcPr>
     </w:tblStylePr>
   </w:style>
-  <w:style w:type="table" w:styleId="101">
+  <w:style w:type="table" w:styleId="765">
     <w:name w:val="Grid Table 7 Colorful - Accent 4"/>
-    <w:basedOn w:val="618"/>
+    <w:basedOn w:val="857"/>
     <w:uiPriority w:val="99"/>
     <w:pPr>
       <w:pBdr/>
@@ -13516,11 +13588,11 @@
         <w:tblBorders/>
       </w:tblPr>
       <w:tcPr>
-        <w:shd w:color="ffffff"/>
+        <w:shd w:val="clear" w:color="ffffff"/>
         <w:tcBorders>
-          <w:top w:val="none"/>
-          <w:left w:val="none"/>
-          <w:bottom w:val="none"/>
+          <w:top w:val="none" w:color="000000" w:sz="4" w:space="0"/>
+          <w:left w:val="none" w:color="000000" w:sz="4" w:space="0"/>
+          <w:bottom w:val="none" w:color="000000" w:sz="4" w:space="0"/>
           <w:right w:val="single" w:color="000000" w:themeColor="accent4" w:themeTint="9A" w:sz="4" w:space="0"/>
         </w:tcBorders>
       </w:tcPr>
@@ -13543,10 +13615,10 @@
       <w:tcPr>
         <w:shd w:val="clear" w:color="ffffff" w:themeColor="light1" w:fill="ffffff" w:themeFill="light1"/>
         <w:tcBorders>
-          <w:top w:val="none"/>
-          <w:left w:val="none"/>
+          <w:top w:val="none" w:color="000000" w:sz="4" w:space="0"/>
+          <w:left w:val="none" w:color="000000" w:sz="4" w:space="0"/>
           <w:bottom w:val="single" w:color="000000" w:themeColor="accent4" w:themeTint="9A" w:sz="4" w:space="0"/>
-          <w:right w:val="none"/>
+          <w:right w:val="none" w:color="000000" w:sz="4" w:space="0"/>
         </w:tcBorders>
       </w:tcPr>
     </w:tblStylePr>
@@ -13566,12 +13638,12 @@
         <w:tblBorders/>
       </w:tblPr>
       <w:tcPr>
-        <w:shd w:color="ffffff"/>
+        <w:shd w:val="clear" w:color="ffffff"/>
         <w:tcBorders>
-          <w:top w:val="none"/>
+          <w:top w:val="none" w:color="000000" w:sz="4" w:space="0"/>
           <w:left w:val="single" w:color="000000" w:themeColor="accent4" w:themeTint="9A" w:sz="4" w:space="0"/>
-          <w:bottom w:val="none"/>
-          <w:right w:val="none"/>
+          <w:bottom w:val="none" w:color="000000" w:sz="4" w:space="0"/>
+          <w:right w:val="none" w:color="000000" w:sz="4" w:space="0"/>
         </w:tcBorders>
       </w:tcPr>
     </w:tblStylePr>
@@ -13594,9 +13666,9 @@
         <w:shd w:val="clear" w:color="ffffff" w:themeColor="light1" w:fill="ffffff" w:themeFill="light1"/>
         <w:tcBorders>
           <w:top w:val="single" w:color="000000" w:themeColor="accent4" w:themeTint="9A" w:sz="4" w:space="0"/>
-          <w:left w:val="none"/>
-          <w:bottom w:val="none"/>
-          <w:right w:val="none"/>
+          <w:left w:val="none" w:color="000000" w:sz="4" w:space="0"/>
+          <w:bottom w:val="none" w:color="000000" w:sz="4" w:space="0"/>
+          <w:right w:val="none" w:color="000000" w:sz="4" w:space="0"/>
         </w:tcBorders>
       </w:tcPr>
     </w:tblStylePr>
@@ -13666,9 +13738,9 @@
       </w:tcPr>
     </w:tblStylePr>
   </w:style>
-  <w:style w:type="table" w:styleId="102">
+  <w:style w:type="table" w:styleId="766">
     <w:name w:val="Grid Table 7 Colorful - Accent 5"/>
-    <w:basedOn w:val="618"/>
+    <w:basedOn w:val="857"/>
     <w:uiPriority w:val="99"/>
     <w:pPr>
       <w:pBdr/>
@@ -13770,11 +13842,11 @@
         <w:tblBorders/>
       </w:tblPr>
       <w:tcPr>
-        <w:shd w:color="ffffff"/>
+        <w:shd w:val="clear" w:color="ffffff"/>
         <w:tcBorders>
-          <w:top w:val="none"/>
-          <w:left w:val="none"/>
-          <w:bottom w:val="none"/>
+          <w:top w:val="none" w:color="000000" w:sz="4" w:space="0"/>
+          <w:left w:val="none" w:color="000000" w:sz="4" w:space="0"/>
+          <w:bottom w:val="none" w:color="000000" w:sz="4" w:space="0"/>
           <w:right w:val="single" w:color="000000" w:themeColor="accent5" w:themeTint="90" w:sz="4" w:space="0"/>
         </w:tcBorders>
       </w:tcPr>
@@ -13797,10 +13869,10 @@
       <w:tcPr>
         <w:shd w:val="clear" w:color="ffffff" w:themeColor="light1" w:fill="ffffff" w:themeFill="light1"/>
         <w:tcBorders>
-          <w:top w:val="none"/>
-          <w:left w:val="none"/>
+          <w:top w:val="none" w:color="000000" w:sz="4" w:space="0"/>
+          <w:left w:val="none" w:color="000000" w:sz="4" w:space="0"/>
           <w:bottom w:val="single" w:color="000000" w:themeColor="accent5" w:themeTint="90" w:sz="4" w:space="0"/>
-          <w:right w:val="none"/>
+          <w:right w:val="none" w:color="000000" w:sz="4" w:space="0"/>
         </w:tcBorders>
       </w:tcPr>
     </w:tblStylePr>
@@ -13820,12 +13892,12 @@
         <w:tblBorders/>
       </w:tblPr>
       <w:tcPr>
-        <w:shd w:color="ffffff"/>
+        <w:shd w:val="clear" w:color="ffffff"/>
         <w:tcBorders>
-          <w:top w:val="none"/>
+          <w:top w:val="none" w:color="000000" w:sz="4" w:space="0"/>
           <w:left w:val="single" w:color="000000" w:themeColor="accent5" w:themeTint="90" w:sz="4" w:space="0"/>
-          <w:bottom w:val="none"/>
-          <w:right w:val="none"/>
+          <w:bottom w:val="none" w:color="000000" w:sz="4" w:space="0"/>
+          <w:right w:val="none" w:color="000000" w:sz="4" w:space="0"/>
         </w:tcBorders>
       </w:tcPr>
     </w:tblStylePr>
@@ -13848,9 +13920,9 @@
         <w:shd w:val="clear" w:color="ffffff" w:themeColor="light1" w:fill="ffffff" w:themeFill="light1"/>
         <w:tcBorders>
           <w:top w:val="single" w:color="000000" w:themeColor="accent5" w:themeTint="90" w:sz="4" w:space="0"/>
-          <w:left w:val="none"/>
-          <w:bottom w:val="none"/>
-          <w:right w:val="none"/>
+          <w:left w:val="none" w:color="000000" w:sz="4" w:space="0"/>
+          <w:bottom w:val="none" w:color="000000" w:sz="4" w:space="0"/>
+          <w:right w:val="none" w:color="000000" w:sz="4" w:space="0"/>
         </w:tcBorders>
       </w:tcPr>
     </w:tblStylePr>
@@ -13920,9 +13992,9 @@
       </w:tcPr>
     </w:tblStylePr>
   </w:style>
-  <w:style w:type="table" w:styleId="103">
+  <w:style w:type="table" w:styleId="767">
     <w:name w:val="Grid Table 7 Colorful - Accent 6"/>
-    <w:basedOn w:val="618"/>
+    <w:basedOn w:val="857"/>
     <w:uiPriority w:val="99"/>
     <w:pPr>
       <w:pBdr/>
@@ -14024,11 +14096,11 @@
         <w:tblBorders/>
       </w:tblPr>
       <w:tcPr>
-        <w:shd w:color="ffffff"/>
+        <w:shd w:val="clear" w:color="ffffff"/>
         <w:tcBorders>
-          <w:top w:val="none"/>
-          <w:left w:val="none"/>
-          <w:bottom w:val="none"/>
+          <w:top w:val="none" w:color="000000" w:sz="4" w:space="0"/>
+          <w:left w:val="none" w:color="000000" w:sz="4" w:space="0"/>
+          <w:bottom w:val="none" w:color="000000" w:sz="4" w:space="0"/>
           <w:right w:val="single" w:color="000000" w:themeColor="accent6" w:themeTint="90" w:sz="4" w:space="0"/>
         </w:tcBorders>
       </w:tcPr>
@@ -14051,10 +14123,10 @@
       <w:tcPr>
         <w:shd w:val="clear" w:color="ffffff" w:themeColor="light1" w:fill="ffffff" w:themeFill="light1"/>
         <w:tcBorders>
-          <w:top w:val="none"/>
-          <w:left w:val="none"/>
+          <w:top w:val="none" w:color="000000" w:sz="4" w:space="0"/>
+          <w:left w:val="none" w:color="000000" w:sz="4" w:space="0"/>
           <w:bottom w:val="single" w:color="000000" w:themeColor="accent6" w:themeTint="90" w:sz="4" w:space="0"/>
-          <w:right w:val="none"/>
+          <w:right w:val="none" w:color="000000" w:sz="4" w:space="0"/>
         </w:tcBorders>
       </w:tcPr>
     </w:tblStylePr>
@@ -14074,12 +14146,12 @@
         <w:tblBorders/>
       </w:tblPr>
       <w:tcPr>
-        <w:shd w:color="ffffff"/>
+        <w:shd w:val="clear" w:color="ffffff"/>
         <w:tcBorders>
-          <w:top w:val="none"/>
+          <w:top w:val="none" w:color="000000" w:sz="4" w:space="0"/>
           <w:left w:val="single" w:color="000000" w:themeColor="accent6" w:themeTint="90" w:sz="4" w:space="0"/>
-          <w:bottom w:val="none"/>
-          <w:right w:val="none"/>
+          <w:bottom w:val="none" w:color="000000" w:sz="4" w:space="0"/>
+          <w:right w:val="none" w:color="000000" w:sz="4" w:space="0"/>
         </w:tcBorders>
       </w:tcPr>
     </w:tblStylePr>
@@ -14102,9 +14174,9 @@
         <w:shd w:val="clear" w:color="ffffff" w:themeColor="light1" w:fill="ffffff" w:themeFill="light1"/>
         <w:tcBorders>
           <w:top w:val="single" w:color="000000" w:themeColor="accent6" w:themeTint="90" w:sz="4" w:space="0"/>
-          <w:left w:val="none"/>
-          <w:bottom w:val="none"/>
-          <w:right w:val="none"/>
+          <w:left w:val="none" w:color="000000" w:sz="4" w:space="0"/>
+          <w:bottom w:val="none" w:color="000000" w:sz="4" w:space="0"/>
+          <w:right w:val="none" w:color="000000" w:sz="4" w:space="0"/>
         </w:tcBorders>
       </w:tcPr>
     </w:tblStylePr>
@@ -14174,9 +14246,9 @@
       </w:tcPr>
     </w:tblStylePr>
   </w:style>
-  <w:style w:type="table" w:styleId="104">
+  <w:style w:type="table" w:styleId="768">
     <w:name w:val="List Table 1 Light"/>
-    <w:basedOn w:val="618"/>
+    <w:basedOn w:val="857"/>
     <w:uiPriority w:val="99"/>
     <w:pPr>
       <w:pBdr/>
@@ -14390,9 +14462,9 @@
       </w:tcPr>
     </w:tblStylePr>
   </w:style>
-  <w:style w:type="table" w:styleId="105">
+  <w:style w:type="table" w:styleId="769">
     <w:name w:val="List Table 1 Light - Accent 1"/>
-    <w:basedOn w:val="618"/>
+    <w:basedOn w:val="857"/>
     <w:uiPriority w:val="99"/>
     <w:pPr>
       <w:pBdr/>
@@ -14606,9 +14678,9 @@
       </w:tcPr>
     </w:tblStylePr>
   </w:style>
-  <w:style w:type="table" w:styleId="106">
+  <w:style w:type="table" w:styleId="770">
     <w:name w:val="List Table 1 Light - Accent 2"/>
-    <w:basedOn w:val="618"/>
+    <w:basedOn w:val="857"/>
     <w:uiPriority w:val="99"/>
     <w:pPr>
       <w:pBdr/>
@@ -14822,9 +14894,9 @@
       </w:tcPr>
     </w:tblStylePr>
   </w:style>
-  <w:style w:type="table" w:styleId="107">
+  <w:style w:type="table" w:styleId="771">
     <w:name w:val="List Table 1 Light - Accent 3"/>
-    <w:basedOn w:val="618"/>
+    <w:basedOn w:val="857"/>
     <w:uiPriority w:val="99"/>
     <w:pPr>
       <w:pBdr/>
@@ -15038,9 +15110,9 @@
       </w:tcPr>
     </w:tblStylePr>
   </w:style>
-  <w:style w:type="table" w:styleId="108">
+  <w:style w:type="table" w:styleId="772">
     <w:name w:val="List Table 1 Light - Accent 4"/>
-    <w:basedOn w:val="618"/>
+    <w:basedOn w:val="857"/>
     <w:uiPriority w:val="99"/>
     <w:pPr>
       <w:pBdr/>
@@ -15254,9 +15326,9 @@
       </w:tcPr>
     </w:tblStylePr>
   </w:style>
-  <w:style w:type="table" w:styleId="109">
+  <w:style w:type="table" w:styleId="773">
     <w:name w:val="List Table 1 Light - Accent 5"/>
-    <w:basedOn w:val="618"/>
+    <w:basedOn w:val="857"/>
     <w:uiPriority w:val="99"/>
     <w:pPr>
       <w:pBdr/>
@@ -15470,9 +15542,9 @@
       </w:tcPr>
     </w:tblStylePr>
   </w:style>
-  <w:style w:type="table" w:styleId="110">
+  <w:style w:type="table" w:styleId="774">
     <w:name w:val="List Table 1 Light - Accent 6"/>
-    <w:basedOn w:val="618"/>
+    <w:basedOn w:val="857"/>
     <w:uiPriority w:val="99"/>
     <w:pPr>
       <w:pBdr/>
@@ -15686,9 +15758,9 @@
       </w:tcPr>
     </w:tblStylePr>
   </w:style>
-  <w:style w:type="table" w:styleId="111">
+  <w:style w:type="table" w:styleId="775">
     <w:name w:val="List Table 2"/>
-    <w:basedOn w:val="618"/>
+    <w:basedOn w:val="857"/>
     <w:uiPriority w:val="99"/>
     <w:pPr>
       <w:pBdr/>
@@ -15924,9 +15996,9 @@
       </w:tcPr>
     </w:tblStylePr>
   </w:style>
-  <w:style w:type="table" w:styleId="112">
+  <w:style w:type="table" w:styleId="776">
     <w:name w:val="List Table 2 - Accent 1"/>
-    <w:basedOn w:val="618"/>
+    <w:basedOn w:val="857"/>
     <w:uiPriority w:val="99"/>
     <w:pPr>
       <w:pBdr/>
@@ -16162,9 +16234,9 @@
       </w:tcPr>
     </w:tblStylePr>
   </w:style>
-  <w:style w:type="table" w:styleId="113">
+  <w:style w:type="table" w:styleId="777">
     <w:name w:val="List Table 2 - Accent 2"/>
-    <w:basedOn w:val="618"/>
+    <w:basedOn w:val="857"/>
     <w:uiPriority w:val="99"/>
     <w:pPr>
       <w:pBdr/>
@@ -16400,9 +16472,9 @@
       </w:tcPr>
     </w:tblStylePr>
   </w:style>
-  <w:style w:type="table" w:styleId="114">
+  <w:style w:type="table" w:styleId="778">
     <w:name w:val="List Table 2 - Accent 3"/>
-    <w:basedOn w:val="618"/>
+    <w:basedOn w:val="857"/>
     <w:uiPriority w:val="99"/>
     <w:pPr>
       <w:pBdr/>
@@ -16638,9 +16710,9 @@
       </w:tcPr>
     </w:tblStylePr>
   </w:style>
-  <w:style w:type="table" w:styleId="115">
+  <w:style w:type="table" w:styleId="779">
     <w:name w:val="List Table 2 - Accent 4"/>
-    <w:basedOn w:val="618"/>
+    <w:basedOn w:val="857"/>
     <w:uiPriority w:val="99"/>
     <w:pPr>
       <w:pBdr/>
@@ -16876,9 +16948,9 @@
       </w:tcPr>
     </w:tblStylePr>
   </w:style>
-  <w:style w:type="table" w:styleId="116">
+  <w:style w:type="table" w:styleId="780">
     <w:name w:val="List Table 2 - Accent 5"/>
-    <w:basedOn w:val="618"/>
+    <w:basedOn w:val="857"/>
     <w:uiPriority w:val="99"/>
     <w:pPr>
       <w:pBdr/>
@@ -17114,9 +17186,9 @@
       </w:tcPr>
     </w:tblStylePr>
   </w:style>
-  <w:style w:type="table" w:styleId="117">
+  <w:style w:type="table" w:styleId="781">
     <w:name w:val="List Table 2 - Accent 6"/>
-    <w:basedOn w:val="618"/>
+    <w:basedOn w:val="857"/>
     <w:uiPriority w:val="99"/>
     <w:pPr>
       <w:pBdr/>
@@ -17352,9 +17424,9 @@
       </w:tcPr>
     </w:tblStylePr>
   </w:style>
-  <w:style w:type="table" w:styleId="118">
+  <w:style w:type="table" w:styleId="782">
     <w:name w:val="List Table 3"/>
-    <w:basedOn w:val="618"/>
+    <w:basedOn w:val="857"/>
     <w:uiPriority w:val="99"/>
     <w:pPr>
       <w:pBdr/>
@@ -17580,9 +17652,9 @@
       </w:tcPr>
     </w:tblStylePr>
   </w:style>
-  <w:style w:type="table" w:styleId="119">
+  <w:style w:type="table" w:styleId="783">
     <w:name w:val="List Table 3 - Accent 1"/>
-    <w:basedOn w:val="618"/>
+    <w:basedOn w:val="857"/>
     <w:uiPriority w:val="99"/>
     <w:pPr>
       <w:pBdr/>
@@ -17808,9 +17880,9 @@
       </w:tcPr>
     </w:tblStylePr>
   </w:style>
-  <w:style w:type="table" w:styleId="120">
+  <w:style w:type="table" w:styleId="784">
     <w:name w:val="List Table 3 - Accent 2"/>
-    <w:basedOn w:val="618"/>
+    <w:basedOn w:val="857"/>
     <w:uiPriority w:val="99"/>
     <w:pPr>
       <w:pBdr/>
@@ -18036,9 +18108,9 @@
       </w:tcPr>
     </w:tblStylePr>
   </w:style>
-  <w:style w:type="table" w:styleId="121">
+  <w:style w:type="table" w:styleId="785">
     <w:name w:val="List Table 3 - Accent 3"/>
-    <w:basedOn w:val="618"/>
+    <w:basedOn w:val="857"/>
     <w:uiPriority w:val="99"/>
     <w:pPr>
       <w:pBdr/>
@@ -18264,9 +18336,9 @@
       </w:tcPr>
     </w:tblStylePr>
   </w:style>
-  <w:style w:type="table" w:styleId="122">
+  <w:style w:type="table" w:styleId="786">
     <w:name w:val="List Table 3 - Accent 4"/>
-    <w:basedOn w:val="618"/>
+    <w:basedOn w:val="857"/>
     <w:uiPriority w:val="99"/>
     <w:pPr>
       <w:pBdr/>
@@ -18492,9 +18564,9 @@
       </w:tcPr>
     </w:tblStylePr>
   </w:style>
-  <w:style w:type="table" w:styleId="123">
+  <w:style w:type="table" w:styleId="787">
     <w:name w:val="List Table 3 - Accent 5"/>
-    <w:basedOn w:val="618"/>
+    <w:basedOn w:val="857"/>
     <w:uiPriority w:val="99"/>
     <w:pPr>
       <w:pBdr/>
@@ -18720,9 +18792,9 @@
       </w:tcPr>
     </w:tblStylePr>
   </w:style>
-  <w:style w:type="table" w:styleId="124">
+  <w:style w:type="table" w:styleId="788">
     <w:name w:val="List Table 3 - Accent 6"/>
-    <w:basedOn w:val="618"/>
+    <w:basedOn w:val="857"/>
     <w:uiPriority w:val="99"/>
     <w:pPr>
       <w:pBdr/>
@@ -18948,9 +19020,9 @@
       </w:tcPr>
     </w:tblStylePr>
   </w:style>
-  <w:style w:type="table" w:styleId="125">
+  <w:style w:type="table" w:styleId="789">
     <w:name w:val="List Table 4"/>
-    <w:basedOn w:val="618"/>
+    <w:basedOn w:val="857"/>
     <w:uiPriority w:val="99"/>
     <w:pPr>
       <w:pBdr/>
@@ -19173,9 +19245,9 @@
       </w:tcPr>
     </w:tblStylePr>
   </w:style>
-  <w:style w:type="table" w:styleId="126">
+  <w:style w:type="table" w:styleId="790">
     <w:name w:val="List Table 4 - Accent 1"/>
-    <w:basedOn w:val="618"/>
+    <w:basedOn w:val="857"/>
     <w:uiPriority w:val="99"/>
     <w:pPr>
       <w:pBdr/>
@@ -19398,9 +19470,9 @@
       </w:tcPr>
     </w:tblStylePr>
   </w:style>
-  <w:style w:type="table" w:styleId="127">
+  <w:style w:type="table" w:styleId="791">
     <w:name w:val="List Table 4 - Accent 2"/>
-    <w:basedOn w:val="618"/>
+    <w:basedOn w:val="857"/>
     <w:uiPriority w:val="99"/>
     <w:pPr>
       <w:pBdr/>
@@ -19623,9 +19695,9 @@
       </w:tcPr>
     </w:tblStylePr>
   </w:style>
-  <w:style w:type="table" w:styleId="128">
+  <w:style w:type="table" w:styleId="792">
     <w:name w:val="List Table 4 - Accent 3"/>
-    <w:basedOn w:val="618"/>
+    <w:basedOn w:val="857"/>
     <w:uiPriority w:val="99"/>
     <w:pPr>
       <w:pBdr/>
@@ -19848,9 +19920,9 @@
       </w:tcPr>
     </w:tblStylePr>
   </w:style>
-  <w:style w:type="table" w:styleId="129">
+  <w:style w:type="table" w:styleId="793">
     <w:name w:val="List Table 4 - Accent 4"/>
-    <w:basedOn w:val="618"/>
+    <w:basedOn w:val="857"/>
     <w:uiPriority w:val="99"/>
     <w:pPr>
       <w:pBdr/>
@@ -20073,9 +20145,9 @@
       </w:tcPr>
     </w:tblStylePr>
   </w:style>
-  <w:style w:type="table" w:styleId="130">
+  <w:style w:type="table" w:styleId="794">
     <w:name w:val="List Table 4 - Accent 5"/>
-    <w:basedOn w:val="618"/>
+    <w:basedOn w:val="857"/>
     <w:uiPriority w:val="99"/>
     <w:pPr>
       <w:pBdr/>
@@ -20298,9 +20370,9 @@
       </w:tcPr>
     </w:tblStylePr>
   </w:style>
-  <w:style w:type="table" w:styleId="131">
+  <w:style w:type="table" w:styleId="795">
     <w:name w:val="List Table 4 - Accent 6"/>
-    <w:basedOn w:val="618"/>
+    <w:basedOn w:val="857"/>
     <w:uiPriority w:val="99"/>
     <w:pPr>
       <w:pBdr/>
@@ -20523,9 +20595,9 @@
       </w:tcPr>
     </w:tblStylePr>
   </w:style>
-  <w:style w:type="table" w:styleId="132">
+  <w:style w:type="table" w:styleId="796">
     <w:name w:val="List Table 5 Dark"/>
-    <w:basedOn w:val="618"/>
+    <w:basedOn w:val="857"/>
     <w:uiPriority w:val="99"/>
     <w:pPr>
       <w:pBdr/>
@@ -20765,9 +20837,9 @@
       </w:tcPr>
     </w:tblStylePr>
   </w:style>
-  <w:style w:type="table" w:styleId="133">
+  <w:style w:type="table" w:styleId="797">
     <w:name w:val="List Table 5 Dark - Accent 1"/>
-    <w:basedOn w:val="618"/>
+    <w:basedOn w:val="857"/>
     <w:uiPriority w:val="99"/>
     <w:pPr>
       <w:pBdr/>
@@ -21007,9 +21079,9 @@
       </w:tcPr>
     </w:tblStylePr>
   </w:style>
-  <w:style w:type="table" w:styleId="134">
+  <w:style w:type="table" w:styleId="798">
     <w:name w:val="List Table 5 Dark - Accent 2"/>
-    <w:basedOn w:val="618"/>
+    <w:basedOn w:val="857"/>
     <w:uiPriority w:val="99"/>
     <w:pPr>
       <w:pBdr/>
@@ -21249,9 +21321,9 @@
       </w:tcPr>
     </w:tblStylePr>
   </w:style>
-  <w:style w:type="table" w:styleId="135">
+  <w:style w:type="table" w:styleId="799">
     <w:name w:val="List Table 5 Dark - Accent 3"/>
-    <w:basedOn w:val="618"/>
+    <w:basedOn w:val="857"/>
     <w:uiPriority w:val="99"/>
     <w:pPr>
       <w:pBdr/>
@@ -21491,9 +21563,9 @@
       </w:tcPr>
     </w:tblStylePr>
   </w:style>
-  <w:style w:type="table" w:styleId="136">
+  <w:style w:type="table" w:styleId="800">
     <w:name w:val="List Table 5 Dark - Accent 4"/>
-    <w:basedOn w:val="618"/>
+    <w:basedOn w:val="857"/>
     <w:uiPriority w:val="99"/>
     <w:pPr>
       <w:pBdr/>
@@ -21733,9 +21805,9 @@
       </w:tcPr>
     </w:tblStylePr>
   </w:style>
-  <w:style w:type="table" w:styleId="137">
+  <w:style w:type="table" w:styleId="801">
     <w:name w:val="List Table 5 Dark - Accent 5"/>
-    <w:basedOn w:val="618"/>
+    <w:basedOn w:val="857"/>
     <w:uiPriority w:val="99"/>
     <w:pPr>
       <w:pBdr/>
@@ -21975,9 +22047,9 @@
       </w:tcPr>
     </w:tblStylePr>
   </w:style>
-  <w:style w:type="table" w:styleId="138">
+  <w:style w:type="table" w:styleId="802">
     <w:name w:val="List Table 5 Dark - Accent 6"/>
-    <w:basedOn w:val="618"/>
+    <w:basedOn w:val="857"/>
     <w:uiPriority w:val="99"/>
     <w:pPr>
       <w:pBdr/>
@@ -22217,9 +22289,9 @@
       </w:tcPr>
     </w:tblStylePr>
   </w:style>
-  <w:style w:type="table" w:styleId="139">
+  <w:style w:type="table" w:styleId="803">
     <w:name w:val="List Table 6 Colorful"/>
-    <w:basedOn w:val="618"/>
+    <w:basedOn w:val="857"/>
     <w:uiPriority w:val="99"/>
     <w:pPr>
       <w:pBdr/>
@@ -22440,9 +22512,9 @@
       </w:tcPr>
     </w:tblStylePr>
   </w:style>
-  <w:style w:type="table" w:styleId="140">
+  <w:style w:type="table" w:styleId="804">
     <w:name w:val="List Table 6 Colorful - Accent 1"/>
-    <w:basedOn w:val="618"/>
+    <w:basedOn w:val="857"/>
     <w:uiPriority w:val="99"/>
     <w:pPr>
       <w:pBdr/>
@@ -22663,9 +22735,9 @@
       </w:tcPr>
     </w:tblStylePr>
   </w:style>
-  <w:style w:type="table" w:styleId="141">
+  <w:style w:type="table" w:styleId="805">
     <w:name w:val="List Table 6 Colorful - Accent 2"/>
-    <w:basedOn w:val="618"/>
+    <w:basedOn w:val="857"/>
     <w:uiPriority w:val="99"/>
     <w:pPr>
       <w:pBdr/>
@@ -22886,9 +22958,9 @@
       </w:tcPr>
     </w:tblStylePr>
   </w:style>
-  <w:style w:type="table" w:styleId="142">
+  <w:style w:type="table" w:styleId="806">
     <w:name w:val="List Table 6 Colorful - Accent 3"/>
-    <w:basedOn w:val="618"/>
+    <w:basedOn w:val="857"/>
     <w:uiPriority w:val="99"/>
     <w:pPr>
       <w:pBdr/>
@@ -23109,9 +23181,9 @@
       </w:tcPr>
     </w:tblStylePr>
   </w:style>
-  <w:style w:type="table" w:styleId="143">
+  <w:style w:type="table" w:styleId="807">
     <w:name w:val="List Table 6 Colorful - Accent 4"/>
-    <w:basedOn w:val="618"/>
+    <w:basedOn w:val="857"/>
     <w:uiPriority w:val="99"/>
     <w:pPr>
       <w:pBdr/>
@@ -23332,9 +23404,9 @@
       </w:tcPr>
     </w:tblStylePr>
   </w:style>
-  <w:style w:type="table" w:styleId="144">
+  <w:style w:type="table" w:styleId="808">
     <w:name w:val="List Table 6 Colorful - Accent 5"/>
-    <w:basedOn w:val="618"/>
+    <w:basedOn w:val="857"/>
     <w:uiPriority w:val="99"/>
     <w:pPr>
       <w:pBdr/>
@@ -23555,9 +23627,9 @@
       </w:tcPr>
     </w:tblStylePr>
   </w:style>
-  <w:style w:type="table" w:styleId="145">
+  <w:style w:type="table" w:styleId="809">
     <w:name w:val="List Table 6 Colorful - Accent 6"/>
-    <w:basedOn w:val="618"/>
+    <w:basedOn w:val="857"/>
     <w:uiPriority w:val="99"/>
     <w:pPr>
       <w:pBdr/>
@@ -23778,9 +23850,9 @@
       </w:tcPr>
     </w:tblStylePr>
   </w:style>
-  <w:style w:type="table" w:styleId="146">
+  <w:style w:type="table" w:styleId="810">
     <w:name w:val="List Table 7 Colorful"/>
-    <w:basedOn w:val="618"/>
+    <w:basedOn w:val="857"/>
     <w:uiPriority w:val="99"/>
     <w:pPr>
       <w:pBdr/>
@@ -23879,11 +23951,11 @@
         <w:tblBorders/>
       </w:tblPr>
       <w:tcPr>
-        <w:shd w:color="ffffff"/>
+        <w:shd w:val="clear" w:color="ffffff"/>
         <w:tcBorders>
-          <w:top w:val="none"/>
-          <w:left w:val="none"/>
-          <w:bottom w:val="none"/>
+          <w:top w:val="none" w:color="000000" w:sz="4" w:space="0"/>
+          <w:left w:val="none" w:color="000000" w:sz="4" w:space="0"/>
+          <w:bottom w:val="none" w:color="000000" w:sz="4" w:space="0"/>
           <w:right w:val="single" w:color="000000" w:themeColor="text1" w:themeTint="80" w:sz="4" w:space="0"/>
         </w:tcBorders>
       </w:tcPr>
@@ -23906,10 +23978,10 @@
       <w:tcPr>
         <w:shd w:val="clear" w:color="ffffff" w:themeColor="light1" w:fill="ffffff" w:themeFill="light1"/>
         <w:tcBorders>
-          <w:top w:val="none"/>
-          <w:left w:val="none"/>
+          <w:top w:val="none" w:color="000000" w:sz="4" w:space="0"/>
+          <w:left w:val="none" w:color="000000" w:sz="4" w:space="0"/>
           <w:bottom w:val="single" w:color="000000" w:themeColor="text1" w:themeTint="80" w:sz="4" w:space="0"/>
-          <w:right w:val="none"/>
+          <w:right w:val="none" w:color="000000" w:sz="4" w:space="0"/>
         </w:tcBorders>
       </w:tcPr>
     </w:tblStylePr>
@@ -23929,12 +24001,12 @@
         <w:tblBorders/>
       </w:tblPr>
       <w:tcPr>
-        <w:shd w:color="ffffff"/>
+        <w:shd w:val="clear" w:color="ffffff"/>
         <w:tcBorders>
-          <w:top w:val="none"/>
+          <w:top w:val="none" w:color="000000" w:sz="4" w:space="0"/>
           <w:left w:val="single" w:color="000000" w:themeColor="text1" w:themeTint="80" w:sz="4" w:space="0"/>
-          <w:bottom w:val="none"/>
-          <w:right w:val="none"/>
+          <w:bottom w:val="none" w:color="000000" w:sz="4" w:space="0"/>
+          <w:right w:val="none" w:color="000000" w:sz="4" w:space="0"/>
         </w:tcBorders>
       </w:tcPr>
     </w:tblStylePr>
@@ -23957,9 +24029,9 @@
         <w:shd w:val="clear" w:color="ffffff" w:themeColor="light1" w:fill="ffffff" w:themeFill="light1"/>
         <w:tcBorders>
           <w:top w:val="single" w:color="000000" w:themeColor="text1" w:themeTint="80" w:sz="4" w:space="0"/>
-          <w:left w:val="none"/>
-          <w:bottom w:val="none"/>
-          <w:right w:val="none"/>
+          <w:left w:val="none" w:color="000000" w:sz="4" w:space="0"/>
+          <w:bottom w:val="none" w:color="000000" w:sz="4" w:space="0"/>
+          <w:right w:val="none" w:color="000000" w:sz="4" w:space="0"/>
         </w:tcBorders>
       </w:tcPr>
     </w:tblStylePr>
@@ -24034,9 +24106,9 @@
       </w:tcPr>
     </w:tblStylePr>
   </w:style>
-  <w:style w:type="table" w:styleId="147">
+  <w:style w:type="table" w:styleId="811">
     <w:name w:val="List Table 7 Colorful - Accent 1"/>
-    <w:basedOn w:val="618"/>
+    <w:basedOn w:val="857"/>
     <w:uiPriority w:val="99"/>
     <w:pPr>
       <w:pBdr/>
@@ -24135,11 +24207,11 @@
         <w:tblBorders/>
       </w:tblPr>
       <w:tcPr>
-        <w:shd w:color="ffffff"/>
+        <w:shd w:val="clear" w:color="ffffff"/>
         <w:tcBorders>
-          <w:top w:val="none"/>
-          <w:left w:val="none"/>
-          <w:bottom w:val="none"/>
+          <w:top w:val="none" w:color="000000" w:sz="4" w:space="0"/>
+          <w:left w:val="none" w:color="000000" w:sz="4" w:space="0"/>
+          <w:bottom w:val="none" w:color="000000" w:sz="4" w:space="0"/>
           <w:right w:val="single" w:color="000000" w:themeColor="accent1" w:sz="4" w:space="0"/>
         </w:tcBorders>
       </w:tcPr>
@@ -24162,10 +24234,10 @@
       <w:tcPr>
         <w:shd w:val="clear" w:color="ffffff" w:themeColor="light1" w:fill="ffffff" w:themeFill="light1"/>
         <w:tcBorders>
-          <w:top w:val="none"/>
-          <w:left w:val="none"/>
+          <w:top w:val="none" w:color="000000" w:sz="4" w:space="0"/>
+          <w:left w:val="none" w:color="000000" w:sz="4" w:space="0"/>
           <w:bottom w:val="single" w:color="000000" w:themeColor="accent1" w:sz="4" w:space="0"/>
-          <w:right w:val="none"/>
+          <w:right w:val="none" w:color="000000" w:sz="4" w:space="0"/>
         </w:tcBorders>
       </w:tcPr>
     </w:tblStylePr>
@@ -24185,12 +24257,12 @@
         <w:tblBorders/>
       </w:tblPr>
       <w:tcPr>
-        <w:shd w:color="ffffff"/>
+        <w:shd w:val="clear" w:color="ffffff"/>
         <w:tcBorders>
-          <w:top w:val="none"/>
+          <w:top w:val="none" w:color="000000" w:sz="4" w:space="0"/>
           <w:left w:val="single" w:color="000000" w:themeColor="accent1" w:sz="4" w:space="0"/>
-          <w:bottom w:val="none"/>
-          <w:right w:val="none"/>
+          <w:bottom w:val="none" w:color="000000" w:sz="4" w:space="0"/>
+          <w:right w:val="none" w:color="000000" w:sz="4" w:space="0"/>
         </w:tcBorders>
       </w:tcPr>
     </w:tblStylePr>
@@ -24213,9 +24285,9 @@
         <w:shd w:val="clear" w:color="ffffff" w:themeColor="light1" w:fill="ffffff" w:themeFill="light1"/>
         <w:tcBorders>
           <w:top w:val="single" w:color="000000" w:themeColor="accent1" w:sz="4" w:space="0"/>
-          <w:left w:val="none"/>
-          <w:bottom w:val="none"/>
-          <w:right w:val="none"/>
+          <w:left w:val="none" w:color="000000" w:sz="4" w:space="0"/>
+          <w:bottom w:val="none" w:color="000000" w:sz="4" w:space="0"/>
+          <w:right w:val="none" w:color="000000" w:sz="4" w:space="0"/>
         </w:tcBorders>
       </w:tcPr>
     </w:tblStylePr>
@@ -24290,9 +24362,9 @@
       </w:tcPr>
     </w:tblStylePr>
   </w:style>
-  <w:style w:type="table" w:styleId="148">
+  <w:style w:type="table" w:styleId="812">
     <w:name w:val="List Table 7 Colorful - Accent 2"/>
-    <w:basedOn w:val="618"/>
+    <w:basedOn w:val="857"/>
     <w:uiPriority w:val="99"/>
     <w:pPr>
       <w:pBdr/>
@@ -24391,11 +24463,11 @@
         <w:tblBorders/>
       </w:tblPr>
       <w:tcPr>
-        <w:shd w:color="ffffff"/>
+        <w:shd w:val="clear" w:color="ffffff"/>
         <w:tcBorders>
-          <w:top w:val="none"/>
-          <w:left w:val="none"/>
-          <w:bottom w:val="none"/>
+          <w:top w:val="none" w:color="000000" w:sz="4" w:space="0"/>
+          <w:left w:val="none" w:color="000000" w:sz="4" w:space="0"/>
+          <w:bottom w:val="none" w:color="000000" w:sz="4" w:space="0"/>
           <w:right w:val="single" w:color="000000" w:themeColor="accent2" w:themeTint="97" w:sz="4" w:space="0"/>
         </w:tcBorders>
       </w:tcPr>
@@ -24418,10 +24490,10 @@
       <w:tcPr>
         <w:shd w:val="clear" w:color="ffffff" w:themeColor="light1" w:fill="ffffff" w:themeFill="light1"/>
         <w:tcBorders>
-          <w:top w:val="none"/>
-          <w:left w:val="none"/>
+          <w:top w:val="none" w:color="000000" w:sz="4" w:space="0"/>
+          <w:left w:val="none" w:color="000000" w:sz="4" w:space="0"/>
           <w:bottom w:val="single" w:color="000000" w:themeColor="accent2" w:themeTint="97" w:sz="4" w:space="0"/>
-          <w:right w:val="none"/>
+          <w:right w:val="none" w:color="000000" w:sz="4" w:space="0"/>
         </w:tcBorders>
       </w:tcPr>
     </w:tblStylePr>
@@ -24441,12 +24513,12 @@
         <w:tblBorders/>
       </w:tblPr>
       <w:tcPr>
-        <w:shd w:color="ffffff"/>
+        <w:shd w:val="clear" w:color="ffffff"/>
         <w:tcBorders>
-          <w:top w:val="none"/>
+          <w:top w:val="none" w:color="000000" w:sz="4" w:space="0"/>
           <w:left w:val="single" w:color="000000" w:themeColor="accent2" w:themeTint="97" w:sz="4" w:space="0"/>
-          <w:bottom w:val="none"/>
-          <w:right w:val="none"/>
+          <w:bottom w:val="none" w:color="000000" w:sz="4" w:space="0"/>
+          <w:right w:val="none" w:color="000000" w:sz="4" w:space="0"/>
         </w:tcBorders>
       </w:tcPr>
     </w:tblStylePr>
@@ -24469,9 +24541,9 @@
         <w:shd w:val="clear" w:color="ffffff" w:themeColor="light1" w:fill="ffffff" w:themeFill="light1"/>
         <w:tcBorders>
           <w:top w:val="single" w:color="000000" w:themeColor="accent2" w:themeTint="97" w:sz="4" w:space="0"/>
-          <w:left w:val="none"/>
-          <w:bottom w:val="none"/>
-          <w:right w:val="none"/>
+          <w:left w:val="none" w:color="000000" w:sz="4" w:space="0"/>
+          <w:bottom w:val="none" w:color="000000" w:sz="4" w:space="0"/>
+          <w:right w:val="none" w:color="000000" w:sz="4" w:space="0"/>
         </w:tcBorders>
       </w:tcPr>
     </w:tblStylePr>
@@ -24546,9 +24618,9 @@
       </w:tcPr>
     </w:tblStylePr>
   </w:style>
-  <w:style w:type="table" w:styleId="149">
+  <w:style w:type="table" w:styleId="813">
     <w:name w:val="List Table 7 Colorful - Accent 3"/>
-    <w:basedOn w:val="618"/>
+    <w:basedOn w:val="857"/>
     <w:uiPriority w:val="99"/>
     <w:pPr>
       <w:pBdr/>
@@ -24647,11 +24719,11 @@
         <w:tblBorders/>
       </w:tblPr>
       <w:tcPr>
-        <w:shd w:color="ffffff"/>
+        <w:shd w:val="clear" w:color="ffffff"/>
         <w:tcBorders>
-          <w:top w:val="none"/>
-          <w:left w:val="none"/>
-          <w:bottom w:val="none"/>
+          <w:top w:val="none" w:color="000000" w:sz="4" w:space="0"/>
+          <w:left w:val="none" w:color="000000" w:sz="4" w:space="0"/>
+          <w:bottom w:val="none" w:color="000000" w:sz="4" w:space="0"/>
           <w:right w:val="single" w:color="000000" w:themeColor="accent3" w:themeTint="98" w:sz="4" w:space="0"/>
         </w:tcBorders>
       </w:tcPr>
@@ -24674,10 +24746,10 @@
       <w:tcPr>
         <w:shd w:val="clear" w:color="ffffff" w:themeColor="light1" w:fill="ffffff" w:themeFill="light1"/>
         <w:tcBorders>
-          <w:top w:val="none"/>
-          <w:left w:val="none"/>
+          <w:top w:val="none" w:color="000000" w:sz="4" w:space="0"/>
+          <w:left w:val="none" w:color="000000" w:sz="4" w:space="0"/>
           <w:bottom w:val="single" w:color="000000" w:themeColor="accent3" w:themeTint="98" w:sz="4" w:space="0"/>
-          <w:right w:val="none"/>
+          <w:right w:val="none" w:color="000000" w:sz="4" w:space="0"/>
         </w:tcBorders>
       </w:tcPr>
     </w:tblStylePr>
@@ -24697,12 +24769,12 @@
         <w:tblBorders/>
       </w:tblPr>
       <w:tcPr>
-        <w:shd w:color="ffffff"/>
+        <w:shd w:val="clear" w:color="ffffff"/>
         <w:tcBorders>
-          <w:top w:val="none"/>
+          <w:top w:val="none" w:color="000000" w:sz="4" w:space="0"/>
           <w:left w:val="single" w:color="000000" w:themeColor="accent3" w:themeTint="98" w:sz="4" w:space="0"/>
-          <w:bottom w:val="none"/>
-          <w:right w:val="none"/>
+          <w:bottom w:val="none" w:color="000000" w:sz="4" w:space="0"/>
+          <w:right w:val="none" w:color="000000" w:sz="4" w:space="0"/>
         </w:tcBorders>
       </w:tcPr>
     </w:tblStylePr>
@@ -24725,9 +24797,9 @@
         <w:shd w:val="clear" w:color="ffffff" w:themeColor="light1" w:fill="ffffff" w:themeFill="light1"/>
         <w:tcBorders>
           <w:top w:val="single" w:color="000000" w:themeColor="accent3" w:themeTint="98" w:sz="4" w:space="0"/>
-          <w:left w:val="none"/>
-          <w:bottom w:val="none"/>
-          <w:right w:val="none"/>
+          <w:left w:val="none" w:color="000000" w:sz="4" w:space="0"/>
+          <w:bottom w:val="none" w:color="000000" w:sz="4" w:space="0"/>
+          <w:right w:val="none" w:color="000000" w:sz="4" w:space="0"/>
         </w:tcBorders>
       </w:tcPr>
     </w:tblStylePr>
@@ -24802,9 +24874,9 @@
       </w:tcPr>
     </w:tblStylePr>
   </w:style>
-  <w:style w:type="table" w:styleId="150">
+  <w:style w:type="table" w:styleId="814">
     <w:name w:val="List Table 7 Colorful - Accent 4"/>
-    <w:basedOn w:val="618"/>
+    <w:basedOn w:val="857"/>
     <w:uiPriority w:val="99"/>
     <w:pPr>
       <w:pBdr/>
@@ -24903,11 +24975,11 @@
         <w:tblBorders/>
       </w:tblPr>
       <w:tcPr>
-        <w:shd w:color="ffffff"/>
+        <w:shd w:val="clear" w:color="ffffff"/>
         <w:tcBorders>
-          <w:top w:val="none"/>
-          <w:left w:val="none"/>
-          <w:bottom w:val="none"/>
+          <w:top w:val="none" w:color="000000" w:sz="4" w:space="0"/>
+          <w:left w:val="none" w:color="000000" w:sz="4" w:space="0"/>
+          <w:bottom w:val="none" w:color="000000" w:sz="4" w:space="0"/>
           <w:right w:val="single" w:color="000000" w:themeColor="accent4" w:themeTint="9A" w:sz="4" w:space="0"/>
         </w:tcBorders>
       </w:tcPr>
@@ -24930,10 +25002,10 @@
       <w:tcPr>
         <w:shd w:val="clear" w:color="ffffff" w:themeColor="light1" w:fill="ffffff" w:themeFill="light1"/>
         <w:tcBorders>
-          <w:top w:val="none"/>
-          <w:left w:val="none"/>
+          <w:top w:val="none" w:color="000000" w:sz="4" w:space="0"/>
+          <w:left w:val="none" w:color="000000" w:sz="4" w:space="0"/>
           <w:bottom w:val="single" w:color="000000" w:themeColor="accent4" w:themeTint="9A" w:sz="4" w:space="0"/>
-          <w:right w:val="none"/>
+          <w:right w:val="none" w:color="000000" w:sz="4" w:space="0"/>
         </w:tcBorders>
       </w:tcPr>
     </w:tblStylePr>
@@ -24953,12 +25025,12 @@
         <w:tblBorders/>
       </w:tblPr>
       <w:tcPr>
-        <w:shd w:color="ffffff"/>
+        <w:shd w:val="clear" w:color="ffffff"/>
         <w:tcBorders>
-          <w:top w:val="none"/>
+          <w:top w:val="none" w:color="000000" w:sz="4" w:space="0"/>
           <w:left w:val="single" w:color="000000" w:themeColor="accent4" w:themeTint="9A" w:sz="4" w:space="0"/>
-          <w:bottom w:val="none"/>
-          <w:right w:val="none"/>
+          <w:bottom w:val="none" w:color="000000" w:sz="4" w:space="0"/>
+          <w:right w:val="none" w:color="000000" w:sz="4" w:space="0"/>
         </w:tcBorders>
       </w:tcPr>
     </w:tblStylePr>
@@ -24981,9 +25053,9 @@
         <w:shd w:val="clear" w:color="ffffff" w:themeColor="light1" w:fill="ffffff" w:themeFill="light1"/>
         <w:tcBorders>
           <w:top w:val="single" w:color="000000" w:themeColor="accent4" w:themeTint="9A" w:sz="4" w:space="0"/>
-          <w:left w:val="none"/>
-          <w:bottom w:val="none"/>
-          <w:right w:val="none"/>
+          <w:left w:val="none" w:color="000000" w:sz="4" w:space="0"/>
+          <w:bottom w:val="none" w:color="000000" w:sz="4" w:space="0"/>
+          <w:right w:val="none" w:color="000000" w:sz="4" w:space="0"/>
         </w:tcBorders>
       </w:tcPr>
     </w:tblStylePr>
@@ -25058,9 +25130,9 @@
       </w:tcPr>
     </w:tblStylePr>
   </w:style>
-  <w:style w:type="table" w:styleId="151">
+  <w:style w:type="table" w:styleId="815">
     <w:name w:val="List Table 7 Colorful - Accent 5"/>
-    <w:basedOn w:val="618"/>
+    <w:basedOn w:val="857"/>
     <w:uiPriority w:val="99"/>
     <w:pPr>
       <w:pBdr/>
@@ -25159,11 +25231,11 @@
         <w:tblBorders/>
       </w:tblPr>
       <w:tcPr>
-        <w:shd w:color="ffffff"/>
+        <w:shd w:val="clear" w:color="ffffff"/>
         <w:tcBorders>
-          <w:top w:val="none"/>
-          <w:left w:val="none"/>
-          <w:bottom w:val="none"/>
+          <w:top w:val="none" w:color="000000" w:sz="4" w:space="0"/>
+          <w:left w:val="none" w:color="000000" w:sz="4" w:space="0"/>
+          <w:bottom w:val="none" w:color="000000" w:sz="4" w:space="0"/>
           <w:right w:val="single" w:color="000000" w:themeColor="accent5" w:themeTint="9A" w:sz="4" w:space="0"/>
         </w:tcBorders>
       </w:tcPr>
@@ -25186,10 +25258,10 @@
       <w:tcPr>
         <w:shd w:val="clear" w:color="ffffff" w:themeColor="light1" w:fill="ffffff" w:themeFill="light1"/>
         <w:tcBorders>
-          <w:top w:val="none"/>
-          <w:left w:val="none"/>
+          <w:top w:val="none" w:color="000000" w:sz="4" w:space="0"/>
+          <w:left w:val="none" w:color="000000" w:sz="4" w:space="0"/>
           <w:bottom w:val="single" w:color="000000" w:themeColor="accent5" w:themeTint="9A" w:sz="4" w:space="0"/>
-          <w:right w:val="none"/>
+          <w:right w:val="none" w:color="000000" w:sz="4" w:space="0"/>
         </w:tcBorders>
       </w:tcPr>
     </w:tblStylePr>
@@ -25209,12 +25281,12 @@
         <w:tblBorders/>
       </w:tblPr>
       <w:tcPr>
-        <w:shd w:color="ffffff"/>
+        <w:shd w:val="clear" w:color="ffffff"/>
         <w:tcBorders>
-          <w:top w:val="none"/>
+          <w:top w:val="none" w:color="000000" w:sz="4" w:space="0"/>
           <w:left w:val="single" w:color="000000" w:themeColor="accent5" w:themeTint="9A" w:sz="4" w:space="0"/>
-          <w:bottom w:val="none"/>
-          <w:right w:val="none"/>
+          <w:bottom w:val="none" w:color="000000" w:sz="4" w:space="0"/>
+          <w:right w:val="none" w:color="000000" w:sz="4" w:space="0"/>
         </w:tcBorders>
       </w:tcPr>
     </w:tblStylePr>
@@ -25237,9 +25309,9 @@
         <w:shd w:val="clear" w:color="ffffff" w:themeColor="light1" w:fill="ffffff" w:themeFill="light1"/>
         <w:tcBorders>
           <w:top w:val="single" w:color="000000" w:themeColor="accent5" w:themeTint="9A" w:sz="4" w:space="0"/>
-          <w:left w:val="none"/>
-          <w:bottom w:val="none"/>
-          <w:right w:val="none"/>
+          <w:left w:val="none" w:color="000000" w:sz="4" w:space="0"/>
+          <w:bottom w:val="none" w:color="000000" w:sz="4" w:space="0"/>
+          <w:right w:val="none" w:color="000000" w:sz="4" w:space="0"/>
         </w:tcBorders>
       </w:tcPr>
     </w:tblStylePr>
@@ -25314,9 +25386,9 @@
       </w:tcPr>
     </w:tblStylePr>
   </w:style>
-  <w:style w:type="table" w:styleId="152">
+  <w:style w:type="table" w:styleId="816">
     <w:name w:val="List Table 7 Colorful - Accent 6"/>
-    <w:basedOn w:val="618"/>
+    <w:basedOn w:val="857"/>
     <w:uiPriority w:val="99"/>
     <w:pPr>
       <w:pBdr/>
@@ -25415,11 +25487,11 @@
         <w:tblBorders/>
       </w:tblPr>
       <w:tcPr>
-        <w:shd w:color="ffffff"/>
+        <w:shd w:val="clear" w:color="ffffff"/>
         <w:tcBorders>
-          <w:top w:val="none"/>
-          <w:left w:val="none"/>
-          <w:bottom w:val="none"/>
+          <w:top w:val="none" w:color="000000" w:sz="4" w:space="0"/>
+          <w:left w:val="none" w:color="000000" w:sz="4" w:space="0"/>
+          <w:bottom w:val="none" w:color="000000" w:sz="4" w:space="0"/>
           <w:right w:val="single" w:color="000000" w:themeColor="accent6" w:themeTint="98" w:sz="4" w:space="0"/>
         </w:tcBorders>
       </w:tcPr>
@@ -25442,10 +25514,10 @@
       <w:tcPr>
         <w:shd w:val="clear" w:color="ffffff" w:themeColor="light1" w:fill="ffffff" w:themeFill="light1"/>
         <w:tcBorders>
-          <w:top w:val="none"/>
-          <w:left w:val="none"/>
+          <w:top w:val="none" w:color="000000" w:sz="4" w:space="0"/>
+          <w:left w:val="none" w:color="000000" w:sz="4" w:space="0"/>
           <w:bottom w:val="single" w:color="000000" w:themeColor="accent6" w:themeTint="98" w:sz="4" w:space="0"/>
-          <w:right w:val="none"/>
+          <w:right w:val="none" w:color="000000" w:sz="4" w:space="0"/>
         </w:tcBorders>
       </w:tcPr>
     </w:tblStylePr>
@@ -25465,12 +25537,12 @@
         <w:tblBorders/>
       </w:tblPr>
       <w:tcPr>
-        <w:shd w:color="ffffff"/>
+        <w:shd w:val="clear" w:color="ffffff"/>
         <w:tcBorders>
-          <w:top w:val="none"/>
+          <w:top w:val="none" w:color="000000" w:sz="4" w:space="0"/>
           <w:left w:val="single" w:color="000000" w:themeColor="accent6" w:themeTint="98" w:sz="4" w:space="0"/>
-          <w:bottom w:val="none"/>
-          <w:right w:val="none"/>
+          <w:bottom w:val="none" w:color="000000" w:sz="4" w:space="0"/>
+          <w:right w:val="none" w:color="000000" w:sz="4" w:space="0"/>
         </w:tcBorders>
       </w:tcPr>
     </w:tblStylePr>
@@ -25493,9 +25565,9 @@
         <w:shd w:val="clear" w:color="ffffff" w:themeColor="light1" w:fill="ffffff" w:themeFill="light1"/>
         <w:tcBorders>
           <w:top w:val="single" w:color="000000" w:themeColor="accent6" w:themeTint="98" w:sz="4" w:space="0"/>
-          <w:left w:val="none"/>
-          <w:bottom w:val="none"/>
-          <w:right w:val="none"/>
+          <w:left w:val="none" w:color="000000" w:sz="4" w:space="0"/>
+          <w:bottom w:val="none" w:color="000000" w:sz="4" w:space="0"/>
+          <w:right w:val="none" w:color="000000" w:sz="4" w:space="0"/>
         </w:tcBorders>
       </w:tcPr>
     </w:tblStylePr>
@@ -25570,9 +25642,9 @@
       </w:tcPr>
     </w:tblStylePr>
   </w:style>
-  <w:style w:type="table" w:styleId="153">
+  <w:style w:type="table" w:styleId="817">
     <w:name w:val="Lined - Accent"/>
-    <w:basedOn w:val="618"/>
+    <w:basedOn w:val="857"/>
     <w:uiPriority w:val="99"/>
     <w:pPr>
       <w:pBdr/>
@@ -25807,9 +25879,9 @@
       </w:tcPr>
     </w:tblStylePr>
   </w:style>
-  <w:style w:type="table" w:styleId="154">
+  <w:style w:type="table" w:styleId="818">
     <w:name w:val="Lined - Accent 1"/>
-    <w:basedOn w:val="618"/>
+    <w:basedOn w:val="857"/>
     <w:uiPriority w:val="99"/>
     <w:pPr>
       <w:pBdr/>
@@ -26044,9 +26116,9 @@
       </w:tcPr>
     </w:tblStylePr>
   </w:style>
-  <w:style w:type="table" w:styleId="155">
+  <w:style w:type="table" w:styleId="819">
     <w:name w:val="Lined - Accent 2"/>
-    <w:basedOn w:val="618"/>
+    <w:basedOn w:val="857"/>
     <w:uiPriority w:val="99"/>
     <w:pPr>
       <w:pBdr/>
@@ -26281,9 +26353,9 @@
       </w:tcPr>
     </w:tblStylePr>
   </w:style>
-  <w:style w:type="table" w:styleId="156">
+  <w:style w:type="table" w:styleId="820">
     <w:name w:val="Lined - Accent 3"/>
-    <w:basedOn w:val="618"/>
+    <w:basedOn w:val="857"/>
     <w:uiPriority w:val="99"/>
     <w:pPr>
       <w:pBdr/>
@@ -26518,9 +26590,9 @@
       </w:tcPr>
     </w:tblStylePr>
   </w:style>
-  <w:style w:type="table" w:styleId="157">
+  <w:style w:type="table" w:styleId="821">
     <w:name w:val="Lined - Accent 4"/>
-    <w:basedOn w:val="618"/>
+    <w:basedOn w:val="857"/>
     <w:uiPriority w:val="99"/>
     <w:pPr>
       <w:pBdr/>
@@ -26755,9 +26827,9 @@
       </w:tcPr>
     </w:tblStylePr>
   </w:style>
-  <w:style w:type="table" w:styleId="158">
+  <w:style w:type="table" w:styleId="822">
     <w:name w:val="Lined - Accent 5"/>
-    <w:basedOn w:val="618"/>
+    <w:basedOn w:val="857"/>
     <w:uiPriority w:val="99"/>
     <w:pPr>
       <w:pBdr/>
@@ -26992,9 +27064,9 @@
       </w:tcPr>
     </w:tblStylePr>
   </w:style>
-  <w:style w:type="table" w:styleId="159">
+  <w:style w:type="table" w:styleId="823">
     <w:name w:val="Lined - Accent 6"/>
-    <w:basedOn w:val="618"/>
+    <w:basedOn w:val="857"/>
     <w:uiPriority w:val="99"/>
     <w:pPr>
       <w:pBdr/>
@@ -27229,9 +27301,9 @@
       </w:tcPr>
     </w:tblStylePr>
   </w:style>
-  <w:style w:type="table" w:styleId="160">
+  <w:style w:type="table" w:styleId="824">
     <w:name w:val="Bordered &amp; Lined - Accent"/>
-    <w:basedOn w:val="618"/>
+    <w:basedOn w:val="857"/>
     <w:uiPriority w:val="99"/>
     <w:pPr>
       <w:pBdr/>
@@ -27473,9 +27545,9 @@
       </w:tcPr>
     </w:tblStylePr>
   </w:style>
-  <w:style w:type="table" w:styleId="161">
+  <w:style w:type="table" w:styleId="825">
     <w:name w:val="Bordered &amp; Lined - Accent 1"/>
-    <w:basedOn w:val="618"/>
+    <w:basedOn w:val="857"/>
     <w:uiPriority w:val="99"/>
     <w:pPr>
       <w:pBdr/>
@@ -27717,9 +27789,9 @@
       </w:tcPr>
     </w:tblStylePr>
   </w:style>
-  <w:style w:type="table" w:styleId="162">
+  <w:style w:type="table" w:styleId="826">
     <w:name w:val="Bordered &amp; Lined - Accent 2"/>
-    <w:basedOn w:val="618"/>
+    <w:basedOn w:val="857"/>
     <w:uiPriority w:val="99"/>
     <w:pPr>
       <w:pBdr/>
@@ -27961,9 +28033,9 @@
       </w:tcPr>
     </w:tblStylePr>
   </w:style>
-  <w:style w:type="table" w:styleId="163">
+  <w:style w:type="table" w:styleId="827">
     <w:name w:val="Bordered &amp; Lined - Accent 3"/>
-    <w:basedOn w:val="618"/>
+    <w:basedOn w:val="857"/>
     <w:uiPriority w:val="99"/>
     <w:pPr>
       <w:pBdr/>
@@ -28205,9 +28277,9 @@
       </w:tcPr>
     </w:tblStylePr>
   </w:style>
-  <w:style w:type="table" w:styleId="164">
+  <w:style w:type="table" w:styleId="828">
     <w:name w:val="Bordered &amp; Lined - Accent 4"/>
-    <w:basedOn w:val="618"/>
+    <w:basedOn w:val="857"/>
     <w:uiPriority w:val="99"/>
     <w:pPr>
       <w:pBdr/>
@@ -28449,9 +28521,9 @@
       </w:tcPr>
     </w:tblStylePr>
   </w:style>
-  <w:style w:type="table" w:styleId="165">
+  <w:style w:type="table" w:styleId="829">
     <w:name w:val="Bordered &amp; Lined - Accent 5"/>
-    <w:basedOn w:val="618"/>
+    <w:basedOn w:val="857"/>
     <w:uiPriority w:val="99"/>
     <w:pPr>
       <w:pBdr/>
@@ -28693,9 +28765,9 @@
       </w:tcPr>
     </w:tblStylePr>
   </w:style>
-  <w:style w:type="table" w:styleId="166">
+  <w:style w:type="table" w:styleId="830">
     <w:name w:val="Bordered &amp; Lined - Accent 6"/>
-    <w:basedOn w:val="618"/>
+    <w:basedOn w:val="857"/>
     <w:uiPriority w:val="99"/>
     <w:pPr>
       <w:pBdr/>
@@ -28937,9 +29009,9 @@
       </w:tcPr>
     </w:tblStylePr>
   </w:style>
-  <w:style w:type="table" w:styleId="167">
+  <w:style w:type="table" w:styleId="831">
     <w:name w:val="Bordered"/>
-    <w:basedOn w:val="618"/>
+    <w:basedOn w:val="857"/>
     <w:uiPriority w:val="99"/>
     <w:pPr>
       <w:pBdr/>
@@ -29168,9 +29240,9 @@
       </w:tcPr>
     </w:tblStylePr>
   </w:style>
-  <w:style w:type="table" w:styleId="168">
+  <w:style w:type="table" w:styleId="832">
     <w:name w:val="Bordered - Accent 1"/>
-    <w:basedOn w:val="618"/>
+    <w:basedOn w:val="857"/>
     <w:uiPriority w:val="99"/>
     <w:pPr>
       <w:pBdr/>
@@ -29399,9 +29471,9 @@
       </w:tcPr>
     </w:tblStylePr>
   </w:style>
-  <w:style w:type="table" w:styleId="169">
+  <w:style w:type="table" w:styleId="833">
     <w:name w:val="Bordered - Accent 2"/>
-    <w:basedOn w:val="618"/>
+    <w:basedOn w:val="857"/>
     <w:uiPriority w:val="99"/>
     <w:pPr>
       <w:pBdr/>
@@ -29630,9 +29702,9 @@
       </w:tcPr>
     </w:tblStylePr>
   </w:style>
-  <w:style w:type="table" w:styleId="170">
+  <w:style w:type="table" w:styleId="834">
     <w:name w:val="Bordered - Accent 3"/>
-    <w:basedOn w:val="618"/>
+    <w:basedOn w:val="857"/>
     <w:uiPriority w:val="99"/>
     <w:pPr>
       <w:pBdr/>
@@ -29861,9 +29933,9 @@
       </w:tcPr>
     </w:tblStylePr>
   </w:style>
-  <w:style w:type="table" w:styleId="171">
+  <w:style w:type="table" w:styleId="835">
     <w:name w:val="Bordered - Accent 4"/>
-    <w:basedOn w:val="618"/>
+    <w:basedOn w:val="857"/>
     <w:uiPriority w:val="99"/>
     <w:pPr>
       <w:pBdr/>
@@ -30092,9 +30164,9 @@
       </w:tcPr>
     </w:tblStylePr>
   </w:style>
-  <w:style w:type="table" w:styleId="172">
+  <w:style w:type="table" w:styleId="836">
     <w:name w:val="Bordered - Accent 5"/>
-    <w:basedOn w:val="618"/>
+    <w:basedOn w:val="857"/>
     <w:uiPriority w:val="99"/>
     <w:pPr>
       <w:pBdr/>
@@ -30323,9 +30395,9 @@
       </w:tcPr>
     </w:tblStylePr>
   </w:style>
-  <w:style w:type="table" w:styleId="173">
+  <w:style w:type="table" w:styleId="837">
     <w:name w:val="Bordered - Accent 6"/>
-    <w:basedOn w:val="618"/>
+    <w:basedOn w:val="857"/>
     <w:uiPriority w:val="99"/>
     <w:pPr>
       <w:pBdr/>
@@ -30554,7 +30626,7 @@
       </w:tcPr>
     </w:tblStylePr>
   </w:style>
-  <w:style w:type="character" w:styleId="174">
+  <w:style w:type="character" w:styleId="838">
     <w:name w:val="Hyperlink"/>
     <w:uiPriority w:val="99"/>
     <w:unhideWhenUsed/>
@@ -30568,10 +30640,10 @@
       <w:u w:val="single"/>
     </w:rPr>
   </w:style>
-  <w:style w:type="paragraph" w:styleId="175">
+  <w:style w:type="paragraph" w:styleId="839">
     <w:name w:val="footnote text"/>
-    <w:basedOn w:val="617"/>
-    <w:link w:val="176"/>
+    <w:basedOn w:val="856"/>
+    <w:link w:val="840"/>
     <w:uiPriority w:val="99"/>
     <w:semiHidden/>
     <w:unhideWhenUsed/>
@@ -30584,9 +30656,9 @@
       <w:sz w:val="18"/>
     </w:rPr>
   </w:style>
-  <w:style w:type="character" w:styleId="176">
+  <w:style w:type="character" w:styleId="840">
     <w:name w:val="Footnote Text Char"/>
-    <w:link w:val="175"/>
+    <w:link w:val="839"/>
     <w:uiPriority w:val="99"/>
     <w:pPr>
       <w:pBdr/>
@@ -30597,9 +30669,8 @@
       <w:sz w:val="18"/>
     </w:rPr>
   </w:style>
-  <w:style w:type="character" w:styleId="177">
+  <w:style w:type="character" w:styleId="841">
     <w:name w:val="footnote reference"/>
-    <w:basedOn w:val="11"/>
     <w:uiPriority w:val="99"/>
     <w:unhideWhenUsed/>
     <w:pPr>
@@ -30611,10 +30682,10 @@
       <w:vertAlign w:val="superscript"/>
     </w:rPr>
   </w:style>
-  <w:style w:type="paragraph" w:styleId="178">
+  <w:style w:type="paragraph" w:styleId="842">
     <w:name w:val="endnote text"/>
-    <w:basedOn w:val="617"/>
-    <w:link w:val="179"/>
+    <w:basedOn w:val="856"/>
+    <w:link w:val="843"/>
     <w:uiPriority w:val="99"/>
     <w:semiHidden/>
     <w:unhideWhenUsed/>
@@ -30627,9 +30698,9 @@
       <w:sz w:val="20"/>
     </w:rPr>
   </w:style>
-  <w:style w:type="character" w:styleId="179">
+  <w:style w:type="character" w:styleId="843">
     <w:name w:val="Endnote Text Char"/>
-    <w:link w:val="178"/>
+    <w:link w:val="842"/>
     <w:uiPriority w:val="99"/>
     <w:pPr>
       <w:pBdr/>
@@ -30640,9 +30711,8 @@
       <w:sz w:val="20"/>
     </w:rPr>
   </w:style>
-  <w:style w:type="character" w:styleId="180">
+  <w:style w:type="character" w:styleId="844">
     <w:name w:val="endnote reference"/>
-    <w:basedOn w:val="11"/>
     <w:uiPriority w:val="99"/>
     <w:semiHidden/>
     <w:unhideWhenUsed/>
@@ -30655,10 +30725,10 @@
       <w:vertAlign w:val="superscript"/>
     </w:rPr>
   </w:style>
-  <w:style w:type="paragraph" w:styleId="181">
+  <w:style w:type="paragraph" w:styleId="845">
     <w:name w:val="toc 1"/>
-    <w:basedOn w:val="617"/>
-    <w:next w:val="617"/>
+    <w:basedOn w:val="856"/>
+    <w:next w:val="856"/>
     <w:uiPriority w:val="39"/>
     <w:unhideWhenUsed/>
     <w:pPr>
@@ -30667,10 +30737,10 @@
       <w:ind w:right="0" w:firstLine="0" w:left="0"/>
     </w:pPr>
   </w:style>
-  <w:style w:type="paragraph" w:styleId="182">
+  <w:style w:type="paragraph" w:styleId="846">
     <w:name w:val="toc 2"/>
-    <w:basedOn w:val="617"/>
-    <w:next w:val="617"/>
+    <w:basedOn w:val="856"/>
+    <w:next w:val="856"/>
     <w:uiPriority w:val="39"/>
     <w:unhideWhenUsed/>
     <w:pPr>
@@ -30679,10 +30749,10 @@
       <w:ind w:right="0" w:firstLine="0" w:left="283"/>
     </w:pPr>
   </w:style>
-  <w:style w:type="paragraph" w:styleId="183">
+  <w:style w:type="paragraph" w:styleId="847">
     <w:name w:val="toc 3"/>
-    <w:basedOn w:val="617"/>
-    <w:next w:val="617"/>
+    <w:basedOn w:val="856"/>
+    <w:next w:val="856"/>
     <w:uiPriority w:val="39"/>
     <w:unhideWhenUsed/>
     <w:pPr>
@@ -30691,10 +30761,10 @@
       <w:ind w:right="0" w:firstLine="0" w:left="567"/>
     </w:pPr>
   </w:style>
-  <w:style w:type="paragraph" w:styleId="184">
+  <w:style w:type="paragraph" w:styleId="848">
     <w:name w:val="toc 4"/>
-    <w:basedOn w:val="617"/>
-    <w:next w:val="617"/>
+    <w:basedOn w:val="856"/>
+    <w:next w:val="856"/>
     <w:uiPriority w:val="39"/>
     <w:unhideWhenUsed/>
     <w:pPr>
@@ -30703,10 +30773,10 @@
       <w:ind w:right="0" w:firstLine="0" w:left="850"/>
     </w:pPr>
   </w:style>
-  <w:style w:type="paragraph" w:styleId="185">
+  <w:style w:type="paragraph" w:styleId="849">
     <w:name w:val="toc 5"/>
-    <w:basedOn w:val="617"/>
-    <w:next w:val="617"/>
+    <w:basedOn w:val="856"/>
+    <w:next w:val="856"/>
     <w:uiPriority w:val="39"/>
     <w:unhideWhenUsed/>
     <w:pPr>
@@ -30715,10 +30785,10 @@
       <w:ind w:right="0" w:firstLine="0" w:left="1134"/>
     </w:pPr>
   </w:style>
-  <w:style w:type="paragraph" w:styleId="186">
+  <w:style w:type="paragraph" w:styleId="850">
     <w:name w:val="toc 6"/>
-    <w:basedOn w:val="617"/>
-    <w:next w:val="617"/>
+    <w:basedOn w:val="856"/>
+    <w:next w:val="856"/>
     <w:uiPriority w:val="39"/>
     <w:unhideWhenUsed/>
     <w:pPr>
@@ -30727,10 +30797,10 @@
       <w:ind w:right="0" w:firstLine="0" w:left="1417"/>
     </w:pPr>
   </w:style>
-  <w:style w:type="paragraph" w:styleId="187">
+  <w:style w:type="paragraph" w:styleId="851">
     <w:name w:val="toc 7"/>
-    <w:basedOn w:val="617"/>
-    <w:next w:val="617"/>
+    <w:basedOn w:val="856"/>
+    <w:next w:val="856"/>
     <w:uiPriority w:val="39"/>
     <w:unhideWhenUsed/>
     <w:pPr>
@@ -30739,10 +30809,10 @@
       <w:ind w:right="0" w:firstLine="0" w:left="1701"/>
     </w:pPr>
   </w:style>
-  <w:style w:type="paragraph" w:styleId="188">
+  <w:style w:type="paragraph" w:styleId="852">
     <w:name w:val="toc 8"/>
-    <w:basedOn w:val="617"/>
-    <w:next w:val="617"/>
+    <w:basedOn w:val="856"/>
+    <w:next w:val="856"/>
     <w:uiPriority w:val="39"/>
     <w:unhideWhenUsed/>
     <w:pPr>
@@ -30751,10 +30821,10 @@
       <w:ind w:right="0" w:firstLine="0" w:left="1984"/>
     </w:pPr>
   </w:style>
-  <w:style w:type="paragraph" w:styleId="189">
+  <w:style w:type="paragraph" w:styleId="853">
     <w:name w:val="toc 9"/>
-    <w:basedOn w:val="617"/>
-    <w:next w:val="617"/>
+    <w:basedOn w:val="856"/>
+    <w:next w:val="856"/>
     <w:uiPriority w:val="39"/>
     <w:unhideWhenUsed/>
     <w:pPr>
@@ -30763,7 +30833,7 @@
       <w:ind w:right="0" w:firstLine="0" w:left="2268"/>
     </w:pPr>
   </w:style>
-  <w:style w:type="paragraph" w:styleId="190">
+  <w:style w:type="paragraph" w:styleId="854">
     <w:name w:val="TOC Heading"/>
     <w:uiPriority w:val="39"/>
     <w:unhideWhenUsed/>
@@ -30773,10 +30843,10 @@
       <w:ind/>
     </w:pPr>
   </w:style>
-  <w:style w:type="paragraph" w:styleId="191">
+  <w:style w:type="paragraph" w:styleId="855">
     <w:name w:val="table of figures"/>
-    <w:basedOn w:val="617"/>
-    <w:next w:val="617"/>
+    <w:basedOn w:val="856"/>
+    <w:next w:val="856"/>
     <w:uiPriority w:val="99"/>
     <w:unhideWhenUsed/>
     <w:pPr>
@@ -30785,7 +30855,7 @@
       <w:ind/>
     </w:pPr>
   </w:style>
-  <w:style w:type="paragraph" w:styleId="617" w:default="1">
+  <w:style w:type="paragraph" w:styleId="856" w:default="1">
     <w:name w:val="Normal"/>
     <w:qFormat/>
     <w:pPr>
@@ -30794,7 +30864,7 @@
       <w:ind/>
     </w:pPr>
   </w:style>
-  <w:style w:type="table" w:styleId="618" w:default="1">
+  <w:style w:type="table" w:styleId="857" w:default="1">
     <w:name w:val="Normal Table"/>
     <w:uiPriority w:val="99"/>
     <w:semiHidden/>
@@ -30987,7 +31057,7 @@
       </w:tcPr>
     </w:tblStylePr>
   </w:style>
-  <w:style w:type="numbering" w:styleId="619" w:default="1">
+  <w:style w:type="numbering" w:styleId="858" w:default="1">
     <w:name w:val="No List"/>
     <w:uiPriority w:val="99"/>
     <w:semiHidden/>
@@ -30998,9 +31068,9 @@
       <w:ind/>
     </w:pPr>
   </w:style>
-  <w:style w:type="paragraph" w:styleId="620">
+  <w:style w:type="paragraph" w:styleId="859">
     <w:name w:val="No Spacing"/>
-    <w:basedOn w:val="617"/>
+    <w:basedOn w:val="856"/>
     <w:uiPriority w:val="1"/>
     <w:qFormat/>
     <w:pPr>
@@ -31009,9 +31079,9 @@
       <w:ind/>
     </w:pPr>
   </w:style>
-  <w:style w:type="paragraph" w:styleId="621">
+  <w:style w:type="paragraph" w:styleId="860">
     <w:name w:val="List Paragraph"/>
-    <w:basedOn w:val="617"/>
+    <w:basedOn w:val="856"/>
     <w:uiPriority w:val="34"/>
     <w:qFormat/>
     <w:pPr>
@@ -31021,7 +31091,7 @@
       <w:contextualSpacing w:val="true"/>
     </w:pPr>
   </w:style>
-  <w:style w:type="character" w:styleId="626" w:default="1">
+  <w:style w:type="character" w:styleId="861" w:default="1">
     <w:name w:val="Default Paragraph Font"/>
     <w:uiPriority w:val="1"/>
     <w:semiHidden/>

</xml_diff>

<commit_message>
Se termina el tema 4.
</commit_message>
<xml_diff>
--- a/DESPLIEGUE APPS WEB/T04. Instal y administración de servidores FTP/PREGUNTAS/Preguntas Tema 4 Web.docx
+++ b/DESPLIEGUE APPS WEB/T04. Instal y administración de servidores FTP/PREGUNTAS/Preguntas Tema 4 Web.docx
@@ -25,14 +25,2194 @@
         <w:pBdr/>
         <w:spacing/>
         <w:ind/>
+        <w:rPr>
+          <w:highlight w:val="none"/>
+        </w:rPr>
+      </w:pPr>
+      <w:r/>
+      <w:hyperlink r:id="rId10" w:tooltip="https://www.daypo.com/daw-daw04.html#test" w:history="1">
+        <w:r>
+          <w:rPr>
+            <w:rStyle w:val="838"/>
+          </w:rPr>
+          <w:t xml:space="preserve">https://www.daypo.com/daw-daw04.html#test</w:t>
+        </w:r>
+        <w:r>
+          <w:rPr>
+            <w:rStyle w:val="838"/>
+          </w:rPr>
+        </w:r>
+      </w:hyperlink>
+      <w:r/>
+    </w:p>
+    <w:p>
+      <w:pPr>
+        <w:pBdr/>
+        <w:spacing/>
+        <w:ind/>
         <w:rPr/>
       </w:pPr>
-      <w:r/>
       <w:r>
-        <w:t xml:space="preserve">https://www.daypo.com/daw-daw04.html#test</w:t>
+        <w:rPr>
+          <w:highlight w:val="none"/>
+        </w:rPr>
       </w:r>
-      <w:r/>
-      <w:r/>
+      <w:r>
+        <mc:AlternateContent>
+          <mc:Choice Requires="wpg">
+            <w:drawing>
+              <wp:inline xmlns:wp="http://schemas.openxmlformats.org/drawingml/2006/wordprocessingDrawing" distT="0" distB="0" distL="0" distR="0">
+                <wp:extent cx="6645910" cy="2081717"/>
+                <wp:effectExtent l="0" t="0" r="0" b="0"/>
+                <wp:docPr id="1" name=""/>
+                <wp:cNvGraphicFramePr>
+                  <a:graphicFrameLocks xmlns:a="http://schemas.openxmlformats.org/drawingml/2006/main" noChangeAspect="1"/>
+                </wp:cNvGraphicFramePr>
+                <a:graphic xmlns:a="http://schemas.openxmlformats.org/drawingml/2006/main">
+                  <a:graphicData uri="http://schemas.openxmlformats.org/drawingml/2006/picture">
+                    <pic:pic xmlns:pic="http://schemas.openxmlformats.org/drawingml/2006/picture">
+                      <pic:nvPicPr>
+                        <pic:cNvPr id="836011483" name=""/>
+                        <pic:cNvPicPr>
+                          <a:picLocks noChangeAspect="1"/>
+                        </pic:cNvPicPr>
+                        <pic:nvPr/>
+                      </pic:nvPicPr>
+                      <pic:blipFill>
+                        <a:blip r:embed="rId11"/>
+                        <a:stretch/>
+                      </pic:blipFill>
+                      <pic:spPr bwMode="auto">
+                        <a:xfrm>
+                          <a:off x="0" y="0"/>
+                          <a:ext cx="6645909" cy="2081716"/>
+                        </a:xfrm>
+                        <a:prstGeom prst="rect">
+                          <a:avLst/>
+                        </a:prstGeom>
+                      </pic:spPr>
+                    </pic:pic>
+                  </a:graphicData>
+                </a:graphic>
+              </wp:inline>
+            </w:drawing>
+          </mc:Choice>
+          <mc:Fallback>
+            <w:pict>
+              <v:shapetype id="_x0000_t75" coordsize="21600,21600" o:spt="75" o:preferrelative="t" path="m@4@5l@4@11@9@11@9@5xe" filled="f" stroked="f">
+                <v:stroke joinstyle="miter"/>
+                <v:formulas>
+                  <v:f eqn="if lineDrawn pixelLineWidth 0"/>
+                  <v:f eqn="sum @0 1 0"/>
+                  <v:f eqn="sum 0 0 @1"/>
+                  <v:f eqn="prod @2 1 2"/>
+                  <v:f eqn="prod @3 21600 pixelWidth"/>
+                  <v:f eqn="prod @3 21600 pixelHeight"/>
+                  <v:f eqn="sum @0 0 1"/>
+                  <v:f eqn="prod @6 1 2"/>
+                  <v:f eqn="prod @7 21600 pixelWidth"/>
+                  <v:f eqn="sum @8 21600 0"/>
+                  <v:f eqn="prod @7 21600 pixelHeight"/>
+                  <v:f eqn="sum @10 21600 0"/>
+                </v:formulas>
+                <v:path o:extrusionok="f" gradientshapeok="t" o:connecttype="rect"/>
+                <o:lock v:ext="edit" aspectratio="t"/>
+              </v:shapetype>
+              <v:shape id="_x0000_i0" o:spid="_x0000_s0" type="#_x0000_t75" style="width:523.30pt;height:163.91pt;mso-wrap-distance-left:0.00pt;mso-wrap-distance-top:0.00pt;mso-wrap-distance-right:0.00pt;mso-wrap-distance-bottom:0.00pt;z-index:1;" stroked="false">
+                <v:imagedata r:id="rId11" o:title=""/>
+                <o:lock v:ext="edit" rotation="t"/>
+              </v:shape>
+            </w:pict>
+          </mc:Fallback>
+        </mc:AlternateContent>
+        <mc:AlternateContent>
+          <mc:Choice Requires="wpg">
+            <w:drawing>
+              <wp:inline xmlns:wp="http://schemas.openxmlformats.org/drawingml/2006/wordprocessingDrawing" distT="0" distB="0" distL="0" distR="0">
+                <wp:extent cx="6645910" cy="2081717"/>
+                <wp:effectExtent l="0" t="0" r="0" b="0"/>
+                <wp:docPr id="2" name=""/>
+                <wp:cNvGraphicFramePr>
+                  <a:graphicFrameLocks xmlns:a="http://schemas.openxmlformats.org/drawingml/2006/main" noChangeAspect="1"/>
+                </wp:cNvGraphicFramePr>
+                <a:graphic xmlns:a="http://schemas.openxmlformats.org/drawingml/2006/main">
+                  <a:graphicData uri="http://schemas.openxmlformats.org/drawingml/2006/picture">
+                    <pic:pic xmlns:pic="http://schemas.openxmlformats.org/drawingml/2006/picture">
+                      <pic:nvPicPr>
+                        <pic:cNvPr id="1923318688" name=""/>
+                        <pic:cNvPicPr>
+                          <a:picLocks noChangeAspect="1"/>
+                        </pic:cNvPicPr>
+                        <pic:nvPr/>
+                      </pic:nvPicPr>
+                      <pic:blipFill>
+                        <a:blip r:embed="rId12"/>
+                        <a:stretch/>
+                      </pic:blipFill>
+                      <pic:spPr bwMode="auto">
+                        <a:xfrm>
+                          <a:off x="0" y="0"/>
+                          <a:ext cx="6645909" cy="2081716"/>
+                        </a:xfrm>
+                        <a:prstGeom prst="rect">
+                          <a:avLst/>
+                        </a:prstGeom>
+                      </pic:spPr>
+                    </pic:pic>
+                  </a:graphicData>
+                </a:graphic>
+              </wp:inline>
+            </w:drawing>
+          </mc:Choice>
+          <mc:Fallback>
+            <w:pict>
+              <v:shapetype id="_x0000_t75" coordsize="21600,21600" o:spt="75" o:preferrelative="t" path="m@4@5l@4@11@9@11@9@5xe" filled="f" stroked="f">
+                <v:stroke joinstyle="miter"/>
+                <v:formulas>
+                  <v:f eqn="if lineDrawn pixelLineWidth 0"/>
+                  <v:f eqn="sum @0 1 0"/>
+                  <v:f eqn="sum 0 0 @1"/>
+                  <v:f eqn="prod @2 1 2"/>
+                  <v:f eqn="prod @3 21600 pixelWidth"/>
+                  <v:f eqn="prod @3 21600 pixelHeight"/>
+                  <v:f eqn="sum @0 0 1"/>
+                  <v:f eqn="prod @6 1 2"/>
+                  <v:f eqn="prod @7 21600 pixelWidth"/>
+                  <v:f eqn="sum @8 21600 0"/>
+                  <v:f eqn="prod @7 21600 pixelHeight"/>
+                  <v:f eqn="sum @10 21600 0"/>
+                </v:formulas>
+                <v:path o:extrusionok="f" gradientshapeok="t" o:connecttype="rect"/>
+                <o:lock v:ext="edit" aspectratio="t"/>
+              </v:shapetype>
+              <v:shape id="_x0000_i1" o:spid="_x0000_s1" type="#_x0000_t75" style="width:523.30pt;height:163.91pt;mso-wrap-distance-left:0.00pt;mso-wrap-distance-top:0.00pt;mso-wrap-distance-right:0.00pt;mso-wrap-distance-bottom:0.00pt;z-index:1;" stroked="false">
+                <v:imagedata r:id="rId12" o:title=""/>
+                <o:lock v:ext="edit" rotation="t"/>
+              </v:shape>
+            </w:pict>
+          </mc:Fallback>
+        </mc:AlternateContent>
+        <mc:AlternateContent>
+          <mc:Choice Requires="wpg">
+            <w:drawing>
+              <wp:inline xmlns:wp="http://schemas.openxmlformats.org/drawingml/2006/wordprocessingDrawing" distT="0" distB="0" distL="0" distR="0">
+                <wp:extent cx="6645910" cy="2081717"/>
+                <wp:effectExtent l="0" t="0" r="0" b="0"/>
+                <wp:docPr id="3" name=""/>
+                <wp:cNvGraphicFramePr>
+                  <a:graphicFrameLocks xmlns:a="http://schemas.openxmlformats.org/drawingml/2006/main" noChangeAspect="1"/>
+                </wp:cNvGraphicFramePr>
+                <a:graphic xmlns:a="http://schemas.openxmlformats.org/drawingml/2006/main">
+                  <a:graphicData uri="http://schemas.openxmlformats.org/drawingml/2006/picture">
+                    <pic:pic xmlns:pic="http://schemas.openxmlformats.org/drawingml/2006/picture">
+                      <pic:nvPicPr>
+                        <pic:cNvPr id="1004412215" name=""/>
+                        <pic:cNvPicPr>
+                          <a:picLocks noChangeAspect="1"/>
+                        </pic:cNvPicPr>
+                        <pic:nvPr/>
+                      </pic:nvPicPr>
+                      <pic:blipFill>
+                        <a:blip r:embed="rId13"/>
+                        <a:stretch/>
+                      </pic:blipFill>
+                      <pic:spPr bwMode="auto">
+                        <a:xfrm>
+                          <a:off x="0" y="0"/>
+                          <a:ext cx="6645909" cy="2081716"/>
+                        </a:xfrm>
+                        <a:prstGeom prst="rect">
+                          <a:avLst/>
+                        </a:prstGeom>
+                      </pic:spPr>
+                    </pic:pic>
+                  </a:graphicData>
+                </a:graphic>
+              </wp:inline>
+            </w:drawing>
+          </mc:Choice>
+          <mc:Fallback>
+            <w:pict>
+              <v:shapetype id="_x0000_t75" coordsize="21600,21600" o:spt="75" o:preferrelative="t" path="m@4@5l@4@11@9@11@9@5xe" filled="f" stroked="f">
+                <v:stroke joinstyle="miter"/>
+                <v:formulas>
+                  <v:f eqn="if lineDrawn pixelLineWidth 0"/>
+                  <v:f eqn="sum @0 1 0"/>
+                  <v:f eqn="sum 0 0 @1"/>
+                  <v:f eqn="prod @2 1 2"/>
+                  <v:f eqn="prod @3 21600 pixelWidth"/>
+                  <v:f eqn="prod @3 21600 pixelHeight"/>
+                  <v:f eqn="sum @0 0 1"/>
+                  <v:f eqn="prod @6 1 2"/>
+                  <v:f eqn="prod @7 21600 pixelWidth"/>
+                  <v:f eqn="sum @8 21600 0"/>
+                  <v:f eqn="prod @7 21600 pixelHeight"/>
+                  <v:f eqn="sum @10 21600 0"/>
+                </v:formulas>
+                <v:path o:extrusionok="f" gradientshapeok="t" o:connecttype="rect"/>
+                <o:lock v:ext="edit" aspectratio="t"/>
+              </v:shapetype>
+              <v:shape id="_x0000_i2" o:spid="_x0000_s2" type="#_x0000_t75" style="width:523.30pt;height:163.91pt;mso-wrap-distance-left:0.00pt;mso-wrap-distance-top:0.00pt;mso-wrap-distance-right:0.00pt;mso-wrap-distance-bottom:0.00pt;z-index:1;" stroked="false">
+                <v:imagedata r:id="rId13" o:title=""/>
+                <o:lock v:ext="edit" rotation="t"/>
+              </v:shape>
+            </w:pict>
+          </mc:Fallback>
+        </mc:AlternateContent>
+        <mc:AlternateContent>
+          <mc:Choice Requires="wpg">
+            <w:drawing>
+              <wp:inline xmlns:wp="http://schemas.openxmlformats.org/drawingml/2006/wordprocessingDrawing" distT="0" distB="0" distL="0" distR="0">
+                <wp:extent cx="6645910" cy="2081717"/>
+                <wp:effectExtent l="0" t="0" r="0" b="0"/>
+                <wp:docPr id="4" name=""/>
+                <wp:cNvGraphicFramePr>
+                  <a:graphicFrameLocks xmlns:a="http://schemas.openxmlformats.org/drawingml/2006/main" noChangeAspect="1"/>
+                </wp:cNvGraphicFramePr>
+                <a:graphic xmlns:a="http://schemas.openxmlformats.org/drawingml/2006/main">
+                  <a:graphicData uri="http://schemas.openxmlformats.org/drawingml/2006/picture">
+                    <pic:pic xmlns:pic="http://schemas.openxmlformats.org/drawingml/2006/picture">
+                      <pic:nvPicPr>
+                        <pic:cNvPr id="2090521986" name=""/>
+                        <pic:cNvPicPr>
+                          <a:picLocks noChangeAspect="1"/>
+                        </pic:cNvPicPr>
+                        <pic:nvPr/>
+                      </pic:nvPicPr>
+                      <pic:blipFill>
+                        <a:blip r:embed="rId14"/>
+                        <a:stretch/>
+                      </pic:blipFill>
+                      <pic:spPr bwMode="auto">
+                        <a:xfrm>
+                          <a:off x="0" y="0"/>
+                          <a:ext cx="6645909" cy="2081716"/>
+                        </a:xfrm>
+                        <a:prstGeom prst="rect">
+                          <a:avLst/>
+                        </a:prstGeom>
+                      </pic:spPr>
+                    </pic:pic>
+                  </a:graphicData>
+                </a:graphic>
+              </wp:inline>
+            </w:drawing>
+          </mc:Choice>
+          <mc:Fallback>
+            <w:pict>
+              <v:shapetype id="_x0000_t75" coordsize="21600,21600" o:spt="75" o:preferrelative="t" path="m@4@5l@4@11@9@11@9@5xe" filled="f" stroked="f">
+                <v:stroke joinstyle="miter"/>
+                <v:formulas>
+                  <v:f eqn="if lineDrawn pixelLineWidth 0"/>
+                  <v:f eqn="sum @0 1 0"/>
+                  <v:f eqn="sum 0 0 @1"/>
+                  <v:f eqn="prod @2 1 2"/>
+                  <v:f eqn="prod @3 21600 pixelWidth"/>
+                  <v:f eqn="prod @3 21600 pixelHeight"/>
+                  <v:f eqn="sum @0 0 1"/>
+                  <v:f eqn="prod @6 1 2"/>
+                  <v:f eqn="prod @7 21600 pixelWidth"/>
+                  <v:f eqn="sum @8 21600 0"/>
+                  <v:f eqn="prod @7 21600 pixelHeight"/>
+                  <v:f eqn="sum @10 21600 0"/>
+                </v:formulas>
+                <v:path o:extrusionok="f" gradientshapeok="t" o:connecttype="rect"/>
+                <o:lock v:ext="edit" aspectratio="t"/>
+              </v:shapetype>
+              <v:shape id="_x0000_i3" o:spid="_x0000_s3" type="#_x0000_t75" style="width:523.30pt;height:163.91pt;mso-wrap-distance-left:0.00pt;mso-wrap-distance-top:0.00pt;mso-wrap-distance-right:0.00pt;mso-wrap-distance-bottom:0.00pt;z-index:1;" stroked="false">
+                <v:imagedata r:id="rId14" o:title=""/>
+                <o:lock v:ext="edit" rotation="t"/>
+              </v:shape>
+            </w:pict>
+          </mc:Fallback>
+        </mc:AlternateContent>
+        <mc:AlternateContent>
+          <mc:Choice Requires="wpg">
+            <w:drawing>
+              <wp:inline xmlns:wp="http://schemas.openxmlformats.org/drawingml/2006/wordprocessingDrawing" distT="0" distB="0" distL="0" distR="0">
+                <wp:extent cx="6645910" cy="2081717"/>
+                <wp:effectExtent l="0" t="0" r="0" b="0"/>
+                <wp:docPr id="5" name=""/>
+                <wp:cNvGraphicFramePr>
+                  <a:graphicFrameLocks xmlns:a="http://schemas.openxmlformats.org/drawingml/2006/main" noChangeAspect="1"/>
+                </wp:cNvGraphicFramePr>
+                <a:graphic xmlns:a="http://schemas.openxmlformats.org/drawingml/2006/main">
+                  <a:graphicData uri="http://schemas.openxmlformats.org/drawingml/2006/picture">
+                    <pic:pic xmlns:pic="http://schemas.openxmlformats.org/drawingml/2006/picture">
+                      <pic:nvPicPr>
+                        <pic:cNvPr id="1346488950" name=""/>
+                        <pic:cNvPicPr>
+                          <a:picLocks noChangeAspect="1"/>
+                        </pic:cNvPicPr>
+                        <pic:nvPr/>
+                      </pic:nvPicPr>
+                      <pic:blipFill>
+                        <a:blip r:embed="rId15"/>
+                        <a:stretch/>
+                      </pic:blipFill>
+                      <pic:spPr bwMode="auto">
+                        <a:xfrm>
+                          <a:off x="0" y="0"/>
+                          <a:ext cx="6645909" cy="2081716"/>
+                        </a:xfrm>
+                        <a:prstGeom prst="rect">
+                          <a:avLst/>
+                        </a:prstGeom>
+                      </pic:spPr>
+                    </pic:pic>
+                  </a:graphicData>
+                </a:graphic>
+              </wp:inline>
+            </w:drawing>
+          </mc:Choice>
+          <mc:Fallback>
+            <w:pict>
+              <v:shapetype id="_x0000_t75" coordsize="21600,21600" o:spt="75" o:preferrelative="t" path="m@4@5l@4@11@9@11@9@5xe" filled="f" stroked="f">
+                <v:stroke joinstyle="miter"/>
+                <v:formulas>
+                  <v:f eqn="if lineDrawn pixelLineWidth 0"/>
+                  <v:f eqn="sum @0 1 0"/>
+                  <v:f eqn="sum 0 0 @1"/>
+                  <v:f eqn="prod @2 1 2"/>
+                  <v:f eqn="prod @3 21600 pixelWidth"/>
+                  <v:f eqn="prod @3 21600 pixelHeight"/>
+                  <v:f eqn="sum @0 0 1"/>
+                  <v:f eqn="prod @6 1 2"/>
+                  <v:f eqn="prod @7 21600 pixelWidth"/>
+                  <v:f eqn="sum @8 21600 0"/>
+                  <v:f eqn="prod @7 21600 pixelHeight"/>
+                  <v:f eqn="sum @10 21600 0"/>
+                </v:formulas>
+                <v:path o:extrusionok="f" gradientshapeok="t" o:connecttype="rect"/>
+                <o:lock v:ext="edit" aspectratio="t"/>
+              </v:shapetype>
+              <v:shape id="_x0000_i4" o:spid="_x0000_s4" type="#_x0000_t75" style="width:523.30pt;height:163.91pt;mso-wrap-distance-left:0.00pt;mso-wrap-distance-top:0.00pt;mso-wrap-distance-right:0.00pt;mso-wrap-distance-bottom:0.00pt;z-index:1;" stroked="false">
+                <v:imagedata r:id="rId15" o:title=""/>
+                <o:lock v:ext="edit" rotation="t"/>
+              </v:shape>
+            </w:pict>
+          </mc:Fallback>
+        </mc:AlternateContent>
+        <mc:AlternateContent>
+          <mc:Choice Requires="wpg">
+            <w:drawing>
+              <wp:inline xmlns:wp="http://schemas.openxmlformats.org/drawingml/2006/wordprocessingDrawing" distT="0" distB="0" distL="0" distR="0">
+                <wp:extent cx="6645910" cy="2081717"/>
+                <wp:effectExtent l="0" t="0" r="0" b="0"/>
+                <wp:docPr id="6" name=""/>
+                <wp:cNvGraphicFramePr>
+                  <a:graphicFrameLocks xmlns:a="http://schemas.openxmlformats.org/drawingml/2006/main" noChangeAspect="1"/>
+                </wp:cNvGraphicFramePr>
+                <a:graphic xmlns:a="http://schemas.openxmlformats.org/drawingml/2006/main">
+                  <a:graphicData uri="http://schemas.openxmlformats.org/drawingml/2006/picture">
+                    <pic:pic xmlns:pic="http://schemas.openxmlformats.org/drawingml/2006/picture">
+                      <pic:nvPicPr>
+                        <pic:cNvPr id="2015680135" name=""/>
+                        <pic:cNvPicPr>
+                          <a:picLocks noChangeAspect="1"/>
+                        </pic:cNvPicPr>
+                        <pic:nvPr/>
+                      </pic:nvPicPr>
+                      <pic:blipFill>
+                        <a:blip r:embed="rId16"/>
+                        <a:stretch/>
+                      </pic:blipFill>
+                      <pic:spPr bwMode="auto">
+                        <a:xfrm>
+                          <a:off x="0" y="0"/>
+                          <a:ext cx="6645909" cy="2081716"/>
+                        </a:xfrm>
+                        <a:prstGeom prst="rect">
+                          <a:avLst/>
+                        </a:prstGeom>
+                      </pic:spPr>
+                    </pic:pic>
+                  </a:graphicData>
+                </a:graphic>
+              </wp:inline>
+            </w:drawing>
+          </mc:Choice>
+          <mc:Fallback>
+            <w:pict>
+              <v:shapetype id="_x0000_t75" coordsize="21600,21600" o:spt="75" o:preferrelative="t" path="m@4@5l@4@11@9@11@9@5xe" filled="f" stroked="f">
+                <v:stroke joinstyle="miter"/>
+                <v:formulas>
+                  <v:f eqn="if lineDrawn pixelLineWidth 0"/>
+                  <v:f eqn="sum @0 1 0"/>
+                  <v:f eqn="sum 0 0 @1"/>
+                  <v:f eqn="prod @2 1 2"/>
+                  <v:f eqn="prod @3 21600 pixelWidth"/>
+                  <v:f eqn="prod @3 21600 pixelHeight"/>
+                  <v:f eqn="sum @0 0 1"/>
+                  <v:f eqn="prod @6 1 2"/>
+                  <v:f eqn="prod @7 21600 pixelWidth"/>
+                  <v:f eqn="sum @8 21600 0"/>
+                  <v:f eqn="prod @7 21600 pixelHeight"/>
+                  <v:f eqn="sum @10 21600 0"/>
+                </v:formulas>
+                <v:path o:extrusionok="f" gradientshapeok="t" o:connecttype="rect"/>
+                <o:lock v:ext="edit" aspectratio="t"/>
+              </v:shapetype>
+              <v:shape id="_x0000_i5" o:spid="_x0000_s5" type="#_x0000_t75" style="width:523.30pt;height:163.91pt;mso-wrap-distance-left:0.00pt;mso-wrap-distance-top:0.00pt;mso-wrap-distance-right:0.00pt;mso-wrap-distance-bottom:0.00pt;z-index:1;" stroked="false">
+                <v:imagedata r:id="rId16" o:title=""/>
+                <o:lock v:ext="edit" rotation="t"/>
+              </v:shape>
+            </w:pict>
+          </mc:Fallback>
+        </mc:AlternateContent>
+        <mc:AlternateContent>
+          <mc:Choice Requires="wpg">
+            <w:drawing>
+              <wp:inline xmlns:wp="http://schemas.openxmlformats.org/drawingml/2006/wordprocessingDrawing" distT="0" distB="0" distL="0" distR="0">
+                <wp:extent cx="6645910" cy="2081717"/>
+                <wp:effectExtent l="0" t="0" r="0" b="0"/>
+                <wp:docPr id="7" name=""/>
+                <wp:cNvGraphicFramePr>
+                  <a:graphicFrameLocks xmlns:a="http://schemas.openxmlformats.org/drawingml/2006/main" noChangeAspect="1"/>
+                </wp:cNvGraphicFramePr>
+                <a:graphic xmlns:a="http://schemas.openxmlformats.org/drawingml/2006/main">
+                  <a:graphicData uri="http://schemas.openxmlformats.org/drawingml/2006/picture">
+                    <pic:pic xmlns:pic="http://schemas.openxmlformats.org/drawingml/2006/picture">
+                      <pic:nvPicPr>
+                        <pic:cNvPr id="519175234" name=""/>
+                        <pic:cNvPicPr>
+                          <a:picLocks noChangeAspect="1"/>
+                        </pic:cNvPicPr>
+                        <pic:nvPr/>
+                      </pic:nvPicPr>
+                      <pic:blipFill>
+                        <a:blip r:embed="rId17"/>
+                        <a:stretch/>
+                      </pic:blipFill>
+                      <pic:spPr bwMode="auto">
+                        <a:xfrm>
+                          <a:off x="0" y="0"/>
+                          <a:ext cx="6645909" cy="2081716"/>
+                        </a:xfrm>
+                        <a:prstGeom prst="rect">
+                          <a:avLst/>
+                        </a:prstGeom>
+                      </pic:spPr>
+                    </pic:pic>
+                  </a:graphicData>
+                </a:graphic>
+              </wp:inline>
+            </w:drawing>
+          </mc:Choice>
+          <mc:Fallback>
+            <w:pict>
+              <v:shapetype id="_x0000_t75" coordsize="21600,21600" o:spt="75" o:preferrelative="t" path="m@4@5l@4@11@9@11@9@5xe" filled="f" stroked="f">
+                <v:stroke joinstyle="miter"/>
+                <v:formulas>
+                  <v:f eqn="if lineDrawn pixelLineWidth 0"/>
+                  <v:f eqn="sum @0 1 0"/>
+                  <v:f eqn="sum 0 0 @1"/>
+                  <v:f eqn="prod @2 1 2"/>
+                  <v:f eqn="prod @3 21600 pixelWidth"/>
+                  <v:f eqn="prod @3 21600 pixelHeight"/>
+                  <v:f eqn="sum @0 0 1"/>
+                  <v:f eqn="prod @6 1 2"/>
+                  <v:f eqn="prod @7 21600 pixelWidth"/>
+                  <v:f eqn="sum @8 21600 0"/>
+                  <v:f eqn="prod @7 21600 pixelHeight"/>
+                  <v:f eqn="sum @10 21600 0"/>
+                </v:formulas>
+                <v:path o:extrusionok="f" gradientshapeok="t" o:connecttype="rect"/>
+                <o:lock v:ext="edit" aspectratio="t"/>
+              </v:shapetype>
+              <v:shape id="_x0000_i6" o:spid="_x0000_s6" type="#_x0000_t75" style="width:523.30pt;height:163.91pt;mso-wrap-distance-left:0.00pt;mso-wrap-distance-top:0.00pt;mso-wrap-distance-right:0.00pt;mso-wrap-distance-bottom:0.00pt;z-index:1;" stroked="false">
+                <v:imagedata r:id="rId17" o:title=""/>
+                <o:lock v:ext="edit" rotation="t"/>
+              </v:shape>
+            </w:pict>
+          </mc:Fallback>
+        </mc:AlternateContent>
+        <mc:AlternateContent>
+          <mc:Choice Requires="wpg">
+            <w:drawing>
+              <wp:inline xmlns:wp="http://schemas.openxmlformats.org/drawingml/2006/wordprocessingDrawing" distT="0" distB="0" distL="0" distR="0">
+                <wp:extent cx="6645910" cy="2081717"/>
+                <wp:effectExtent l="0" t="0" r="0" b="0"/>
+                <wp:docPr id="8" name=""/>
+                <wp:cNvGraphicFramePr>
+                  <a:graphicFrameLocks xmlns:a="http://schemas.openxmlformats.org/drawingml/2006/main" noChangeAspect="1"/>
+                </wp:cNvGraphicFramePr>
+                <a:graphic xmlns:a="http://schemas.openxmlformats.org/drawingml/2006/main">
+                  <a:graphicData uri="http://schemas.openxmlformats.org/drawingml/2006/picture">
+                    <pic:pic xmlns:pic="http://schemas.openxmlformats.org/drawingml/2006/picture">
+                      <pic:nvPicPr>
+                        <pic:cNvPr id="1018113344" name=""/>
+                        <pic:cNvPicPr>
+                          <a:picLocks noChangeAspect="1"/>
+                        </pic:cNvPicPr>
+                        <pic:nvPr/>
+                      </pic:nvPicPr>
+                      <pic:blipFill>
+                        <a:blip r:embed="rId18"/>
+                        <a:stretch/>
+                      </pic:blipFill>
+                      <pic:spPr bwMode="auto">
+                        <a:xfrm>
+                          <a:off x="0" y="0"/>
+                          <a:ext cx="6645909" cy="2081716"/>
+                        </a:xfrm>
+                        <a:prstGeom prst="rect">
+                          <a:avLst/>
+                        </a:prstGeom>
+                      </pic:spPr>
+                    </pic:pic>
+                  </a:graphicData>
+                </a:graphic>
+              </wp:inline>
+            </w:drawing>
+          </mc:Choice>
+          <mc:Fallback>
+            <w:pict>
+              <v:shapetype id="_x0000_t75" coordsize="21600,21600" o:spt="75" o:preferrelative="t" path="m@4@5l@4@11@9@11@9@5xe" filled="f" stroked="f">
+                <v:stroke joinstyle="miter"/>
+                <v:formulas>
+                  <v:f eqn="if lineDrawn pixelLineWidth 0"/>
+                  <v:f eqn="sum @0 1 0"/>
+                  <v:f eqn="sum 0 0 @1"/>
+                  <v:f eqn="prod @2 1 2"/>
+                  <v:f eqn="prod @3 21600 pixelWidth"/>
+                  <v:f eqn="prod @3 21600 pixelHeight"/>
+                  <v:f eqn="sum @0 0 1"/>
+                  <v:f eqn="prod @6 1 2"/>
+                  <v:f eqn="prod @7 21600 pixelWidth"/>
+                  <v:f eqn="sum @8 21600 0"/>
+                  <v:f eqn="prod @7 21600 pixelHeight"/>
+                  <v:f eqn="sum @10 21600 0"/>
+                </v:formulas>
+                <v:path o:extrusionok="f" gradientshapeok="t" o:connecttype="rect"/>
+                <o:lock v:ext="edit" aspectratio="t"/>
+              </v:shapetype>
+              <v:shape id="_x0000_i7" o:spid="_x0000_s7" type="#_x0000_t75" style="width:523.30pt;height:163.91pt;mso-wrap-distance-left:0.00pt;mso-wrap-distance-top:0.00pt;mso-wrap-distance-right:0.00pt;mso-wrap-distance-bottom:0.00pt;z-index:1;" stroked="false">
+                <v:imagedata r:id="rId18" o:title=""/>
+                <o:lock v:ext="edit" rotation="t"/>
+              </v:shape>
+            </w:pict>
+          </mc:Fallback>
+        </mc:AlternateContent>
+        <mc:AlternateContent>
+          <mc:Choice Requires="wpg">
+            <w:drawing>
+              <wp:inline xmlns:wp="http://schemas.openxmlformats.org/drawingml/2006/wordprocessingDrawing" distT="0" distB="0" distL="0" distR="0">
+                <wp:extent cx="6645910" cy="2081717"/>
+                <wp:effectExtent l="0" t="0" r="0" b="0"/>
+                <wp:docPr id="9" name=""/>
+                <wp:cNvGraphicFramePr>
+                  <a:graphicFrameLocks xmlns:a="http://schemas.openxmlformats.org/drawingml/2006/main" noChangeAspect="1"/>
+                </wp:cNvGraphicFramePr>
+                <a:graphic xmlns:a="http://schemas.openxmlformats.org/drawingml/2006/main">
+                  <a:graphicData uri="http://schemas.openxmlformats.org/drawingml/2006/picture">
+                    <pic:pic xmlns:pic="http://schemas.openxmlformats.org/drawingml/2006/picture">
+                      <pic:nvPicPr>
+                        <pic:cNvPr id="112719905" name=""/>
+                        <pic:cNvPicPr>
+                          <a:picLocks noChangeAspect="1"/>
+                        </pic:cNvPicPr>
+                        <pic:nvPr/>
+                      </pic:nvPicPr>
+                      <pic:blipFill>
+                        <a:blip r:embed="rId19"/>
+                        <a:stretch/>
+                      </pic:blipFill>
+                      <pic:spPr bwMode="auto">
+                        <a:xfrm>
+                          <a:off x="0" y="0"/>
+                          <a:ext cx="6645909" cy="2081716"/>
+                        </a:xfrm>
+                        <a:prstGeom prst="rect">
+                          <a:avLst/>
+                        </a:prstGeom>
+                      </pic:spPr>
+                    </pic:pic>
+                  </a:graphicData>
+                </a:graphic>
+              </wp:inline>
+            </w:drawing>
+          </mc:Choice>
+          <mc:Fallback>
+            <w:pict>
+              <v:shapetype id="_x0000_t75" coordsize="21600,21600" o:spt="75" o:preferrelative="t" path="m@4@5l@4@11@9@11@9@5xe" filled="f" stroked="f">
+                <v:stroke joinstyle="miter"/>
+                <v:formulas>
+                  <v:f eqn="if lineDrawn pixelLineWidth 0"/>
+                  <v:f eqn="sum @0 1 0"/>
+                  <v:f eqn="sum 0 0 @1"/>
+                  <v:f eqn="prod @2 1 2"/>
+                  <v:f eqn="prod @3 21600 pixelWidth"/>
+                  <v:f eqn="prod @3 21600 pixelHeight"/>
+                  <v:f eqn="sum @0 0 1"/>
+                  <v:f eqn="prod @6 1 2"/>
+                  <v:f eqn="prod @7 21600 pixelWidth"/>
+                  <v:f eqn="sum @8 21600 0"/>
+                  <v:f eqn="prod @7 21600 pixelHeight"/>
+                  <v:f eqn="sum @10 21600 0"/>
+                </v:formulas>
+                <v:path o:extrusionok="f" gradientshapeok="t" o:connecttype="rect"/>
+                <o:lock v:ext="edit" aspectratio="t"/>
+              </v:shapetype>
+              <v:shape id="_x0000_i8" o:spid="_x0000_s8" type="#_x0000_t75" style="width:523.30pt;height:163.91pt;mso-wrap-distance-left:0.00pt;mso-wrap-distance-top:0.00pt;mso-wrap-distance-right:0.00pt;mso-wrap-distance-bottom:0.00pt;z-index:1;" stroked="false">
+                <v:imagedata r:id="rId19" o:title=""/>
+                <o:lock v:ext="edit" rotation="t"/>
+              </v:shape>
+            </w:pict>
+          </mc:Fallback>
+        </mc:AlternateContent>
+        <mc:AlternateContent>
+          <mc:Choice Requires="wpg">
+            <w:drawing>
+              <wp:inline xmlns:wp="http://schemas.openxmlformats.org/drawingml/2006/wordprocessingDrawing" distT="0" distB="0" distL="0" distR="0">
+                <wp:extent cx="6645910" cy="2081717"/>
+                <wp:effectExtent l="0" t="0" r="0" b="0"/>
+                <wp:docPr id="10" name=""/>
+                <wp:cNvGraphicFramePr>
+                  <a:graphicFrameLocks xmlns:a="http://schemas.openxmlformats.org/drawingml/2006/main" noChangeAspect="1"/>
+                </wp:cNvGraphicFramePr>
+                <a:graphic xmlns:a="http://schemas.openxmlformats.org/drawingml/2006/main">
+                  <a:graphicData uri="http://schemas.openxmlformats.org/drawingml/2006/picture">
+                    <pic:pic xmlns:pic="http://schemas.openxmlformats.org/drawingml/2006/picture">
+                      <pic:nvPicPr>
+                        <pic:cNvPr id="105310590" name=""/>
+                        <pic:cNvPicPr>
+                          <a:picLocks noChangeAspect="1"/>
+                        </pic:cNvPicPr>
+                        <pic:nvPr/>
+                      </pic:nvPicPr>
+                      <pic:blipFill>
+                        <a:blip r:embed="rId20"/>
+                        <a:stretch/>
+                      </pic:blipFill>
+                      <pic:spPr bwMode="auto">
+                        <a:xfrm>
+                          <a:off x="0" y="0"/>
+                          <a:ext cx="6645909" cy="2081716"/>
+                        </a:xfrm>
+                        <a:prstGeom prst="rect">
+                          <a:avLst/>
+                        </a:prstGeom>
+                      </pic:spPr>
+                    </pic:pic>
+                  </a:graphicData>
+                </a:graphic>
+              </wp:inline>
+            </w:drawing>
+          </mc:Choice>
+          <mc:Fallback>
+            <w:pict>
+              <v:shapetype id="_x0000_t75" coordsize="21600,21600" o:spt="75" o:preferrelative="t" path="m@4@5l@4@11@9@11@9@5xe" filled="f" stroked="f">
+                <v:stroke joinstyle="miter"/>
+                <v:formulas>
+                  <v:f eqn="if lineDrawn pixelLineWidth 0"/>
+                  <v:f eqn="sum @0 1 0"/>
+                  <v:f eqn="sum 0 0 @1"/>
+                  <v:f eqn="prod @2 1 2"/>
+                  <v:f eqn="prod @3 21600 pixelWidth"/>
+                  <v:f eqn="prod @3 21600 pixelHeight"/>
+                  <v:f eqn="sum @0 0 1"/>
+                  <v:f eqn="prod @6 1 2"/>
+                  <v:f eqn="prod @7 21600 pixelWidth"/>
+                  <v:f eqn="sum @8 21600 0"/>
+                  <v:f eqn="prod @7 21600 pixelHeight"/>
+                  <v:f eqn="sum @10 21600 0"/>
+                </v:formulas>
+                <v:path o:extrusionok="f" gradientshapeok="t" o:connecttype="rect"/>
+                <o:lock v:ext="edit" aspectratio="t"/>
+              </v:shapetype>
+              <v:shape id="_x0000_i9" o:spid="_x0000_s9" type="#_x0000_t75" style="width:523.30pt;height:163.91pt;mso-wrap-distance-left:0.00pt;mso-wrap-distance-top:0.00pt;mso-wrap-distance-right:0.00pt;mso-wrap-distance-bottom:0.00pt;z-index:1;" stroked="false">
+                <v:imagedata r:id="rId20" o:title=""/>
+                <o:lock v:ext="edit" rotation="t"/>
+              </v:shape>
+            </w:pict>
+          </mc:Fallback>
+        </mc:AlternateContent>
+        <mc:AlternateContent>
+          <mc:Choice Requires="wpg">
+            <w:drawing>
+              <wp:inline xmlns:wp="http://schemas.openxmlformats.org/drawingml/2006/wordprocessingDrawing" distT="0" distB="0" distL="0" distR="0">
+                <wp:extent cx="6645910" cy="2081717"/>
+                <wp:effectExtent l="0" t="0" r="0" b="0"/>
+                <wp:docPr id="11" name=""/>
+                <wp:cNvGraphicFramePr>
+                  <a:graphicFrameLocks xmlns:a="http://schemas.openxmlformats.org/drawingml/2006/main" noChangeAspect="1"/>
+                </wp:cNvGraphicFramePr>
+                <a:graphic xmlns:a="http://schemas.openxmlformats.org/drawingml/2006/main">
+                  <a:graphicData uri="http://schemas.openxmlformats.org/drawingml/2006/picture">
+                    <pic:pic xmlns:pic="http://schemas.openxmlformats.org/drawingml/2006/picture">
+                      <pic:nvPicPr>
+                        <pic:cNvPr id="65580703" name=""/>
+                        <pic:cNvPicPr>
+                          <a:picLocks noChangeAspect="1"/>
+                        </pic:cNvPicPr>
+                        <pic:nvPr/>
+                      </pic:nvPicPr>
+                      <pic:blipFill>
+                        <a:blip r:embed="rId21"/>
+                        <a:stretch/>
+                      </pic:blipFill>
+                      <pic:spPr bwMode="auto">
+                        <a:xfrm>
+                          <a:off x="0" y="0"/>
+                          <a:ext cx="6645909" cy="2081716"/>
+                        </a:xfrm>
+                        <a:prstGeom prst="rect">
+                          <a:avLst/>
+                        </a:prstGeom>
+                      </pic:spPr>
+                    </pic:pic>
+                  </a:graphicData>
+                </a:graphic>
+              </wp:inline>
+            </w:drawing>
+          </mc:Choice>
+          <mc:Fallback>
+            <w:pict>
+              <v:shapetype id="_x0000_t75" coordsize="21600,21600" o:spt="75" o:preferrelative="t" path="m@4@5l@4@11@9@11@9@5xe" filled="f" stroked="f">
+                <v:stroke joinstyle="miter"/>
+                <v:formulas>
+                  <v:f eqn="if lineDrawn pixelLineWidth 0"/>
+                  <v:f eqn="sum @0 1 0"/>
+                  <v:f eqn="sum 0 0 @1"/>
+                  <v:f eqn="prod @2 1 2"/>
+                  <v:f eqn="prod @3 21600 pixelWidth"/>
+                  <v:f eqn="prod @3 21600 pixelHeight"/>
+                  <v:f eqn="sum @0 0 1"/>
+                  <v:f eqn="prod @6 1 2"/>
+                  <v:f eqn="prod @7 21600 pixelWidth"/>
+                  <v:f eqn="sum @8 21600 0"/>
+                  <v:f eqn="prod @7 21600 pixelHeight"/>
+                  <v:f eqn="sum @10 21600 0"/>
+                </v:formulas>
+                <v:path o:extrusionok="f" gradientshapeok="t" o:connecttype="rect"/>
+                <o:lock v:ext="edit" aspectratio="t"/>
+              </v:shapetype>
+              <v:shape id="_x0000_i10" o:spid="_x0000_s10" type="#_x0000_t75" style="width:523.30pt;height:163.91pt;mso-wrap-distance-left:0.00pt;mso-wrap-distance-top:0.00pt;mso-wrap-distance-right:0.00pt;mso-wrap-distance-bottom:0.00pt;z-index:1;" stroked="false">
+                <v:imagedata r:id="rId21" o:title=""/>
+                <o:lock v:ext="edit" rotation="t"/>
+              </v:shape>
+            </w:pict>
+          </mc:Fallback>
+        </mc:AlternateContent>
+        <mc:AlternateContent>
+          <mc:Choice Requires="wpg">
+            <w:drawing>
+              <wp:inline xmlns:wp="http://schemas.openxmlformats.org/drawingml/2006/wordprocessingDrawing" distT="0" distB="0" distL="0" distR="0">
+                <wp:extent cx="6645910" cy="2081717"/>
+                <wp:effectExtent l="0" t="0" r="0" b="0"/>
+                <wp:docPr id="12" name=""/>
+                <wp:cNvGraphicFramePr>
+                  <a:graphicFrameLocks xmlns:a="http://schemas.openxmlformats.org/drawingml/2006/main" noChangeAspect="1"/>
+                </wp:cNvGraphicFramePr>
+                <a:graphic xmlns:a="http://schemas.openxmlformats.org/drawingml/2006/main">
+                  <a:graphicData uri="http://schemas.openxmlformats.org/drawingml/2006/picture">
+                    <pic:pic xmlns:pic="http://schemas.openxmlformats.org/drawingml/2006/picture">
+                      <pic:nvPicPr>
+                        <pic:cNvPr id="51978437" name=""/>
+                        <pic:cNvPicPr>
+                          <a:picLocks noChangeAspect="1"/>
+                        </pic:cNvPicPr>
+                        <pic:nvPr/>
+                      </pic:nvPicPr>
+                      <pic:blipFill>
+                        <a:blip r:embed="rId22"/>
+                        <a:stretch/>
+                      </pic:blipFill>
+                      <pic:spPr bwMode="auto">
+                        <a:xfrm>
+                          <a:off x="0" y="0"/>
+                          <a:ext cx="6645909" cy="2081716"/>
+                        </a:xfrm>
+                        <a:prstGeom prst="rect">
+                          <a:avLst/>
+                        </a:prstGeom>
+                      </pic:spPr>
+                    </pic:pic>
+                  </a:graphicData>
+                </a:graphic>
+              </wp:inline>
+            </w:drawing>
+          </mc:Choice>
+          <mc:Fallback>
+            <w:pict>
+              <v:shapetype id="_x0000_t75" coordsize="21600,21600" o:spt="75" o:preferrelative="t" path="m@4@5l@4@11@9@11@9@5xe" filled="f" stroked="f">
+                <v:stroke joinstyle="miter"/>
+                <v:formulas>
+                  <v:f eqn="if lineDrawn pixelLineWidth 0"/>
+                  <v:f eqn="sum @0 1 0"/>
+                  <v:f eqn="sum 0 0 @1"/>
+                  <v:f eqn="prod @2 1 2"/>
+                  <v:f eqn="prod @3 21600 pixelWidth"/>
+                  <v:f eqn="prod @3 21600 pixelHeight"/>
+                  <v:f eqn="sum @0 0 1"/>
+                  <v:f eqn="prod @6 1 2"/>
+                  <v:f eqn="prod @7 21600 pixelWidth"/>
+                  <v:f eqn="sum @8 21600 0"/>
+                  <v:f eqn="prod @7 21600 pixelHeight"/>
+                  <v:f eqn="sum @10 21600 0"/>
+                </v:formulas>
+                <v:path o:extrusionok="f" gradientshapeok="t" o:connecttype="rect"/>
+                <o:lock v:ext="edit" aspectratio="t"/>
+              </v:shapetype>
+              <v:shape id="_x0000_i11" o:spid="_x0000_s11" type="#_x0000_t75" style="width:523.30pt;height:163.91pt;mso-wrap-distance-left:0.00pt;mso-wrap-distance-top:0.00pt;mso-wrap-distance-right:0.00pt;mso-wrap-distance-bottom:0.00pt;z-index:1;" stroked="false">
+                <v:imagedata r:id="rId22" o:title=""/>
+                <o:lock v:ext="edit" rotation="t"/>
+              </v:shape>
+            </w:pict>
+          </mc:Fallback>
+        </mc:AlternateContent>
+        <mc:AlternateContent>
+          <mc:Choice Requires="wpg">
+            <w:drawing>
+              <wp:inline xmlns:wp="http://schemas.openxmlformats.org/drawingml/2006/wordprocessingDrawing" distT="0" distB="0" distL="0" distR="0">
+                <wp:extent cx="6645910" cy="2081717"/>
+                <wp:effectExtent l="0" t="0" r="0" b="0"/>
+                <wp:docPr id="13" name=""/>
+                <wp:cNvGraphicFramePr>
+                  <a:graphicFrameLocks xmlns:a="http://schemas.openxmlformats.org/drawingml/2006/main" noChangeAspect="1"/>
+                </wp:cNvGraphicFramePr>
+                <a:graphic xmlns:a="http://schemas.openxmlformats.org/drawingml/2006/main">
+                  <a:graphicData uri="http://schemas.openxmlformats.org/drawingml/2006/picture">
+                    <pic:pic xmlns:pic="http://schemas.openxmlformats.org/drawingml/2006/picture">
+                      <pic:nvPicPr>
+                        <pic:cNvPr id="1118348604" name=""/>
+                        <pic:cNvPicPr>
+                          <a:picLocks noChangeAspect="1"/>
+                        </pic:cNvPicPr>
+                        <pic:nvPr/>
+                      </pic:nvPicPr>
+                      <pic:blipFill>
+                        <a:blip r:embed="rId23"/>
+                        <a:stretch/>
+                      </pic:blipFill>
+                      <pic:spPr bwMode="auto">
+                        <a:xfrm>
+                          <a:off x="0" y="0"/>
+                          <a:ext cx="6645909" cy="2081716"/>
+                        </a:xfrm>
+                        <a:prstGeom prst="rect">
+                          <a:avLst/>
+                        </a:prstGeom>
+                      </pic:spPr>
+                    </pic:pic>
+                  </a:graphicData>
+                </a:graphic>
+              </wp:inline>
+            </w:drawing>
+          </mc:Choice>
+          <mc:Fallback>
+            <w:pict>
+              <v:shapetype id="_x0000_t75" coordsize="21600,21600" o:spt="75" o:preferrelative="t" path="m@4@5l@4@11@9@11@9@5xe" filled="f" stroked="f">
+                <v:stroke joinstyle="miter"/>
+                <v:formulas>
+                  <v:f eqn="if lineDrawn pixelLineWidth 0"/>
+                  <v:f eqn="sum @0 1 0"/>
+                  <v:f eqn="sum 0 0 @1"/>
+                  <v:f eqn="prod @2 1 2"/>
+                  <v:f eqn="prod @3 21600 pixelWidth"/>
+                  <v:f eqn="prod @3 21600 pixelHeight"/>
+                  <v:f eqn="sum @0 0 1"/>
+                  <v:f eqn="prod @6 1 2"/>
+                  <v:f eqn="prod @7 21600 pixelWidth"/>
+                  <v:f eqn="sum @8 21600 0"/>
+                  <v:f eqn="prod @7 21600 pixelHeight"/>
+                  <v:f eqn="sum @10 21600 0"/>
+                </v:formulas>
+                <v:path o:extrusionok="f" gradientshapeok="t" o:connecttype="rect"/>
+                <o:lock v:ext="edit" aspectratio="t"/>
+              </v:shapetype>
+              <v:shape id="_x0000_i12" o:spid="_x0000_s12" type="#_x0000_t75" style="width:523.30pt;height:163.91pt;mso-wrap-distance-left:0.00pt;mso-wrap-distance-top:0.00pt;mso-wrap-distance-right:0.00pt;mso-wrap-distance-bottom:0.00pt;z-index:1;" stroked="false">
+                <v:imagedata r:id="rId23" o:title=""/>
+                <o:lock v:ext="edit" rotation="t"/>
+              </v:shape>
+            </w:pict>
+          </mc:Fallback>
+        </mc:AlternateContent>
+        <mc:AlternateContent>
+          <mc:Choice Requires="wpg">
+            <w:drawing>
+              <wp:inline xmlns:wp="http://schemas.openxmlformats.org/drawingml/2006/wordprocessingDrawing" distT="0" distB="0" distL="0" distR="0">
+                <wp:extent cx="6645910" cy="2081717"/>
+                <wp:effectExtent l="0" t="0" r="0" b="0"/>
+                <wp:docPr id="14" name=""/>
+                <wp:cNvGraphicFramePr>
+                  <a:graphicFrameLocks xmlns:a="http://schemas.openxmlformats.org/drawingml/2006/main" noChangeAspect="1"/>
+                </wp:cNvGraphicFramePr>
+                <a:graphic xmlns:a="http://schemas.openxmlformats.org/drawingml/2006/main">
+                  <a:graphicData uri="http://schemas.openxmlformats.org/drawingml/2006/picture">
+                    <pic:pic xmlns:pic="http://schemas.openxmlformats.org/drawingml/2006/picture">
+                      <pic:nvPicPr>
+                        <pic:cNvPr id="1888608245" name=""/>
+                        <pic:cNvPicPr>
+                          <a:picLocks noChangeAspect="1"/>
+                        </pic:cNvPicPr>
+                        <pic:nvPr/>
+                      </pic:nvPicPr>
+                      <pic:blipFill>
+                        <a:blip r:embed="rId24"/>
+                        <a:stretch/>
+                      </pic:blipFill>
+                      <pic:spPr bwMode="auto">
+                        <a:xfrm>
+                          <a:off x="0" y="0"/>
+                          <a:ext cx="6645909" cy="2081716"/>
+                        </a:xfrm>
+                        <a:prstGeom prst="rect">
+                          <a:avLst/>
+                        </a:prstGeom>
+                      </pic:spPr>
+                    </pic:pic>
+                  </a:graphicData>
+                </a:graphic>
+              </wp:inline>
+            </w:drawing>
+          </mc:Choice>
+          <mc:Fallback>
+            <w:pict>
+              <v:shapetype id="_x0000_t75" coordsize="21600,21600" o:spt="75" o:preferrelative="t" path="m@4@5l@4@11@9@11@9@5xe" filled="f" stroked="f">
+                <v:stroke joinstyle="miter"/>
+                <v:formulas>
+                  <v:f eqn="if lineDrawn pixelLineWidth 0"/>
+                  <v:f eqn="sum @0 1 0"/>
+                  <v:f eqn="sum 0 0 @1"/>
+                  <v:f eqn="prod @2 1 2"/>
+                  <v:f eqn="prod @3 21600 pixelWidth"/>
+                  <v:f eqn="prod @3 21600 pixelHeight"/>
+                  <v:f eqn="sum @0 0 1"/>
+                  <v:f eqn="prod @6 1 2"/>
+                  <v:f eqn="prod @7 21600 pixelWidth"/>
+                  <v:f eqn="sum @8 21600 0"/>
+                  <v:f eqn="prod @7 21600 pixelHeight"/>
+                  <v:f eqn="sum @10 21600 0"/>
+                </v:formulas>
+                <v:path o:extrusionok="f" gradientshapeok="t" o:connecttype="rect"/>
+                <o:lock v:ext="edit" aspectratio="t"/>
+              </v:shapetype>
+              <v:shape id="_x0000_i13" o:spid="_x0000_s13" type="#_x0000_t75" style="width:523.30pt;height:163.91pt;mso-wrap-distance-left:0.00pt;mso-wrap-distance-top:0.00pt;mso-wrap-distance-right:0.00pt;mso-wrap-distance-bottom:0.00pt;z-index:1;" stroked="false">
+                <v:imagedata r:id="rId24" o:title=""/>
+                <o:lock v:ext="edit" rotation="t"/>
+              </v:shape>
+            </w:pict>
+          </mc:Fallback>
+        </mc:AlternateContent>
+        <mc:AlternateContent>
+          <mc:Choice Requires="wpg">
+            <w:drawing>
+              <wp:inline xmlns:wp="http://schemas.openxmlformats.org/drawingml/2006/wordprocessingDrawing" distT="0" distB="0" distL="0" distR="0">
+                <wp:extent cx="6645910" cy="2081717"/>
+                <wp:effectExtent l="0" t="0" r="0" b="0"/>
+                <wp:docPr id="15" name=""/>
+                <wp:cNvGraphicFramePr>
+                  <a:graphicFrameLocks xmlns:a="http://schemas.openxmlformats.org/drawingml/2006/main" noChangeAspect="1"/>
+                </wp:cNvGraphicFramePr>
+                <a:graphic xmlns:a="http://schemas.openxmlformats.org/drawingml/2006/main">
+                  <a:graphicData uri="http://schemas.openxmlformats.org/drawingml/2006/picture">
+                    <pic:pic xmlns:pic="http://schemas.openxmlformats.org/drawingml/2006/picture">
+                      <pic:nvPicPr>
+                        <pic:cNvPr id="103933868" name=""/>
+                        <pic:cNvPicPr>
+                          <a:picLocks noChangeAspect="1"/>
+                        </pic:cNvPicPr>
+                        <pic:nvPr/>
+                      </pic:nvPicPr>
+                      <pic:blipFill>
+                        <a:blip r:embed="rId25"/>
+                        <a:stretch/>
+                      </pic:blipFill>
+                      <pic:spPr bwMode="auto">
+                        <a:xfrm>
+                          <a:off x="0" y="0"/>
+                          <a:ext cx="6645909" cy="2081716"/>
+                        </a:xfrm>
+                        <a:prstGeom prst="rect">
+                          <a:avLst/>
+                        </a:prstGeom>
+                      </pic:spPr>
+                    </pic:pic>
+                  </a:graphicData>
+                </a:graphic>
+              </wp:inline>
+            </w:drawing>
+          </mc:Choice>
+          <mc:Fallback>
+            <w:pict>
+              <v:shapetype id="_x0000_t75" coordsize="21600,21600" o:spt="75" o:preferrelative="t" path="m@4@5l@4@11@9@11@9@5xe" filled="f" stroked="f">
+                <v:stroke joinstyle="miter"/>
+                <v:formulas>
+                  <v:f eqn="if lineDrawn pixelLineWidth 0"/>
+                  <v:f eqn="sum @0 1 0"/>
+                  <v:f eqn="sum 0 0 @1"/>
+                  <v:f eqn="prod @2 1 2"/>
+                  <v:f eqn="prod @3 21600 pixelWidth"/>
+                  <v:f eqn="prod @3 21600 pixelHeight"/>
+                  <v:f eqn="sum @0 0 1"/>
+                  <v:f eqn="prod @6 1 2"/>
+                  <v:f eqn="prod @7 21600 pixelWidth"/>
+                  <v:f eqn="sum @8 21600 0"/>
+                  <v:f eqn="prod @7 21600 pixelHeight"/>
+                  <v:f eqn="sum @10 21600 0"/>
+                </v:formulas>
+                <v:path o:extrusionok="f" gradientshapeok="t" o:connecttype="rect"/>
+                <o:lock v:ext="edit" aspectratio="t"/>
+              </v:shapetype>
+              <v:shape id="_x0000_i14" o:spid="_x0000_s14" type="#_x0000_t75" style="width:523.30pt;height:163.91pt;mso-wrap-distance-left:0.00pt;mso-wrap-distance-top:0.00pt;mso-wrap-distance-right:0.00pt;mso-wrap-distance-bottom:0.00pt;z-index:1;" stroked="false">
+                <v:imagedata r:id="rId25" o:title=""/>
+                <o:lock v:ext="edit" rotation="t"/>
+              </v:shape>
+            </w:pict>
+          </mc:Fallback>
+        </mc:AlternateContent>
+        <mc:AlternateContent>
+          <mc:Choice Requires="wpg">
+            <w:drawing>
+              <wp:inline xmlns:wp="http://schemas.openxmlformats.org/drawingml/2006/wordprocessingDrawing" distT="0" distB="0" distL="0" distR="0">
+                <wp:extent cx="6645910" cy="2081717"/>
+                <wp:effectExtent l="0" t="0" r="0" b="0"/>
+                <wp:docPr id="16" name=""/>
+                <wp:cNvGraphicFramePr>
+                  <a:graphicFrameLocks xmlns:a="http://schemas.openxmlformats.org/drawingml/2006/main" noChangeAspect="1"/>
+                </wp:cNvGraphicFramePr>
+                <a:graphic xmlns:a="http://schemas.openxmlformats.org/drawingml/2006/main">
+                  <a:graphicData uri="http://schemas.openxmlformats.org/drawingml/2006/picture">
+                    <pic:pic xmlns:pic="http://schemas.openxmlformats.org/drawingml/2006/picture">
+                      <pic:nvPicPr>
+                        <pic:cNvPr id="1104050209" name=""/>
+                        <pic:cNvPicPr>
+                          <a:picLocks noChangeAspect="1"/>
+                        </pic:cNvPicPr>
+                        <pic:nvPr/>
+                      </pic:nvPicPr>
+                      <pic:blipFill>
+                        <a:blip r:embed="rId26"/>
+                        <a:stretch/>
+                      </pic:blipFill>
+                      <pic:spPr bwMode="auto">
+                        <a:xfrm>
+                          <a:off x="0" y="0"/>
+                          <a:ext cx="6645909" cy="2081716"/>
+                        </a:xfrm>
+                        <a:prstGeom prst="rect">
+                          <a:avLst/>
+                        </a:prstGeom>
+                      </pic:spPr>
+                    </pic:pic>
+                  </a:graphicData>
+                </a:graphic>
+              </wp:inline>
+            </w:drawing>
+          </mc:Choice>
+          <mc:Fallback>
+            <w:pict>
+              <v:shapetype id="_x0000_t75" coordsize="21600,21600" o:spt="75" o:preferrelative="t" path="m@4@5l@4@11@9@11@9@5xe" filled="f" stroked="f">
+                <v:stroke joinstyle="miter"/>
+                <v:formulas>
+                  <v:f eqn="if lineDrawn pixelLineWidth 0"/>
+                  <v:f eqn="sum @0 1 0"/>
+                  <v:f eqn="sum 0 0 @1"/>
+                  <v:f eqn="prod @2 1 2"/>
+                  <v:f eqn="prod @3 21600 pixelWidth"/>
+                  <v:f eqn="prod @3 21600 pixelHeight"/>
+                  <v:f eqn="sum @0 0 1"/>
+                  <v:f eqn="prod @6 1 2"/>
+                  <v:f eqn="prod @7 21600 pixelWidth"/>
+                  <v:f eqn="sum @8 21600 0"/>
+                  <v:f eqn="prod @7 21600 pixelHeight"/>
+                  <v:f eqn="sum @10 21600 0"/>
+                </v:formulas>
+                <v:path o:extrusionok="f" gradientshapeok="t" o:connecttype="rect"/>
+                <o:lock v:ext="edit" aspectratio="t"/>
+              </v:shapetype>
+              <v:shape id="_x0000_i15" o:spid="_x0000_s15" type="#_x0000_t75" style="width:523.30pt;height:163.91pt;mso-wrap-distance-left:0.00pt;mso-wrap-distance-top:0.00pt;mso-wrap-distance-right:0.00pt;mso-wrap-distance-bottom:0.00pt;z-index:1;" stroked="false">
+                <v:imagedata r:id="rId26" o:title=""/>
+                <o:lock v:ext="edit" rotation="t"/>
+              </v:shape>
+            </w:pict>
+          </mc:Fallback>
+        </mc:AlternateContent>
+        <mc:AlternateContent>
+          <mc:Choice Requires="wpg">
+            <w:drawing>
+              <wp:inline xmlns:wp="http://schemas.openxmlformats.org/drawingml/2006/wordprocessingDrawing" distT="0" distB="0" distL="0" distR="0">
+                <wp:extent cx="6645910" cy="2081717"/>
+                <wp:effectExtent l="0" t="0" r="0" b="0"/>
+                <wp:docPr id="17" name=""/>
+                <wp:cNvGraphicFramePr>
+                  <a:graphicFrameLocks xmlns:a="http://schemas.openxmlformats.org/drawingml/2006/main" noChangeAspect="1"/>
+                </wp:cNvGraphicFramePr>
+                <a:graphic xmlns:a="http://schemas.openxmlformats.org/drawingml/2006/main">
+                  <a:graphicData uri="http://schemas.openxmlformats.org/drawingml/2006/picture">
+                    <pic:pic xmlns:pic="http://schemas.openxmlformats.org/drawingml/2006/picture">
+                      <pic:nvPicPr>
+                        <pic:cNvPr id="1054956156" name=""/>
+                        <pic:cNvPicPr>
+                          <a:picLocks noChangeAspect="1"/>
+                        </pic:cNvPicPr>
+                        <pic:nvPr/>
+                      </pic:nvPicPr>
+                      <pic:blipFill>
+                        <a:blip r:embed="rId27"/>
+                        <a:stretch/>
+                      </pic:blipFill>
+                      <pic:spPr bwMode="auto">
+                        <a:xfrm>
+                          <a:off x="0" y="0"/>
+                          <a:ext cx="6645909" cy="2081716"/>
+                        </a:xfrm>
+                        <a:prstGeom prst="rect">
+                          <a:avLst/>
+                        </a:prstGeom>
+                      </pic:spPr>
+                    </pic:pic>
+                  </a:graphicData>
+                </a:graphic>
+              </wp:inline>
+            </w:drawing>
+          </mc:Choice>
+          <mc:Fallback>
+            <w:pict>
+              <v:shapetype id="_x0000_t75" coordsize="21600,21600" o:spt="75" o:preferrelative="t" path="m@4@5l@4@11@9@11@9@5xe" filled="f" stroked="f">
+                <v:stroke joinstyle="miter"/>
+                <v:formulas>
+                  <v:f eqn="if lineDrawn pixelLineWidth 0"/>
+                  <v:f eqn="sum @0 1 0"/>
+                  <v:f eqn="sum 0 0 @1"/>
+                  <v:f eqn="prod @2 1 2"/>
+                  <v:f eqn="prod @3 21600 pixelWidth"/>
+                  <v:f eqn="prod @3 21600 pixelHeight"/>
+                  <v:f eqn="sum @0 0 1"/>
+                  <v:f eqn="prod @6 1 2"/>
+                  <v:f eqn="prod @7 21600 pixelWidth"/>
+                  <v:f eqn="sum @8 21600 0"/>
+                  <v:f eqn="prod @7 21600 pixelHeight"/>
+                  <v:f eqn="sum @10 21600 0"/>
+                </v:formulas>
+                <v:path o:extrusionok="f" gradientshapeok="t" o:connecttype="rect"/>
+                <o:lock v:ext="edit" aspectratio="t"/>
+              </v:shapetype>
+              <v:shape id="_x0000_i16" o:spid="_x0000_s16" type="#_x0000_t75" style="width:523.30pt;height:163.91pt;mso-wrap-distance-left:0.00pt;mso-wrap-distance-top:0.00pt;mso-wrap-distance-right:0.00pt;mso-wrap-distance-bottom:0.00pt;z-index:1;" stroked="false">
+                <v:imagedata r:id="rId27" o:title=""/>
+                <o:lock v:ext="edit" rotation="t"/>
+              </v:shape>
+            </w:pict>
+          </mc:Fallback>
+        </mc:AlternateContent>
+        <mc:AlternateContent>
+          <mc:Choice Requires="wpg">
+            <w:drawing>
+              <wp:inline xmlns:wp="http://schemas.openxmlformats.org/drawingml/2006/wordprocessingDrawing" distT="0" distB="0" distL="0" distR="0">
+                <wp:extent cx="6645910" cy="2081717"/>
+                <wp:effectExtent l="0" t="0" r="0" b="0"/>
+                <wp:docPr id="18" name=""/>
+                <wp:cNvGraphicFramePr>
+                  <a:graphicFrameLocks xmlns:a="http://schemas.openxmlformats.org/drawingml/2006/main" noChangeAspect="1"/>
+                </wp:cNvGraphicFramePr>
+                <a:graphic xmlns:a="http://schemas.openxmlformats.org/drawingml/2006/main">
+                  <a:graphicData uri="http://schemas.openxmlformats.org/drawingml/2006/picture">
+                    <pic:pic xmlns:pic="http://schemas.openxmlformats.org/drawingml/2006/picture">
+                      <pic:nvPicPr>
+                        <pic:cNvPr id="1856347935" name=""/>
+                        <pic:cNvPicPr>
+                          <a:picLocks noChangeAspect="1"/>
+                        </pic:cNvPicPr>
+                        <pic:nvPr/>
+                      </pic:nvPicPr>
+                      <pic:blipFill>
+                        <a:blip r:embed="rId28"/>
+                        <a:stretch/>
+                      </pic:blipFill>
+                      <pic:spPr bwMode="auto">
+                        <a:xfrm>
+                          <a:off x="0" y="0"/>
+                          <a:ext cx="6645909" cy="2081716"/>
+                        </a:xfrm>
+                        <a:prstGeom prst="rect">
+                          <a:avLst/>
+                        </a:prstGeom>
+                      </pic:spPr>
+                    </pic:pic>
+                  </a:graphicData>
+                </a:graphic>
+              </wp:inline>
+            </w:drawing>
+          </mc:Choice>
+          <mc:Fallback>
+            <w:pict>
+              <v:shapetype id="_x0000_t75" coordsize="21600,21600" o:spt="75" o:preferrelative="t" path="m@4@5l@4@11@9@11@9@5xe" filled="f" stroked="f">
+                <v:stroke joinstyle="miter"/>
+                <v:formulas>
+                  <v:f eqn="if lineDrawn pixelLineWidth 0"/>
+                  <v:f eqn="sum @0 1 0"/>
+                  <v:f eqn="sum 0 0 @1"/>
+                  <v:f eqn="prod @2 1 2"/>
+                  <v:f eqn="prod @3 21600 pixelWidth"/>
+                  <v:f eqn="prod @3 21600 pixelHeight"/>
+                  <v:f eqn="sum @0 0 1"/>
+                  <v:f eqn="prod @6 1 2"/>
+                  <v:f eqn="prod @7 21600 pixelWidth"/>
+                  <v:f eqn="sum @8 21600 0"/>
+                  <v:f eqn="prod @7 21600 pixelHeight"/>
+                  <v:f eqn="sum @10 21600 0"/>
+                </v:formulas>
+                <v:path o:extrusionok="f" gradientshapeok="t" o:connecttype="rect"/>
+                <o:lock v:ext="edit" aspectratio="t"/>
+              </v:shapetype>
+              <v:shape id="_x0000_i17" o:spid="_x0000_s17" type="#_x0000_t75" style="width:523.30pt;height:163.91pt;mso-wrap-distance-left:0.00pt;mso-wrap-distance-top:0.00pt;mso-wrap-distance-right:0.00pt;mso-wrap-distance-bottom:0.00pt;z-index:1;" stroked="false">
+                <v:imagedata r:id="rId28" o:title=""/>
+                <o:lock v:ext="edit" rotation="t"/>
+              </v:shape>
+            </w:pict>
+          </mc:Fallback>
+        </mc:AlternateContent>
+        <mc:AlternateContent>
+          <mc:Choice Requires="wpg">
+            <w:drawing>
+              <wp:inline xmlns:wp="http://schemas.openxmlformats.org/drawingml/2006/wordprocessingDrawing" distT="0" distB="0" distL="0" distR="0">
+                <wp:extent cx="6645910" cy="2081717"/>
+                <wp:effectExtent l="0" t="0" r="0" b="0"/>
+                <wp:docPr id="19" name=""/>
+                <wp:cNvGraphicFramePr>
+                  <a:graphicFrameLocks xmlns:a="http://schemas.openxmlformats.org/drawingml/2006/main" noChangeAspect="1"/>
+                </wp:cNvGraphicFramePr>
+                <a:graphic xmlns:a="http://schemas.openxmlformats.org/drawingml/2006/main">
+                  <a:graphicData uri="http://schemas.openxmlformats.org/drawingml/2006/picture">
+                    <pic:pic xmlns:pic="http://schemas.openxmlformats.org/drawingml/2006/picture">
+                      <pic:nvPicPr>
+                        <pic:cNvPr id="371533025" name=""/>
+                        <pic:cNvPicPr>
+                          <a:picLocks noChangeAspect="1"/>
+                        </pic:cNvPicPr>
+                        <pic:nvPr/>
+                      </pic:nvPicPr>
+                      <pic:blipFill>
+                        <a:blip r:embed="rId29"/>
+                        <a:stretch/>
+                      </pic:blipFill>
+                      <pic:spPr bwMode="auto">
+                        <a:xfrm>
+                          <a:off x="0" y="0"/>
+                          <a:ext cx="6645909" cy="2081716"/>
+                        </a:xfrm>
+                        <a:prstGeom prst="rect">
+                          <a:avLst/>
+                        </a:prstGeom>
+                      </pic:spPr>
+                    </pic:pic>
+                  </a:graphicData>
+                </a:graphic>
+              </wp:inline>
+            </w:drawing>
+          </mc:Choice>
+          <mc:Fallback>
+            <w:pict>
+              <v:shapetype id="_x0000_t75" coordsize="21600,21600" o:spt="75" o:preferrelative="t" path="m@4@5l@4@11@9@11@9@5xe" filled="f" stroked="f">
+                <v:stroke joinstyle="miter"/>
+                <v:formulas>
+                  <v:f eqn="if lineDrawn pixelLineWidth 0"/>
+                  <v:f eqn="sum @0 1 0"/>
+                  <v:f eqn="sum 0 0 @1"/>
+                  <v:f eqn="prod @2 1 2"/>
+                  <v:f eqn="prod @3 21600 pixelWidth"/>
+                  <v:f eqn="prod @3 21600 pixelHeight"/>
+                  <v:f eqn="sum @0 0 1"/>
+                  <v:f eqn="prod @6 1 2"/>
+                  <v:f eqn="prod @7 21600 pixelWidth"/>
+                  <v:f eqn="sum @8 21600 0"/>
+                  <v:f eqn="prod @7 21600 pixelHeight"/>
+                  <v:f eqn="sum @10 21600 0"/>
+                </v:formulas>
+                <v:path o:extrusionok="f" gradientshapeok="t" o:connecttype="rect"/>
+                <o:lock v:ext="edit" aspectratio="t"/>
+              </v:shapetype>
+              <v:shape id="_x0000_i18" o:spid="_x0000_s18" type="#_x0000_t75" style="width:523.30pt;height:163.91pt;mso-wrap-distance-left:0.00pt;mso-wrap-distance-top:0.00pt;mso-wrap-distance-right:0.00pt;mso-wrap-distance-bottom:0.00pt;z-index:1;" stroked="false">
+                <v:imagedata r:id="rId29" o:title=""/>
+                <o:lock v:ext="edit" rotation="t"/>
+              </v:shape>
+            </w:pict>
+          </mc:Fallback>
+        </mc:AlternateContent>
+        <mc:AlternateContent>
+          <mc:Choice Requires="wpg">
+            <w:drawing>
+              <wp:inline xmlns:wp="http://schemas.openxmlformats.org/drawingml/2006/wordprocessingDrawing" distT="0" distB="0" distL="0" distR="0">
+                <wp:extent cx="6645910" cy="2081717"/>
+                <wp:effectExtent l="0" t="0" r="0" b="0"/>
+                <wp:docPr id="20" name=""/>
+                <wp:cNvGraphicFramePr>
+                  <a:graphicFrameLocks xmlns:a="http://schemas.openxmlformats.org/drawingml/2006/main" noChangeAspect="1"/>
+                </wp:cNvGraphicFramePr>
+                <a:graphic xmlns:a="http://schemas.openxmlformats.org/drawingml/2006/main">
+                  <a:graphicData uri="http://schemas.openxmlformats.org/drawingml/2006/picture">
+                    <pic:pic xmlns:pic="http://schemas.openxmlformats.org/drawingml/2006/picture">
+                      <pic:nvPicPr>
+                        <pic:cNvPr id="610726555" name=""/>
+                        <pic:cNvPicPr>
+                          <a:picLocks noChangeAspect="1"/>
+                        </pic:cNvPicPr>
+                        <pic:nvPr/>
+                      </pic:nvPicPr>
+                      <pic:blipFill>
+                        <a:blip r:embed="rId30"/>
+                        <a:stretch/>
+                      </pic:blipFill>
+                      <pic:spPr bwMode="auto">
+                        <a:xfrm>
+                          <a:off x="0" y="0"/>
+                          <a:ext cx="6645909" cy="2081716"/>
+                        </a:xfrm>
+                        <a:prstGeom prst="rect">
+                          <a:avLst/>
+                        </a:prstGeom>
+                      </pic:spPr>
+                    </pic:pic>
+                  </a:graphicData>
+                </a:graphic>
+              </wp:inline>
+            </w:drawing>
+          </mc:Choice>
+          <mc:Fallback>
+            <w:pict>
+              <v:shapetype id="_x0000_t75" coordsize="21600,21600" o:spt="75" o:preferrelative="t" path="m@4@5l@4@11@9@11@9@5xe" filled="f" stroked="f">
+                <v:stroke joinstyle="miter"/>
+                <v:formulas>
+                  <v:f eqn="if lineDrawn pixelLineWidth 0"/>
+                  <v:f eqn="sum @0 1 0"/>
+                  <v:f eqn="sum 0 0 @1"/>
+                  <v:f eqn="prod @2 1 2"/>
+                  <v:f eqn="prod @3 21600 pixelWidth"/>
+                  <v:f eqn="prod @3 21600 pixelHeight"/>
+                  <v:f eqn="sum @0 0 1"/>
+                  <v:f eqn="prod @6 1 2"/>
+                  <v:f eqn="prod @7 21600 pixelWidth"/>
+                  <v:f eqn="sum @8 21600 0"/>
+                  <v:f eqn="prod @7 21600 pixelHeight"/>
+                  <v:f eqn="sum @10 21600 0"/>
+                </v:formulas>
+                <v:path o:extrusionok="f" gradientshapeok="t" o:connecttype="rect"/>
+                <o:lock v:ext="edit" aspectratio="t"/>
+              </v:shapetype>
+              <v:shape id="_x0000_i19" o:spid="_x0000_s19" type="#_x0000_t75" style="width:523.30pt;height:163.91pt;mso-wrap-distance-left:0.00pt;mso-wrap-distance-top:0.00pt;mso-wrap-distance-right:0.00pt;mso-wrap-distance-bottom:0.00pt;z-index:1;" stroked="false">
+                <v:imagedata r:id="rId30" o:title=""/>
+                <o:lock v:ext="edit" rotation="t"/>
+              </v:shape>
+            </w:pict>
+          </mc:Fallback>
+        </mc:AlternateContent>
+        <mc:AlternateContent>
+          <mc:Choice Requires="wpg">
+            <w:drawing>
+              <wp:inline xmlns:wp="http://schemas.openxmlformats.org/drawingml/2006/wordprocessingDrawing" distT="0" distB="0" distL="0" distR="0">
+                <wp:extent cx="6645910" cy="2081717"/>
+                <wp:effectExtent l="0" t="0" r="0" b="0"/>
+                <wp:docPr id="21" name=""/>
+                <wp:cNvGraphicFramePr>
+                  <a:graphicFrameLocks xmlns:a="http://schemas.openxmlformats.org/drawingml/2006/main" noChangeAspect="1"/>
+                </wp:cNvGraphicFramePr>
+                <a:graphic xmlns:a="http://schemas.openxmlformats.org/drawingml/2006/main">
+                  <a:graphicData uri="http://schemas.openxmlformats.org/drawingml/2006/picture">
+                    <pic:pic xmlns:pic="http://schemas.openxmlformats.org/drawingml/2006/picture">
+                      <pic:nvPicPr>
+                        <pic:cNvPr id="567924900" name=""/>
+                        <pic:cNvPicPr>
+                          <a:picLocks noChangeAspect="1"/>
+                        </pic:cNvPicPr>
+                        <pic:nvPr/>
+                      </pic:nvPicPr>
+                      <pic:blipFill>
+                        <a:blip r:embed="rId31"/>
+                        <a:stretch/>
+                      </pic:blipFill>
+                      <pic:spPr bwMode="auto">
+                        <a:xfrm>
+                          <a:off x="0" y="0"/>
+                          <a:ext cx="6645909" cy="2081716"/>
+                        </a:xfrm>
+                        <a:prstGeom prst="rect">
+                          <a:avLst/>
+                        </a:prstGeom>
+                      </pic:spPr>
+                    </pic:pic>
+                  </a:graphicData>
+                </a:graphic>
+              </wp:inline>
+            </w:drawing>
+          </mc:Choice>
+          <mc:Fallback>
+            <w:pict>
+              <v:shapetype id="_x0000_t75" coordsize="21600,21600" o:spt="75" o:preferrelative="t" path="m@4@5l@4@11@9@11@9@5xe" filled="f" stroked="f">
+                <v:stroke joinstyle="miter"/>
+                <v:formulas>
+                  <v:f eqn="if lineDrawn pixelLineWidth 0"/>
+                  <v:f eqn="sum @0 1 0"/>
+                  <v:f eqn="sum 0 0 @1"/>
+                  <v:f eqn="prod @2 1 2"/>
+                  <v:f eqn="prod @3 21600 pixelWidth"/>
+                  <v:f eqn="prod @3 21600 pixelHeight"/>
+                  <v:f eqn="sum @0 0 1"/>
+                  <v:f eqn="prod @6 1 2"/>
+                  <v:f eqn="prod @7 21600 pixelWidth"/>
+                  <v:f eqn="sum @8 21600 0"/>
+                  <v:f eqn="prod @7 21600 pixelHeight"/>
+                  <v:f eqn="sum @10 21600 0"/>
+                </v:formulas>
+                <v:path o:extrusionok="f" gradientshapeok="t" o:connecttype="rect"/>
+                <o:lock v:ext="edit" aspectratio="t"/>
+              </v:shapetype>
+              <v:shape id="_x0000_i20" o:spid="_x0000_s20" type="#_x0000_t75" style="width:523.30pt;height:163.91pt;mso-wrap-distance-left:0.00pt;mso-wrap-distance-top:0.00pt;mso-wrap-distance-right:0.00pt;mso-wrap-distance-bottom:0.00pt;z-index:1;" stroked="false">
+                <v:imagedata r:id="rId31" o:title=""/>
+                <o:lock v:ext="edit" rotation="t"/>
+              </v:shape>
+            </w:pict>
+          </mc:Fallback>
+        </mc:AlternateContent>
+        <mc:AlternateContent>
+          <mc:Choice Requires="wpg">
+            <w:drawing>
+              <wp:inline xmlns:wp="http://schemas.openxmlformats.org/drawingml/2006/wordprocessingDrawing" distT="0" distB="0" distL="0" distR="0">
+                <wp:extent cx="6645910" cy="2081717"/>
+                <wp:effectExtent l="0" t="0" r="0" b="0"/>
+                <wp:docPr id="22" name=""/>
+                <wp:cNvGraphicFramePr>
+                  <a:graphicFrameLocks xmlns:a="http://schemas.openxmlformats.org/drawingml/2006/main" noChangeAspect="1"/>
+                </wp:cNvGraphicFramePr>
+                <a:graphic xmlns:a="http://schemas.openxmlformats.org/drawingml/2006/main">
+                  <a:graphicData uri="http://schemas.openxmlformats.org/drawingml/2006/picture">
+                    <pic:pic xmlns:pic="http://schemas.openxmlformats.org/drawingml/2006/picture">
+                      <pic:nvPicPr>
+                        <pic:cNvPr id="1924452175" name=""/>
+                        <pic:cNvPicPr>
+                          <a:picLocks noChangeAspect="1"/>
+                        </pic:cNvPicPr>
+                        <pic:nvPr/>
+                      </pic:nvPicPr>
+                      <pic:blipFill>
+                        <a:blip r:embed="rId32"/>
+                        <a:stretch/>
+                      </pic:blipFill>
+                      <pic:spPr bwMode="auto">
+                        <a:xfrm>
+                          <a:off x="0" y="0"/>
+                          <a:ext cx="6645909" cy="2081716"/>
+                        </a:xfrm>
+                        <a:prstGeom prst="rect">
+                          <a:avLst/>
+                        </a:prstGeom>
+                      </pic:spPr>
+                    </pic:pic>
+                  </a:graphicData>
+                </a:graphic>
+              </wp:inline>
+            </w:drawing>
+          </mc:Choice>
+          <mc:Fallback>
+            <w:pict>
+              <v:shapetype id="_x0000_t75" coordsize="21600,21600" o:spt="75" o:preferrelative="t" path="m@4@5l@4@11@9@11@9@5xe" filled="f" stroked="f">
+                <v:stroke joinstyle="miter"/>
+                <v:formulas>
+                  <v:f eqn="if lineDrawn pixelLineWidth 0"/>
+                  <v:f eqn="sum @0 1 0"/>
+                  <v:f eqn="sum 0 0 @1"/>
+                  <v:f eqn="prod @2 1 2"/>
+                  <v:f eqn="prod @3 21600 pixelWidth"/>
+                  <v:f eqn="prod @3 21600 pixelHeight"/>
+                  <v:f eqn="sum @0 0 1"/>
+                  <v:f eqn="prod @6 1 2"/>
+                  <v:f eqn="prod @7 21600 pixelWidth"/>
+                  <v:f eqn="sum @8 21600 0"/>
+                  <v:f eqn="prod @7 21600 pixelHeight"/>
+                  <v:f eqn="sum @10 21600 0"/>
+                </v:formulas>
+                <v:path o:extrusionok="f" gradientshapeok="t" o:connecttype="rect"/>
+                <o:lock v:ext="edit" aspectratio="t"/>
+              </v:shapetype>
+              <v:shape id="_x0000_i21" o:spid="_x0000_s21" type="#_x0000_t75" style="width:523.30pt;height:163.91pt;mso-wrap-distance-left:0.00pt;mso-wrap-distance-top:0.00pt;mso-wrap-distance-right:0.00pt;mso-wrap-distance-bottom:0.00pt;z-index:1;" stroked="false">
+                <v:imagedata r:id="rId32" o:title=""/>
+                <o:lock v:ext="edit" rotation="t"/>
+              </v:shape>
+            </w:pict>
+          </mc:Fallback>
+        </mc:AlternateContent>
+        <mc:AlternateContent>
+          <mc:Choice Requires="wpg">
+            <w:drawing>
+              <wp:inline xmlns:wp="http://schemas.openxmlformats.org/drawingml/2006/wordprocessingDrawing" distT="0" distB="0" distL="0" distR="0">
+                <wp:extent cx="6645910" cy="2081717"/>
+                <wp:effectExtent l="0" t="0" r="0" b="0"/>
+                <wp:docPr id="23" name=""/>
+                <wp:cNvGraphicFramePr>
+                  <a:graphicFrameLocks xmlns:a="http://schemas.openxmlformats.org/drawingml/2006/main" noChangeAspect="1"/>
+                </wp:cNvGraphicFramePr>
+                <a:graphic xmlns:a="http://schemas.openxmlformats.org/drawingml/2006/main">
+                  <a:graphicData uri="http://schemas.openxmlformats.org/drawingml/2006/picture">
+                    <pic:pic xmlns:pic="http://schemas.openxmlformats.org/drawingml/2006/picture">
+                      <pic:nvPicPr>
+                        <pic:cNvPr id="1879857130" name=""/>
+                        <pic:cNvPicPr>
+                          <a:picLocks noChangeAspect="1"/>
+                        </pic:cNvPicPr>
+                        <pic:nvPr/>
+                      </pic:nvPicPr>
+                      <pic:blipFill>
+                        <a:blip r:embed="rId33"/>
+                        <a:stretch/>
+                      </pic:blipFill>
+                      <pic:spPr bwMode="auto">
+                        <a:xfrm>
+                          <a:off x="0" y="0"/>
+                          <a:ext cx="6645909" cy="2081716"/>
+                        </a:xfrm>
+                        <a:prstGeom prst="rect">
+                          <a:avLst/>
+                        </a:prstGeom>
+                      </pic:spPr>
+                    </pic:pic>
+                  </a:graphicData>
+                </a:graphic>
+              </wp:inline>
+            </w:drawing>
+          </mc:Choice>
+          <mc:Fallback>
+            <w:pict>
+              <v:shapetype id="_x0000_t75" coordsize="21600,21600" o:spt="75" o:preferrelative="t" path="m@4@5l@4@11@9@11@9@5xe" filled="f" stroked="f">
+                <v:stroke joinstyle="miter"/>
+                <v:formulas>
+                  <v:f eqn="if lineDrawn pixelLineWidth 0"/>
+                  <v:f eqn="sum @0 1 0"/>
+                  <v:f eqn="sum 0 0 @1"/>
+                  <v:f eqn="prod @2 1 2"/>
+                  <v:f eqn="prod @3 21600 pixelWidth"/>
+                  <v:f eqn="prod @3 21600 pixelHeight"/>
+                  <v:f eqn="sum @0 0 1"/>
+                  <v:f eqn="prod @6 1 2"/>
+                  <v:f eqn="prod @7 21600 pixelWidth"/>
+                  <v:f eqn="sum @8 21600 0"/>
+                  <v:f eqn="prod @7 21600 pixelHeight"/>
+                  <v:f eqn="sum @10 21600 0"/>
+                </v:formulas>
+                <v:path o:extrusionok="f" gradientshapeok="t" o:connecttype="rect"/>
+                <o:lock v:ext="edit" aspectratio="t"/>
+              </v:shapetype>
+              <v:shape id="_x0000_i22" o:spid="_x0000_s22" type="#_x0000_t75" style="width:523.30pt;height:163.91pt;mso-wrap-distance-left:0.00pt;mso-wrap-distance-top:0.00pt;mso-wrap-distance-right:0.00pt;mso-wrap-distance-bottom:0.00pt;z-index:1;" stroked="false">
+                <v:imagedata r:id="rId33" o:title=""/>
+                <o:lock v:ext="edit" rotation="t"/>
+              </v:shape>
+            </w:pict>
+          </mc:Fallback>
+        </mc:AlternateContent>
+        <mc:AlternateContent>
+          <mc:Choice Requires="wpg">
+            <w:drawing>
+              <wp:inline xmlns:wp="http://schemas.openxmlformats.org/drawingml/2006/wordprocessingDrawing" distT="0" distB="0" distL="0" distR="0">
+                <wp:extent cx="6645910" cy="2081717"/>
+                <wp:effectExtent l="0" t="0" r="0" b="0"/>
+                <wp:docPr id="24" name=""/>
+                <wp:cNvGraphicFramePr>
+                  <a:graphicFrameLocks xmlns:a="http://schemas.openxmlformats.org/drawingml/2006/main" noChangeAspect="1"/>
+                </wp:cNvGraphicFramePr>
+                <a:graphic xmlns:a="http://schemas.openxmlformats.org/drawingml/2006/main">
+                  <a:graphicData uri="http://schemas.openxmlformats.org/drawingml/2006/picture">
+                    <pic:pic xmlns:pic="http://schemas.openxmlformats.org/drawingml/2006/picture">
+                      <pic:nvPicPr>
+                        <pic:cNvPr id="1394925197" name=""/>
+                        <pic:cNvPicPr>
+                          <a:picLocks noChangeAspect="1"/>
+                        </pic:cNvPicPr>
+                        <pic:nvPr/>
+                      </pic:nvPicPr>
+                      <pic:blipFill>
+                        <a:blip r:embed="rId34"/>
+                        <a:stretch/>
+                      </pic:blipFill>
+                      <pic:spPr bwMode="auto">
+                        <a:xfrm>
+                          <a:off x="0" y="0"/>
+                          <a:ext cx="6645909" cy="2081716"/>
+                        </a:xfrm>
+                        <a:prstGeom prst="rect">
+                          <a:avLst/>
+                        </a:prstGeom>
+                      </pic:spPr>
+                    </pic:pic>
+                  </a:graphicData>
+                </a:graphic>
+              </wp:inline>
+            </w:drawing>
+          </mc:Choice>
+          <mc:Fallback>
+            <w:pict>
+              <v:shapetype id="_x0000_t75" coordsize="21600,21600" o:spt="75" o:preferrelative="t" path="m@4@5l@4@11@9@11@9@5xe" filled="f" stroked="f">
+                <v:stroke joinstyle="miter"/>
+                <v:formulas>
+                  <v:f eqn="if lineDrawn pixelLineWidth 0"/>
+                  <v:f eqn="sum @0 1 0"/>
+                  <v:f eqn="sum 0 0 @1"/>
+                  <v:f eqn="prod @2 1 2"/>
+                  <v:f eqn="prod @3 21600 pixelWidth"/>
+                  <v:f eqn="prod @3 21600 pixelHeight"/>
+                  <v:f eqn="sum @0 0 1"/>
+                  <v:f eqn="prod @6 1 2"/>
+                  <v:f eqn="prod @7 21600 pixelWidth"/>
+                  <v:f eqn="sum @8 21600 0"/>
+                  <v:f eqn="prod @7 21600 pixelHeight"/>
+                  <v:f eqn="sum @10 21600 0"/>
+                </v:formulas>
+                <v:path o:extrusionok="f" gradientshapeok="t" o:connecttype="rect"/>
+                <o:lock v:ext="edit" aspectratio="t"/>
+              </v:shapetype>
+              <v:shape id="_x0000_i23" o:spid="_x0000_s23" type="#_x0000_t75" style="width:523.30pt;height:163.91pt;mso-wrap-distance-left:0.00pt;mso-wrap-distance-top:0.00pt;mso-wrap-distance-right:0.00pt;mso-wrap-distance-bottom:0.00pt;z-index:1;" stroked="false">
+                <v:imagedata r:id="rId34" o:title=""/>
+                <o:lock v:ext="edit" rotation="t"/>
+              </v:shape>
+            </w:pict>
+          </mc:Fallback>
+        </mc:AlternateContent>
+        <mc:AlternateContent>
+          <mc:Choice Requires="wpg">
+            <w:drawing>
+              <wp:inline xmlns:wp="http://schemas.openxmlformats.org/drawingml/2006/wordprocessingDrawing" distT="0" distB="0" distL="0" distR="0">
+                <wp:extent cx="6645910" cy="2081717"/>
+                <wp:effectExtent l="0" t="0" r="0" b="0"/>
+                <wp:docPr id="25" name=""/>
+                <wp:cNvGraphicFramePr>
+                  <a:graphicFrameLocks xmlns:a="http://schemas.openxmlformats.org/drawingml/2006/main" noChangeAspect="1"/>
+                </wp:cNvGraphicFramePr>
+                <a:graphic xmlns:a="http://schemas.openxmlformats.org/drawingml/2006/main">
+                  <a:graphicData uri="http://schemas.openxmlformats.org/drawingml/2006/picture">
+                    <pic:pic xmlns:pic="http://schemas.openxmlformats.org/drawingml/2006/picture">
+                      <pic:nvPicPr>
+                        <pic:cNvPr id="958105030" name=""/>
+                        <pic:cNvPicPr>
+                          <a:picLocks noChangeAspect="1"/>
+                        </pic:cNvPicPr>
+                        <pic:nvPr/>
+                      </pic:nvPicPr>
+                      <pic:blipFill>
+                        <a:blip r:embed="rId35"/>
+                        <a:stretch/>
+                      </pic:blipFill>
+                      <pic:spPr bwMode="auto">
+                        <a:xfrm>
+                          <a:off x="0" y="0"/>
+                          <a:ext cx="6645909" cy="2081716"/>
+                        </a:xfrm>
+                        <a:prstGeom prst="rect">
+                          <a:avLst/>
+                        </a:prstGeom>
+                      </pic:spPr>
+                    </pic:pic>
+                  </a:graphicData>
+                </a:graphic>
+              </wp:inline>
+            </w:drawing>
+          </mc:Choice>
+          <mc:Fallback>
+            <w:pict>
+              <v:shapetype id="_x0000_t75" coordsize="21600,21600" o:spt="75" o:preferrelative="t" path="m@4@5l@4@11@9@11@9@5xe" filled="f" stroked="f">
+                <v:stroke joinstyle="miter"/>
+                <v:formulas>
+                  <v:f eqn="if lineDrawn pixelLineWidth 0"/>
+                  <v:f eqn="sum @0 1 0"/>
+                  <v:f eqn="sum 0 0 @1"/>
+                  <v:f eqn="prod @2 1 2"/>
+                  <v:f eqn="prod @3 21600 pixelWidth"/>
+                  <v:f eqn="prod @3 21600 pixelHeight"/>
+                  <v:f eqn="sum @0 0 1"/>
+                  <v:f eqn="prod @6 1 2"/>
+                  <v:f eqn="prod @7 21600 pixelWidth"/>
+                  <v:f eqn="sum @8 21600 0"/>
+                  <v:f eqn="prod @7 21600 pixelHeight"/>
+                  <v:f eqn="sum @10 21600 0"/>
+                </v:formulas>
+                <v:path o:extrusionok="f" gradientshapeok="t" o:connecttype="rect"/>
+                <o:lock v:ext="edit" aspectratio="t"/>
+              </v:shapetype>
+              <v:shape id="_x0000_i24" o:spid="_x0000_s24" type="#_x0000_t75" style="width:523.30pt;height:163.91pt;mso-wrap-distance-left:0.00pt;mso-wrap-distance-top:0.00pt;mso-wrap-distance-right:0.00pt;mso-wrap-distance-bottom:0.00pt;z-index:1;" stroked="false">
+                <v:imagedata r:id="rId35" o:title=""/>
+                <o:lock v:ext="edit" rotation="t"/>
+              </v:shape>
+            </w:pict>
+          </mc:Fallback>
+        </mc:AlternateContent>
+        <mc:AlternateContent>
+          <mc:Choice Requires="wpg">
+            <w:drawing>
+              <wp:inline xmlns:wp="http://schemas.openxmlformats.org/drawingml/2006/wordprocessingDrawing" distT="0" distB="0" distL="0" distR="0">
+                <wp:extent cx="6645910" cy="2081717"/>
+                <wp:effectExtent l="0" t="0" r="0" b="0"/>
+                <wp:docPr id="26" name=""/>
+                <wp:cNvGraphicFramePr>
+                  <a:graphicFrameLocks xmlns:a="http://schemas.openxmlformats.org/drawingml/2006/main" noChangeAspect="1"/>
+                </wp:cNvGraphicFramePr>
+                <a:graphic xmlns:a="http://schemas.openxmlformats.org/drawingml/2006/main">
+                  <a:graphicData uri="http://schemas.openxmlformats.org/drawingml/2006/picture">
+                    <pic:pic xmlns:pic="http://schemas.openxmlformats.org/drawingml/2006/picture">
+                      <pic:nvPicPr>
+                        <pic:cNvPr id="890939901" name=""/>
+                        <pic:cNvPicPr>
+                          <a:picLocks noChangeAspect="1"/>
+                        </pic:cNvPicPr>
+                        <pic:nvPr/>
+                      </pic:nvPicPr>
+                      <pic:blipFill>
+                        <a:blip r:embed="rId36"/>
+                        <a:stretch/>
+                      </pic:blipFill>
+                      <pic:spPr bwMode="auto">
+                        <a:xfrm>
+                          <a:off x="0" y="0"/>
+                          <a:ext cx="6645909" cy="2081716"/>
+                        </a:xfrm>
+                        <a:prstGeom prst="rect">
+                          <a:avLst/>
+                        </a:prstGeom>
+                      </pic:spPr>
+                    </pic:pic>
+                  </a:graphicData>
+                </a:graphic>
+              </wp:inline>
+            </w:drawing>
+          </mc:Choice>
+          <mc:Fallback>
+            <w:pict>
+              <v:shapetype id="_x0000_t75" coordsize="21600,21600" o:spt="75" o:preferrelative="t" path="m@4@5l@4@11@9@11@9@5xe" filled="f" stroked="f">
+                <v:stroke joinstyle="miter"/>
+                <v:formulas>
+                  <v:f eqn="if lineDrawn pixelLineWidth 0"/>
+                  <v:f eqn="sum @0 1 0"/>
+                  <v:f eqn="sum 0 0 @1"/>
+                  <v:f eqn="prod @2 1 2"/>
+                  <v:f eqn="prod @3 21600 pixelWidth"/>
+                  <v:f eqn="prod @3 21600 pixelHeight"/>
+                  <v:f eqn="sum @0 0 1"/>
+                  <v:f eqn="prod @6 1 2"/>
+                  <v:f eqn="prod @7 21600 pixelWidth"/>
+                  <v:f eqn="sum @8 21600 0"/>
+                  <v:f eqn="prod @7 21600 pixelHeight"/>
+                  <v:f eqn="sum @10 21600 0"/>
+                </v:formulas>
+                <v:path o:extrusionok="f" gradientshapeok="t" o:connecttype="rect"/>
+                <o:lock v:ext="edit" aspectratio="t"/>
+              </v:shapetype>
+              <v:shape id="_x0000_i25" o:spid="_x0000_s25" type="#_x0000_t75" style="width:523.30pt;height:163.91pt;mso-wrap-distance-left:0.00pt;mso-wrap-distance-top:0.00pt;mso-wrap-distance-right:0.00pt;mso-wrap-distance-bottom:0.00pt;z-index:1;" stroked="false">
+                <v:imagedata r:id="rId36" o:title=""/>
+                <o:lock v:ext="edit" rotation="t"/>
+              </v:shape>
+            </w:pict>
+          </mc:Fallback>
+        </mc:AlternateContent>
+        <mc:AlternateContent>
+          <mc:Choice Requires="wpg">
+            <w:drawing>
+              <wp:inline xmlns:wp="http://schemas.openxmlformats.org/drawingml/2006/wordprocessingDrawing" distT="0" distB="0" distL="0" distR="0">
+                <wp:extent cx="6645910" cy="2081717"/>
+                <wp:effectExtent l="0" t="0" r="0" b="0"/>
+                <wp:docPr id="27" name=""/>
+                <wp:cNvGraphicFramePr>
+                  <a:graphicFrameLocks xmlns:a="http://schemas.openxmlformats.org/drawingml/2006/main" noChangeAspect="1"/>
+                </wp:cNvGraphicFramePr>
+                <a:graphic xmlns:a="http://schemas.openxmlformats.org/drawingml/2006/main">
+                  <a:graphicData uri="http://schemas.openxmlformats.org/drawingml/2006/picture">
+                    <pic:pic xmlns:pic="http://schemas.openxmlformats.org/drawingml/2006/picture">
+                      <pic:nvPicPr>
+                        <pic:cNvPr id="1748885952" name=""/>
+                        <pic:cNvPicPr>
+                          <a:picLocks noChangeAspect="1"/>
+                        </pic:cNvPicPr>
+                        <pic:nvPr/>
+                      </pic:nvPicPr>
+                      <pic:blipFill>
+                        <a:blip r:embed="rId37"/>
+                        <a:stretch/>
+                      </pic:blipFill>
+                      <pic:spPr bwMode="auto">
+                        <a:xfrm>
+                          <a:off x="0" y="0"/>
+                          <a:ext cx="6645909" cy="2081716"/>
+                        </a:xfrm>
+                        <a:prstGeom prst="rect">
+                          <a:avLst/>
+                        </a:prstGeom>
+                      </pic:spPr>
+                    </pic:pic>
+                  </a:graphicData>
+                </a:graphic>
+              </wp:inline>
+            </w:drawing>
+          </mc:Choice>
+          <mc:Fallback>
+            <w:pict>
+              <v:shapetype id="_x0000_t75" coordsize="21600,21600" o:spt="75" o:preferrelative="t" path="m@4@5l@4@11@9@11@9@5xe" filled="f" stroked="f">
+                <v:stroke joinstyle="miter"/>
+                <v:formulas>
+                  <v:f eqn="if lineDrawn pixelLineWidth 0"/>
+                  <v:f eqn="sum @0 1 0"/>
+                  <v:f eqn="sum 0 0 @1"/>
+                  <v:f eqn="prod @2 1 2"/>
+                  <v:f eqn="prod @3 21600 pixelWidth"/>
+                  <v:f eqn="prod @3 21600 pixelHeight"/>
+                  <v:f eqn="sum @0 0 1"/>
+                  <v:f eqn="prod @6 1 2"/>
+                  <v:f eqn="prod @7 21600 pixelWidth"/>
+                  <v:f eqn="sum @8 21600 0"/>
+                  <v:f eqn="prod @7 21600 pixelHeight"/>
+                  <v:f eqn="sum @10 21600 0"/>
+                </v:formulas>
+                <v:path o:extrusionok="f" gradientshapeok="t" o:connecttype="rect"/>
+                <o:lock v:ext="edit" aspectratio="t"/>
+              </v:shapetype>
+              <v:shape id="_x0000_i26" o:spid="_x0000_s26" type="#_x0000_t75" style="width:523.30pt;height:163.91pt;mso-wrap-distance-left:0.00pt;mso-wrap-distance-top:0.00pt;mso-wrap-distance-right:0.00pt;mso-wrap-distance-bottom:0.00pt;z-index:1;" stroked="false">
+                <v:imagedata r:id="rId37" o:title=""/>
+                <o:lock v:ext="edit" rotation="t"/>
+              </v:shape>
+            </w:pict>
+          </mc:Fallback>
+        </mc:AlternateContent>
+        <mc:AlternateContent>
+          <mc:Choice Requires="wpg">
+            <w:drawing>
+              <wp:inline xmlns:wp="http://schemas.openxmlformats.org/drawingml/2006/wordprocessingDrawing" distT="0" distB="0" distL="0" distR="0">
+                <wp:extent cx="6645910" cy="2081717"/>
+                <wp:effectExtent l="0" t="0" r="0" b="0"/>
+                <wp:docPr id="28" name=""/>
+                <wp:cNvGraphicFramePr>
+                  <a:graphicFrameLocks xmlns:a="http://schemas.openxmlformats.org/drawingml/2006/main" noChangeAspect="1"/>
+                </wp:cNvGraphicFramePr>
+                <a:graphic xmlns:a="http://schemas.openxmlformats.org/drawingml/2006/main">
+                  <a:graphicData uri="http://schemas.openxmlformats.org/drawingml/2006/picture">
+                    <pic:pic xmlns:pic="http://schemas.openxmlformats.org/drawingml/2006/picture">
+                      <pic:nvPicPr>
+                        <pic:cNvPr id="63621053" name=""/>
+                        <pic:cNvPicPr>
+                          <a:picLocks noChangeAspect="1"/>
+                        </pic:cNvPicPr>
+                        <pic:nvPr/>
+                      </pic:nvPicPr>
+                      <pic:blipFill>
+                        <a:blip r:embed="rId38"/>
+                        <a:stretch/>
+                      </pic:blipFill>
+                      <pic:spPr bwMode="auto">
+                        <a:xfrm>
+                          <a:off x="0" y="0"/>
+                          <a:ext cx="6645909" cy="2081716"/>
+                        </a:xfrm>
+                        <a:prstGeom prst="rect">
+                          <a:avLst/>
+                        </a:prstGeom>
+                      </pic:spPr>
+                    </pic:pic>
+                  </a:graphicData>
+                </a:graphic>
+              </wp:inline>
+            </w:drawing>
+          </mc:Choice>
+          <mc:Fallback>
+            <w:pict>
+              <v:shapetype id="_x0000_t75" coordsize="21600,21600" o:spt="75" o:preferrelative="t" path="m@4@5l@4@11@9@11@9@5xe" filled="f" stroked="f">
+                <v:stroke joinstyle="miter"/>
+                <v:formulas>
+                  <v:f eqn="if lineDrawn pixelLineWidth 0"/>
+                  <v:f eqn="sum @0 1 0"/>
+                  <v:f eqn="sum 0 0 @1"/>
+                  <v:f eqn="prod @2 1 2"/>
+                  <v:f eqn="prod @3 21600 pixelWidth"/>
+                  <v:f eqn="prod @3 21600 pixelHeight"/>
+                  <v:f eqn="sum @0 0 1"/>
+                  <v:f eqn="prod @6 1 2"/>
+                  <v:f eqn="prod @7 21600 pixelWidth"/>
+                  <v:f eqn="sum @8 21600 0"/>
+                  <v:f eqn="prod @7 21600 pixelHeight"/>
+                  <v:f eqn="sum @10 21600 0"/>
+                </v:formulas>
+                <v:path o:extrusionok="f" gradientshapeok="t" o:connecttype="rect"/>
+                <o:lock v:ext="edit" aspectratio="t"/>
+              </v:shapetype>
+              <v:shape id="_x0000_i27" o:spid="_x0000_s27" type="#_x0000_t75" style="width:523.30pt;height:163.91pt;mso-wrap-distance-left:0.00pt;mso-wrap-distance-top:0.00pt;mso-wrap-distance-right:0.00pt;mso-wrap-distance-bottom:0.00pt;z-index:1;" stroked="false">
+                <v:imagedata r:id="rId38" o:title=""/>
+                <o:lock v:ext="edit" rotation="t"/>
+              </v:shape>
+            </w:pict>
+          </mc:Fallback>
+        </mc:AlternateContent>
+        <mc:AlternateContent>
+          <mc:Choice Requires="wpg">
+            <w:drawing>
+              <wp:inline xmlns:wp="http://schemas.openxmlformats.org/drawingml/2006/wordprocessingDrawing" distT="0" distB="0" distL="0" distR="0">
+                <wp:extent cx="6645910" cy="2081717"/>
+                <wp:effectExtent l="0" t="0" r="0" b="0"/>
+                <wp:docPr id="29" name=""/>
+                <wp:cNvGraphicFramePr>
+                  <a:graphicFrameLocks xmlns:a="http://schemas.openxmlformats.org/drawingml/2006/main" noChangeAspect="1"/>
+                </wp:cNvGraphicFramePr>
+                <a:graphic xmlns:a="http://schemas.openxmlformats.org/drawingml/2006/main">
+                  <a:graphicData uri="http://schemas.openxmlformats.org/drawingml/2006/picture">
+                    <pic:pic xmlns:pic="http://schemas.openxmlformats.org/drawingml/2006/picture">
+                      <pic:nvPicPr>
+                        <pic:cNvPr id="404825197" name=""/>
+                        <pic:cNvPicPr>
+                          <a:picLocks noChangeAspect="1"/>
+                        </pic:cNvPicPr>
+                        <pic:nvPr/>
+                      </pic:nvPicPr>
+                      <pic:blipFill>
+                        <a:blip r:embed="rId39"/>
+                        <a:stretch/>
+                      </pic:blipFill>
+                      <pic:spPr bwMode="auto">
+                        <a:xfrm>
+                          <a:off x="0" y="0"/>
+                          <a:ext cx="6645909" cy="2081716"/>
+                        </a:xfrm>
+                        <a:prstGeom prst="rect">
+                          <a:avLst/>
+                        </a:prstGeom>
+                      </pic:spPr>
+                    </pic:pic>
+                  </a:graphicData>
+                </a:graphic>
+              </wp:inline>
+            </w:drawing>
+          </mc:Choice>
+          <mc:Fallback>
+            <w:pict>
+              <v:shapetype id="_x0000_t75" coordsize="21600,21600" o:spt="75" o:preferrelative="t" path="m@4@5l@4@11@9@11@9@5xe" filled="f" stroked="f">
+                <v:stroke joinstyle="miter"/>
+                <v:formulas>
+                  <v:f eqn="if lineDrawn pixelLineWidth 0"/>
+                  <v:f eqn="sum @0 1 0"/>
+                  <v:f eqn="sum 0 0 @1"/>
+                  <v:f eqn="prod @2 1 2"/>
+                  <v:f eqn="prod @3 21600 pixelWidth"/>
+                  <v:f eqn="prod @3 21600 pixelHeight"/>
+                  <v:f eqn="sum @0 0 1"/>
+                  <v:f eqn="prod @6 1 2"/>
+                  <v:f eqn="prod @7 21600 pixelWidth"/>
+                  <v:f eqn="sum @8 21600 0"/>
+                  <v:f eqn="prod @7 21600 pixelHeight"/>
+                  <v:f eqn="sum @10 21600 0"/>
+                </v:formulas>
+                <v:path o:extrusionok="f" gradientshapeok="t" o:connecttype="rect"/>
+                <o:lock v:ext="edit" aspectratio="t"/>
+              </v:shapetype>
+              <v:shape id="_x0000_i28" o:spid="_x0000_s28" type="#_x0000_t75" style="width:523.30pt;height:163.91pt;mso-wrap-distance-left:0.00pt;mso-wrap-distance-top:0.00pt;mso-wrap-distance-right:0.00pt;mso-wrap-distance-bottom:0.00pt;z-index:1;" stroked="false">
+                <v:imagedata r:id="rId39" o:title=""/>
+                <o:lock v:ext="edit" rotation="t"/>
+              </v:shape>
+            </w:pict>
+          </mc:Fallback>
+        </mc:AlternateContent>
+        <mc:AlternateContent>
+          <mc:Choice Requires="wpg">
+            <w:drawing>
+              <wp:inline xmlns:wp="http://schemas.openxmlformats.org/drawingml/2006/wordprocessingDrawing" distT="0" distB="0" distL="0" distR="0">
+                <wp:extent cx="6645910" cy="2081717"/>
+                <wp:effectExtent l="0" t="0" r="0" b="0"/>
+                <wp:docPr id="30" name=""/>
+                <wp:cNvGraphicFramePr>
+                  <a:graphicFrameLocks xmlns:a="http://schemas.openxmlformats.org/drawingml/2006/main" noChangeAspect="1"/>
+                </wp:cNvGraphicFramePr>
+                <a:graphic xmlns:a="http://schemas.openxmlformats.org/drawingml/2006/main">
+                  <a:graphicData uri="http://schemas.openxmlformats.org/drawingml/2006/picture">
+                    <pic:pic xmlns:pic="http://schemas.openxmlformats.org/drawingml/2006/picture">
+                      <pic:nvPicPr>
+                        <pic:cNvPr id="525554469" name=""/>
+                        <pic:cNvPicPr>
+                          <a:picLocks noChangeAspect="1"/>
+                        </pic:cNvPicPr>
+                        <pic:nvPr/>
+                      </pic:nvPicPr>
+                      <pic:blipFill>
+                        <a:blip r:embed="rId40"/>
+                        <a:stretch/>
+                      </pic:blipFill>
+                      <pic:spPr bwMode="auto">
+                        <a:xfrm>
+                          <a:off x="0" y="0"/>
+                          <a:ext cx="6645909" cy="2081716"/>
+                        </a:xfrm>
+                        <a:prstGeom prst="rect">
+                          <a:avLst/>
+                        </a:prstGeom>
+                      </pic:spPr>
+                    </pic:pic>
+                  </a:graphicData>
+                </a:graphic>
+              </wp:inline>
+            </w:drawing>
+          </mc:Choice>
+          <mc:Fallback>
+            <w:pict>
+              <v:shapetype id="_x0000_t75" coordsize="21600,21600" o:spt="75" o:preferrelative="t" path="m@4@5l@4@11@9@11@9@5xe" filled="f" stroked="f">
+                <v:stroke joinstyle="miter"/>
+                <v:formulas>
+                  <v:f eqn="if lineDrawn pixelLineWidth 0"/>
+                  <v:f eqn="sum @0 1 0"/>
+                  <v:f eqn="sum 0 0 @1"/>
+                  <v:f eqn="prod @2 1 2"/>
+                  <v:f eqn="prod @3 21600 pixelWidth"/>
+                  <v:f eqn="prod @3 21600 pixelHeight"/>
+                  <v:f eqn="sum @0 0 1"/>
+                  <v:f eqn="prod @6 1 2"/>
+                  <v:f eqn="prod @7 21600 pixelWidth"/>
+                  <v:f eqn="sum @8 21600 0"/>
+                  <v:f eqn="prod @7 21600 pixelHeight"/>
+                  <v:f eqn="sum @10 21600 0"/>
+                </v:formulas>
+                <v:path o:extrusionok="f" gradientshapeok="t" o:connecttype="rect"/>
+                <o:lock v:ext="edit" aspectratio="t"/>
+              </v:shapetype>
+              <v:shape id="_x0000_i29" o:spid="_x0000_s29" type="#_x0000_t75" style="width:523.30pt;height:163.91pt;mso-wrap-distance-left:0.00pt;mso-wrap-distance-top:0.00pt;mso-wrap-distance-right:0.00pt;mso-wrap-distance-bottom:0.00pt;z-index:1;" stroked="false">
+                <v:imagedata r:id="rId40" o:title=""/>
+                <o:lock v:ext="edit" rotation="t"/>
+              </v:shape>
+            </w:pict>
+          </mc:Fallback>
+        </mc:AlternateContent>
+        <mc:AlternateContent>
+          <mc:Choice Requires="wpg">
+            <w:drawing>
+              <wp:inline xmlns:wp="http://schemas.openxmlformats.org/drawingml/2006/wordprocessingDrawing" distT="0" distB="0" distL="0" distR="0">
+                <wp:extent cx="6645910" cy="2081717"/>
+                <wp:effectExtent l="0" t="0" r="0" b="0"/>
+                <wp:docPr id="31" name=""/>
+                <wp:cNvGraphicFramePr>
+                  <a:graphicFrameLocks xmlns:a="http://schemas.openxmlformats.org/drawingml/2006/main" noChangeAspect="1"/>
+                </wp:cNvGraphicFramePr>
+                <a:graphic xmlns:a="http://schemas.openxmlformats.org/drawingml/2006/main">
+                  <a:graphicData uri="http://schemas.openxmlformats.org/drawingml/2006/picture">
+                    <pic:pic xmlns:pic="http://schemas.openxmlformats.org/drawingml/2006/picture">
+                      <pic:nvPicPr>
+                        <pic:cNvPr id="1009916024" name=""/>
+                        <pic:cNvPicPr>
+                          <a:picLocks noChangeAspect="1"/>
+                        </pic:cNvPicPr>
+                        <pic:nvPr/>
+                      </pic:nvPicPr>
+                      <pic:blipFill>
+                        <a:blip r:embed="rId41"/>
+                        <a:stretch/>
+                      </pic:blipFill>
+                      <pic:spPr bwMode="auto">
+                        <a:xfrm>
+                          <a:off x="0" y="0"/>
+                          <a:ext cx="6645909" cy="2081716"/>
+                        </a:xfrm>
+                        <a:prstGeom prst="rect">
+                          <a:avLst/>
+                        </a:prstGeom>
+                      </pic:spPr>
+                    </pic:pic>
+                  </a:graphicData>
+                </a:graphic>
+              </wp:inline>
+            </w:drawing>
+          </mc:Choice>
+          <mc:Fallback>
+            <w:pict>
+              <v:shapetype id="_x0000_t75" coordsize="21600,21600" o:spt="75" o:preferrelative="t" path="m@4@5l@4@11@9@11@9@5xe" filled="f" stroked="f">
+                <v:stroke joinstyle="miter"/>
+                <v:formulas>
+                  <v:f eqn="if lineDrawn pixelLineWidth 0"/>
+                  <v:f eqn="sum @0 1 0"/>
+                  <v:f eqn="sum 0 0 @1"/>
+                  <v:f eqn="prod @2 1 2"/>
+                  <v:f eqn="prod @3 21600 pixelWidth"/>
+                  <v:f eqn="prod @3 21600 pixelHeight"/>
+                  <v:f eqn="sum @0 0 1"/>
+                  <v:f eqn="prod @6 1 2"/>
+                  <v:f eqn="prod @7 21600 pixelWidth"/>
+                  <v:f eqn="sum @8 21600 0"/>
+                  <v:f eqn="prod @7 21600 pixelHeight"/>
+                  <v:f eqn="sum @10 21600 0"/>
+                </v:formulas>
+                <v:path o:extrusionok="f" gradientshapeok="t" o:connecttype="rect"/>
+                <o:lock v:ext="edit" aspectratio="t"/>
+              </v:shapetype>
+              <v:shape id="_x0000_i30" o:spid="_x0000_s30" type="#_x0000_t75" style="width:523.30pt;height:163.91pt;mso-wrap-distance-left:0.00pt;mso-wrap-distance-top:0.00pt;mso-wrap-distance-right:0.00pt;mso-wrap-distance-bottom:0.00pt;z-index:1;" stroked="false">
+                <v:imagedata r:id="rId41" o:title=""/>
+                <o:lock v:ext="edit" rotation="t"/>
+              </v:shape>
+            </w:pict>
+          </mc:Fallback>
+        </mc:AlternateContent>
+        <mc:AlternateContent>
+          <mc:Choice Requires="wpg">
+            <w:drawing>
+              <wp:inline xmlns:wp="http://schemas.openxmlformats.org/drawingml/2006/wordprocessingDrawing" distT="0" distB="0" distL="0" distR="0">
+                <wp:extent cx="6645910" cy="2081717"/>
+                <wp:effectExtent l="0" t="0" r="0" b="0"/>
+                <wp:docPr id="32" name=""/>
+                <wp:cNvGraphicFramePr>
+                  <a:graphicFrameLocks xmlns:a="http://schemas.openxmlformats.org/drawingml/2006/main" noChangeAspect="1"/>
+                </wp:cNvGraphicFramePr>
+                <a:graphic xmlns:a="http://schemas.openxmlformats.org/drawingml/2006/main">
+                  <a:graphicData uri="http://schemas.openxmlformats.org/drawingml/2006/picture">
+                    <pic:pic xmlns:pic="http://schemas.openxmlformats.org/drawingml/2006/picture">
+                      <pic:nvPicPr>
+                        <pic:cNvPr id="483200128" name=""/>
+                        <pic:cNvPicPr>
+                          <a:picLocks noChangeAspect="1"/>
+                        </pic:cNvPicPr>
+                        <pic:nvPr/>
+                      </pic:nvPicPr>
+                      <pic:blipFill>
+                        <a:blip r:embed="rId42"/>
+                        <a:stretch/>
+                      </pic:blipFill>
+                      <pic:spPr bwMode="auto">
+                        <a:xfrm>
+                          <a:off x="0" y="0"/>
+                          <a:ext cx="6645909" cy="2081716"/>
+                        </a:xfrm>
+                        <a:prstGeom prst="rect">
+                          <a:avLst/>
+                        </a:prstGeom>
+                      </pic:spPr>
+                    </pic:pic>
+                  </a:graphicData>
+                </a:graphic>
+              </wp:inline>
+            </w:drawing>
+          </mc:Choice>
+          <mc:Fallback>
+            <w:pict>
+              <v:shapetype id="_x0000_t75" coordsize="21600,21600" o:spt="75" o:preferrelative="t" path="m@4@5l@4@11@9@11@9@5xe" filled="f" stroked="f">
+                <v:stroke joinstyle="miter"/>
+                <v:formulas>
+                  <v:f eqn="if lineDrawn pixelLineWidth 0"/>
+                  <v:f eqn="sum @0 1 0"/>
+                  <v:f eqn="sum 0 0 @1"/>
+                  <v:f eqn="prod @2 1 2"/>
+                  <v:f eqn="prod @3 21600 pixelWidth"/>
+                  <v:f eqn="prod @3 21600 pixelHeight"/>
+                  <v:f eqn="sum @0 0 1"/>
+                  <v:f eqn="prod @6 1 2"/>
+                  <v:f eqn="prod @7 21600 pixelWidth"/>
+                  <v:f eqn="sum @8 21600 0"/>
+                  <v:f eqn="prod @7 21600 pixelHeight"/>
+                  <v:f eqn="sum @10 21600 0"/>
+                </v:formulas>
+                <v:path o:extrusionok="f" gradientshapeok="t" o:connecttype="rect"/>
+                <o:lock v:ext="edit" aspectratio="t"/>
+              </v:shapetype>
+              <v:shape id="_x0000_i31" o:spid="_x0000_s31" type="#_x0000_t75" style="width:523.30pt;height:163.91pt;mso-wrap-distance-left:0.00pt;mso-wrap-distance-top:0.00pt;mso-wrap-distance-right:0.00pt;mso-wrap-distance-bottom:0.00pt;z-index:1;" stroked="false">
+                <v:imagedata r:id="rId42" o:title=""/>
+                <o:lock v:ext="edit" rotation="t"/>
+              </v:shape>
+            </w:pict>
+          </mc:Fallback>
+        </mc:AlternateContent>
+      </w:r>
+      <w:r>
+        <w:rPr>
+          <w:highlight w:val="none"/>
+        </w:rPr>
+      </w:r>
+      <w:r>
+        <w:rPr>
+          <w:highlight w:val="none"/>
+        </w:rPr>
+      </w:r>
     </w:p>
     <w:p>
       <w:pPr>
@@ -48,7 +2228,7 @@
               <wp:inline xmlns:wp="http://schemas.openxmlformats.org/drawingml/2006/wordprocessingDrawing" distT="0" distB="0" distL="0" distR="0">
                 <wp:extent cx="6645910" cy="6046950"/>
                 <wp:effectExtent l="0" t="0" r="0" b="0"/>
-                <wp:docPr id="1" name=""/>
+                <wp:docPr id="33" name=""/>
                 <wp:cNvGraphicFramePr>
                   <a:graphicFrameLocks xmlns:a="http://schemas.openxmlformats.org/drawingml/2006/main" noChangeAspect="1"/>
                 </wp:cNvGraphicFramePr>
@@ -63,7 +2243,7 @@
                         <pic:nvPr/>
                       </pic:nvPicPr>
                       <pic:blipFill>
-                        <a:blip r:embed="rId10"/>
+                        <a:blip r:embed="rId43"/>
                         <a:stretch/>
                       </pic:blipFill>
                       <pic:spPr bwMode="auto">
@@ -102,8 +2282,8 @@
                 <v:path o:extrusionok="f" gradientshapeok="t" o:connecttype="rect"/>
                 <o:lock v:ext="edit" aspectratio="t"/>
               </v:shapetype>
-              <v:shape id="_x0000_i0" o:spid="_x0000_s0" type="#_x0000_t75" style="width:523.30pt;height:476.14pt;mso-wrap-distance-left:0.00pt;mso-wrap-distance-top:0.00pt;mso-wrap-distance-right:0.00pt;mso-wrap-distance-bottom:0.00pt;rotation:0;z-index:1;" stroked="false">
-                <v:imagedata r:id="rId10" o:title=""/>
+              <v:shape id="_x0000_i32" o:spid="_x0000_s32" type="#_x0000_t75" style="width:523.30pt;height:476.14pt;mso-wrap-distance-left:0.00pt;mso-wrap-distance-top:0.00pt;mso-wrap-distance-right:0.00pt;mso-wrap-distance-bottom:0.00pt;rotation:0;z-index:1;" stroked="false">
+                <v:imagedata r:id="rId43" o:title=""/>
                 <o:lock v:ext="edit" rotation="t"/>
               </v:shape>
             </w:pict>
@@ -127,7 +2307,7 @@
               <wp:inline xmlns:wp="http://schemas.openxmlformats.org/drawingml/2006/wordprocessingDrawing" distT="0" distB="0" distL="0" distR="0">
                 <wp:extent cx="6124575" cy="7376526"/>
                 <wp:effectExtent l="0" t="0" r="0" b="0"/>
-                <wp:docPr id="2" name=""/>
+                <wp:docPr id="34" name=""/>
                 <wp:cNvGraphicFramePr>
                   <a:graphicFrameLocks xmlns:a="http://schemas.openxmlformats.org/drawingml/2006/main" noChangeAspect="1"/>
                 </wp:cNvGraphicFramePr>
@@ -142,7 +2322,7 @@
                         <pic:nvPr/>
                       </pic:nvPicPr>
                       <pic:blipFill>
-                        <a:blip r:embed="rId11"/>
+                        <a:blip r:embed="rId44"/>
                         <a:srcRect l="13472" t="0" r="16156" b="0"/>
                         <a:stretch/>
                       </pic:blipFill>
@@ -182,8 +2362,8 @@
                 <v:path o:extrusionok="f" gradientshapeok="t" o:connecttype="rect"/>
                 <o:lock v:ext="edit" aspectratio="t"/>
               </v:shapetype>
-              <v:shape id="_x0000_i1" o:spid="_x0000_s1" type="#_x0000_t75" style="width:482.25pt;height:580.83pt;mso-wrap-distance-left:0.00pt;mso-wrap-distance-top:0.00pt;mso-wrap-distance-right:0.00pt;mso-wrap-distance-bottom:0.00pt;z-index:1;" stroked="false">
-                <v:imagedata r:id="rId11" o:title=""/>
+              <v:shape id="_x0000_i33" o:spid="_x0000_s33" type="#_x0000_t75" style="width:482.25pt;height:580.83pt;mso-wrap-distance-left:0.00pt;mso-wrap-distance-top:0.00pt;mso-wrap-distance-right:0.00pt;mso-wrap-distance-bottom:0.00pt;z-index:1;" stroked="false">
+                <v:imagedata r:id="rId44" o:title=""/>
                 <o:lock v:ext="edit" rotation="t"/>
               </v:shape>
             </w:pict>
@@ -195,7 +2375,7 @@
               <wp:inline xmlns:wp="http://schemas.openxmlformats.org/drawingml/2006/wordprocessingDrawing" distT="0" distB="0" distL="0" distR="0">
                 <wp:extent cx="6645910" cy="5416130"/>
                 <wp:effectExtent l="0" t="0" r="0" b="0"/>
-                <wp:docPr id="3" name=""/>
+                <wp:docPr id="35" name=""/>
                 <wp:cNvGraphicFramePr>
                   <a:graphicFrameLocks xmlns:a="http://schemas.openxmlformats.org/drawingml/2006/main" noChangeAspect="1"/>
                 </wp:cNvGraphicFramePr>
@@ -210,7 +2390,7 @@
                         <pic:nvPr/>
                       </pic:nvPicPr>
                       <pic:blipFill>
-                        <a:blip r:embed="rId12"/>
+                        <a:blip r:embed="rId45"/>
                         <a:stretch/>
                       </pic:blipFill>
                       <pic:spPr bwMode="auto">
@@ -249,8 +2429,8 @@
                 <v:path o:extrusionok="f" gradientshapeok="t" o:connecttype="rect"/>
                 <o:lock v:ext="edit" aspectratio="t"/>
               </v:shapetype>
-              <v:shape id="_x0000_i2" o:spid="_x0000_s2" type="#_x0000_t75" style="width:523.30pt;height:426.47pt;mso-wrap-distance-left:0.00pt;mso-wrap-distance-top:0.00pt;mso-wrap-distance-right:0.00pt;mso-wrap-distance-bottom:0.00pt;z-index:1;" stroked="false">
-                <v:imagedata r:id="rId12" o:title=""/>
+              <v:shape id="_x0000_i34" o:spid="_x0000_s34" type="#_x0000_t75" style="width:523.30pt;height:426.47pt;mso-wrap-distance-left:0.00pt;mso-wrap-distance-top:0.00pt;mso-wrap-distance-right:0.00pt;mso-wrap-distance-bottom:0.00pt;z-index:1;" stroked="false">
+                <v:imagedata r:id="rId45" o:title=""/>
                 <o:lock v:ext="edit" rotation="t"/>
               </v:shape>
             </w:pict>
@@ -266,7 +2446,6 @@
         <w:ind/>
         <w:rPr/>
       </w:pPr>
-      <w:r/>
       <w:r>
         <mc:AlternateContent>
           <mc:Choice Requires="wpg">
@@ -274,7 +2453,7 @@
               <wp:inline xmlns:wp="http://schemas.openxmlformats.org/drawingml/2006/wordprocessingDrawing" distT="0" distB="0" distL="0" distR="0">
                 <wp:extent cx="6645910" cy="2844359"/>
                 <wp:effectExtent l="0" t="0" r="0" b="0"/>
-                <wp:docPr id="4" name=""/>
+                <wp:docPr id="36" name=""/>
                 <wp:cNvGraphicFramePr>
                   <a:graphicFrameLocks xmlns:a="http://schemas.openxmlformats.org/drawingml/2006/main" noChangeAspect="1"/>
                 </wp:cNvGraphicFramePr>
@@ -289,7 +2468,7 @@
                         <pic:nvPr/>
                       </pic:nvPicPr>
                       <pic:blipFill>
-                        <a:blip r:embed="rId13"/>
+                        <a:blip r:embed="rId46"/>
                         <a:stretch/>
                       </pic:blipFill>
                       <pic:spPr bwMode="auto">
@@ -328,15 +2507,14 @@
                 <v:path o:extrusionok="f" gradientshapeok="t" o:connecttype="rect"/>
                 <o:lock v:ext="edit" aspectratio="t"/>
               </v:shapetype>
-              <v:shape id="_x0000_i3" o:spid="_x0000_s3" type="#_x0000_t75" style="width:523.30pt;height:223.97pt;mso-wrap-distance-left:0.00pt;mso-wrap-distance-top:0.00pt;mso-wrap-distance-right:0.00pt;mso-wrap-distance-bottom:0.00pt;z-index:1;" stroked="false">
-                <v:imagedata r:id="rId13" o:title=""/>
+              <v:shape id="_x0000_i35" o:spid="_x0000_s35" type="#_x0000_t75" style="width:523.30pt;height:223.97pt;mso-wrap-distance-left:0.00pt;mso-wrap-distance-top:0.00pt;mso-wrap-distance-right:0.00pt;mso-wrap-distance-bottom:0.00pt;z-index:1;" stroked="false">
+                <v:imagedata r:id="rId46" o:title=""/>
                 <o:lock v:ext="edit" rotation="t"/>
               </v:shape>
             </w:pict>
           </mc:Fallback>
         </mc:AlternateContent>
       </w:r>
-      <w:r/>
       <w:r/>
     </w:p>
     <w:sectPr>

</xml_diff>